<commit_message>
scripts for preliminary figures 3, 4, and 5
</commit_message>
<xml_diff>
--- a/doc/Oil_longevity ms v0.docx
+++ b/doc/Oil_longevity ms v0.docx
@@ -3075,7 +3075,19 @@
         <w:rPr>
           <w:lang w:val="en-GB"/>
         </w:rPr>
-        <w:t xml:space="preserve"> in 3 main questions:</w:t>
+        <w:t xml:space="preserve"> in 3 main </w:t>
+      </w:r>
+      <w:r>
+        <w:rPr>
+          <w:lang w:val="en-GB"/>
+        </w:rPr>
+        <w:t>sections/</w:t>
+      </w:r>
+      <w:r>
+        <w:rPr>
+          <w:lang w:val="en-GB"/>
+        </w:rPr>
+        <w:t>questions:</w:t>
       </w:r>
     </w:p>
     <w:p>
@@ -3223,7 +3235,13 @@
         <w:rPr>
           <w:lang w:val="en-GB"/>
         </w:rPr>
-        <w:t>t50</w:t>
+        <w:t>p</w:t>
+      </w:r>
+      <w:r>
+        <w:rPr>
+          <w:lang w:val="en-GB"/>
+        </w:rPr>
+        <w:t>50</w:t>
       </w:r>
       <w:r>
         <w:rPr>
@@ -3243,6 +3261,13 @@
           <w:lang w:val="en-GB"/>
         </w:rPr>
         <w:t>other traits from previous experiments</w:t>
+      </w:r>
+      <w:r>
+        <w:rPr>
+          <w:color w:val="FF0000"/>
+          <w:lang w:val="en-GB"/>
+        </w:rPr>
+        <w:t xml:space="preserve"> like t50</w:t>
       </w:r>
       <w:r>
         <w:rPr>
@@ -3546,6 +3571,197 @@
     </w:p>
     <w:p>
       <w:pPr>
+        <w:spacing w:line="360" w:lineRule="auto"/>
+        <w:jc w:val="both"/>
+        <w:rPr>
+          <w:lang w:val="en-GB"/>
+        </w:rPr>
+      </w:pPr>
+      <w:r>
+        <w:rPr>
+          <w:lang w:val="en-GB"/>
+        </w:rPr>
+        <w:t>We will use a combination of techniques from laboratory based and physiological traits o other ecological traits</w:t>
+      </w:r>
+      <w:r>
+        <w:rPr>
+          <w:lang w:val="en-GB"/>
+        </w:rPr>
+        <w:t xml:space="preserve">. Seed traits like oil content could be a </w:t>
+      </w:r>
+      <w:proofErr w:type="gramStart"/>
+      <w:r>
+        <w:rPr>
+          <w:lang w:val="en-GB"/>
+        </w:rPr>
+        <w:t>potential predictors</w:t>
+      </w:r>
+      <w:proofErr w:type="gramEnd"/>
+      <w:r>
+        <w:rPr>
+          <w:lang w:val="en-GB"/>
+        </w:rPr>
+        <w:t xml:space="preserve"> for many biological responses. </w:t>
+      </w:r>
+    </w:p>
+    <w:p>
+      <w:pPr>
+        <w:spacing w:line="360" w:lineRule="auto"/>
+        <w:jc w:val="both"/>
+        <w:rPr>
+          <w:lang w:val="en-GB"/>
+        </w:rPr>
+      </w:pPr>
+      <w:r>
+        <w:rPr>
+          <w:lang w:val="en-GB"/>
+        </w:rPr>
+        <w:t>Notes</w:t>
+      </w:r>
+      <w:r>
+        <w:rPr>
+          <w:lang w:val="en-GB"/>
+        </w:rPr>
+        <w:t xml:space="preserve"> seed oil content vs longevity seminar 21/2/24</w:t>
+      </w:r>
+    </w:p>
+    <w:p>
+      <w:pPr>
+        <w:pStyle w:val="Prrafodelista"/>
+        <w:numPr>
+          <w:ilvl w:val="0"/>
+          <w:numId w:val="20"/>
+        </w:numPr>
+        <w:spacing w:line="360" w:lineRule="auto"/>
+        <w:jc w:val="both"/>
+        <w:rPr>
+          <w:lang w:val="en-GB"/>
+        </w:rPr>
+      </w:pPr>
+      <w:r>
+        <w:rPr>
+          <w:lang w:val="en-GB"/>
+        </w:rPr>
+        <w:t>Beta distribution para ratios</w:t>
+      </w:r>
+    </w:p>
+    <w:p>
+      <w:pPr>
+        <w:pStyle w:val="Prrafodelista"/>
+        <w:numPr>
+          <w:ilvl w:val="0"/>
+          <w:numId w:val="20"/>
+        </w:numPr>
+        <w:spacing w:line="360" w:lineRule="auto"/>
+        <w:jc w:val="both"/>
+        <w:rPr>
+          <w:lang w:val="es-ES"/>
+        </w:rPr>
+      </w:pPr>
+      <w:r>
+        <w:rPr>
+          <w:lang w:val="es-ES"/>
+        </w:rPr>
+        <w:t xml:space="preserve">Gamma </w:t>
+      </w:r>
+      <w:proofErr w:type="spellStart"/>
+      <w:r>
+        <w:rPr>
+          <w:lang w:val="es-ES"/>
+        </w:rPr>
+        <w:t>distribution</w:t>
+      </w:r>
+      <w:proofErr w:type="spellEnd"/>
+      <w:r>
+        <w:rPr>
+          <w:lang w:val="es-ES"/>
+        </w:rPr>
+        <w:t xml:space="preserve"> para datos sin</w:t>
+      </w:r>
+      <w:r>
+        <w:rPr>
+          <w:lang w:val="es-ES"/>
+        </w:rPr>
+        <w:t xml:space="preserve"> transformar</w:t>
+      </w:r>
+    </w:p>
+    <w:p>
+      <w:pPr>
+        <w:pStyle w:val="Prrafodelista"/>
+        <w:numPr>
+          <w:ilvl w:val="0"/>
+          <w:numId w:val="20"/>
+        </w:numPr>
+        <w:spacing w:line="360" w:lineRule="auto"/>
+        <w:jc w:val="both"/>
+        <w:rPr>
+          <w:lang w:val="es-ES"/>
+        </w:rPr>
+      </w:pPr>
+      <w:proofErr w:type="gramStart"/>
+      <w:r>
+        <w:rPr>
+          <w:lang w:val="es-ES"/>
+        </w:rPr>
+        <w:t xml:space="preserve">Añadir </w:t>
+      </w:r>
+      <w:proofErr w:type="spellStart"/>
+      <w:r>
+        <w:rPr>
+          <w:lang w:val="es-ES"/>
+        </w:rPr>
+        <w:t>community</w:t>
+      </w:r>
+      <w:proofErr w:type="spellEnd"/>
+      <w:r>
+        <w:rPr>
+          <w:lang w:val="es-ES"/>
+        </w:rPr>
+        <w:t xml:space="preserve"> como factor fijo?</w:t>
+      </w:r>
+      <w:proofErr w:type="gramEnd"/>
+    </w:p>
+    <w:p>
+      <w:pPr>
+        <w:pStyle w:val="Prrafodelista"/>
+        <w:numPr>
+          <w:ilvl w:val="0"/>
+          <w:numId w:val="20"/>
+        </w:numPr>
+        <w:spacing w:line="360" w:lineRule="auto"/>
+        <w:jc w:val="both"/>
+      </w:pPr>
+      <w:r>
+        <w:t xml:space="preserve">Ecological tradeoffs (GDD/FDD) </w:t>
+      </w:r>
+      <w:r>
+        <w:t>divider Mediterranean vs</w:t>
+      </w:r>
+      <w:r>
+        <w:t xml:space="preserve"> Temperate?</w:t>
+      </w:r>
+    </w:p>
+    <w:p>
+      <w:pPr>
+        <w:pStyle w:val="Prrafodelista"/>
+        <w:numPr>
+          <w:ilvl w:val="0"/>
+          <w:numId w:val="20"/>
+        </w:numPr>
+        <w:spacing w:line="360" w:lineRule="auto"/>
+        <w:jc w:val="both"/>
+      </w:pPr>
+      <w:proofErr w:type="spellStart"/>
+      <w:r>
+        <w:t>Árboles</w:t>
+      </w:r>
+      <w:proofErr w:type="spellEnd"/>
+      <w:r>
+        <w:t xml:space="preserve"> de regression (Adri)</w:t>
+      </w:r>
+    </w:p>
+    <w:p>
+      <w:pPr>
         <w:pStyle w:val="Ttulo2"/>
         <w:jc w:val="both"/>
         <w:rPr>
@@ -3923,6 +4139,7 @@
           <w:noProof/>
           <w:lang w:val="en-GB" w:eastAsia="ca-ES"/>
         </w:rPr>
+        <w:lastRenderedPageBreak/>
         <w:drawing>
           <wp:inline distT="0" distB="0" distL="0" distR="0" wp14:anchorId="710F0623" wp14:editId="686B5BFB">
             <wp:extent cx="5289550" cy="2362200"/>
@@ -4004,7 +4221,6 @@
         <w:rPr>
           <w:lang w:val="en-GB"/>
         </w:rPr>
-        <w:lastRenderedPageBreak/>
         <w:t>Species data</w:t>
       </w:r>
     </w:p>
@@ -4808,6 +5024,7 @@
         <w:rPr>
           <w:lang w:val="en-GB"/>
         </w:rPr>
+        <w:lastRenderedPageBreak/>
         <w:t xml:space="preserve">Oil content and </w:t>
       </w:r>
       <w:proofErr w:type="gramStart"/>
@@ -5194,7 +5411,6 @@
         <w:rPr>
           <w:lang w:val="en-GB"/>
         </w:rPr>
-        <w:lastRenderedPageBreak/>
         <w:t>Other seed traits data</w:t>
       </w:r>
     </w:p>
@@ -5791,33 +6007,26 @@
         <w:rPr>
           <w:lang w:val="en-GB"/>
         </w:rPr>
-        <w:t xml:space="preserve"> (see table xx for details</w:t>
-      </w:r>
-      <w:proofErr w:type="gramStart"/>
-      <w:r>
-        <w:rPr>
-          <w:lang w:val="en-GB"/>
-        </w:rPr>
-        <w:t xml:space="preserve">) </w:t>
-      </w:r>
-      <w:r>
-        <w:rPr>
-          <w:lang w:val="en-GB"/>
-        </w:rPr>
-        <w:t>.</w:t>
-      </w:r>
-      <w:proofErr w:type="gramEnd"/>
-      <w:r>
-        <w:rPr>
-          <w:lang w:val="en-GB"/>
-        </w:rPr>
-        <w:t xml:space="preserve"> </w:t>
-      </w:r>
-      <w:r>
-        <w:rPr>
-          <w:lang w:val="en-GB"/>
-        </w:rPr>
-        <w:t xml:space="preserve">After the sowing, the seeds were checked once a week for one month, in which the germination was scored </w:t>
+        <w:t xml:space="preserve"> (see table xx for details)</w:t>
+      </w:r>
+      <w:r>
+        <w:rPr>
+          <w:lang w:val="en-GB"/>
+        </w:rPr>
+        <w:t xml:space="preserve">. </w:t>
+      </w:r>
+      <w:r>
+        <w:rPr>
+          <w:lang w:val="en-GB"/>
+        </w:rPr>
+        <w:t xml:space="preserve">After the sowing, the seeds were checked once a week for one month, in which the </w:t>
+      </w:r>
+      <w:r>
+        <w:rPr>
+          <w:lang w:val="en-GB"/>
+        </w:rPr>
+        <w:lastRenderedPageBreak/>
+        <w:t xml:space="preserve">germination was scored </w:t>
       </w:r>
       <w:r>
         <w:rPr>
@@ -6151,7 +6360,6 @@
         <w:rPr>
           <w:lang w:val="en-GB"/>
         </w:rPr>
-        <w:lastRenderedPageBreak/>
         <w:t xml:space="preserve">The phylogeny tree was created using </w:t>
       </w:r>
       <w:proofErr w:type="spellStart"/>
@@ -6280,6 +6488,7 @@
         <w:rPr>
           <w:noProof/>
         </w:rPr>
+        <w:lastRenderedPageBreak/>
         <w:drawing>
           <wp:inline distT="0" distB="0" distL="0" distR="0" wp14:anchorId="2456372F" wp14:editId="5A8019D9">
             <wp:extent cx="5943600" cy="4826635"/>
@@ -6348,7 +6557,6 @@
         <w:rPr>
           <w:lang w:val="en-GB"/>
         </w:rPr>
-        <w:lastRenderedPageBreak/>
         <w:t>Seed</w:t>
       </w:r>
       <w:r>
@@ -6756,13 +6964,14 @@
         <w:rPr>
           <w:lang w:val="en-GB"/>
         </w:rPr>
-        <w:t>T</w:t>
-      </w:r>
-      <w:r>
-        <w:rPr>
-          <w:lang w:val="en-GB"/>
-        </w:rPr>
-        <w:t xml:space="preserve">he next with higher % were stearic acid </w:t>
+        <w:t xml:space="preserve">The </w:t>
+      </w:r>
+      <w:r>
+        <w:rPr>
+          <w:lang w:val="en-GB"/>
+        </w:rPr>
+        <w:lastRenderedPageBreak/>
+        <w:t xml:space="preserve">next with higher % were stearic acid </w:t>
       </w:r>
       <w:r>
         <w:rPr>
@@ -7062,13 +7271,12 @@
       <w:r>
         <w:rPr>
           <w:noProof/>
-          <w:lang w:val="en-GB"/>
         </w:rPr>
         <w:drawing>
-          <wp:inline distT="0" distB="0" distL="0" distR="0" wp14:anchorId="54B91F69" wp14:editId="5620DD06">
-            <wp:extent cx="2481580" cy="2451100"/>
-            <wp:effectExtent l="0" t="0" r="0" b="6350"/>
-            <wp:docPr id="1938272235" name="Imagen 4" descr="Diagrama, Dibujo de ingeniería&#10;&#10;Descripción generada automáticamente"/>
+          <wp:inline distT="0" distB="0" distL="0" distR="0" wp14:anchorId="1532D7C7" wp14:editId="18E21A39">
+            <wp:extent cx="5939790" cy="5099050"/>
+            <wp:effectExtent l="0" t="0" r="3810" b="6350"/>
+            <wp:docPr id="711115377" name="Imagen 1"/>
             <wp:cNvGraphicFramePr>
               <a:graphicFrameLocks xmlns:a="http://schemas.openxmlformats.org/drawingml/2006/main" noChangeAspect="1"/>
             </wp:cNvGraphicFramePr>
@@ -7076,7 +7284,7 @@
               <a:graphicData uri="http://schemas.openxmlformats.org/drawingml/2006/picture">
                 <pic:pic xmlns:pic="http://schemas.openxmlformats.org/drawingml/2006/picture">
                   <pic:nvPicPr>
-                    <pic:cNvPr id="1938272235" name="Imagen 4" descr="Diagrama, Dibujo de ingeniería&#10;&#10;Descripción generada automáticamente"/>
+                    <pic:cNvPr id="0" name="Picture 1"/>
                     <pic:cNvPicPr>
                       <a:picLocks noChangeAspect="1" noChangeArrowheads="1"/>
                     </pic:cNvPicPr>
@@ -7097,58 +7305,7 @@
                   <pic:spPr bwMode="auto">
                     <a:xfrm>
                       <a:off x="0" y="0"/>
-                      <a:ext cx="2481580" cy="2451100"/>
-                    </a:xfrm>
-                    <a:prstGeom prst="rect">
-                      <a:avLst/>
-                    </a:prstGeom>
-                    <a:noFill/>
-                  </pic:spPr>
-                </pic:pic>
-              </a:graphicData>
-            </a:graphic>
-          </wp:inline>
-        </w:drawing>
-      </w:r>
-      <w:r>
-        <w:t xml:space="preserve"> </w:t>
-      </w:r>
-      <w:r>
-        <w:rPr>
-          <w:noProof/>
-        </w:rPr>
-        <w:drawing>
-          <wp:inline distT="0" distB="0" distL="0" distR="0" wp14:anchorId="2AF6B564" wp14:editId="670A9CF3">
-            <wp:extent cx="3283017" cy="2485328"/>
-            <wp:effectExtent l="0" t="0" r="0" b="0"/>
-            <wp:docPr id="389771001" name="Imagen 9" descr="Imagen que contiene Gráfico&#10;&#10;Descripción generada automáticamente"/>
-            <wp:cNvGraphicFramePr>
-              <a:graphicFrameLocks xmlns:a="http://schemas.openxmlformats.org/drawingml/2006/main" noChangeAspect="1"/>
-            </wp:cNvGraphicFramePr>
-            <a:graphic xmlns:a="http://schemas.openxmlformats.org/drawingml/2006/main">
-              <a:graphicData uri="http://schemas.openxmlformats.org/drawingml/2006/picture">
-                <pic:pic xmlns:pic="http://schemas.openxmlformats.org/drawingml/2006/picture">
-                  <pic:nvPicPr>
-                    <pic:cNvPr id="389771001" name="Imagen 9" descr="Imagen que contiene Gráfico&#10;&#10;Descripción generada automáticamente"/>
-                    <pic:cNvPicPr>
-                      <a:picLocks noChangeAspect="1" noChangeArrowheads="1"/>
-                    </pic:cNvPicPr>
-                  </pic:nvPicPr>
-                  <pic:blipFill rotWithShape="1">
-                    <a:blip r:embed="rId15">
-                      <a:extLst>
-                        <a:ext uri="{28A0092B-C50C-407E-A947-70E740481C1C}">
-                          <a14:useLocalDpi xmlns:a14="http://schemas.microsoft.com/office/drawing/2010/main" val="0"/>
-                        </a:ext>
-                      </a:extLst>
-                    </a:blip>
-                    <a:srcRect l="4981" r="5628"/>
-                    <a:stretch/>
-                  </pic:blipFill>
-                  <pic:spPr bwMode="auto">
-                    <a:xfrm>
-                      <a:off x="0" y="0"/>
-                      <a:ext cx="3302355" cy="2499967"/>
+                      <a:ext cx="5939790" cy="5099050"/>
                     </a:xfrm>
                     <a:prstGeom prst="rect">
                       <a:avLst/>
@@ -7157,11 +7314,6 @@
                     <a:ln>
                       <a:noFill/>
                     </a:ln>
-                    <a:extLst>
-                      <a:ext uri="{53640926-AAD7-44D8-BBD7-CCE9431645EC}">
-                        <a14:shadowObscured xmlns:a14="http://schemas.microsoft.com/office/drawing/2010/main"/>
-                      </a:ext>
-                    </a:extLst>
                   </pic:spPr>
                 </pic:pic>
               </a:graphicData>
@@ -7178,6 +7330,121 @@
           <w:lang w:val="en-GB"/>
         </w:rPr>
       </w:pPr>
+      <w:r>
+        <w:rPr>
+          <w:lang w:val="en-GB"/>
+        </w:rPr>
+        <w:t xml:space="preserve">Fig </w:t>
+      </w:r>
+      <w:r>
+        <w:rPr>
+          <w:lang w:val="en-GB"/>
+        </w:rPr>
+        <w:t>3</w:t>
+      </w:r>
+      <w:r>
+        <w:rPr>
+          <w:lang w:val="en-GB"/>
+        </w:rPr>
+        <w:t xml:space="preserve">: </w:t>
+      </w:r>
+      <w:r>
+        <w:rPr>
+          <w:lang w:val="en-GB"/>
+        </w:rPr>
+        <w:t>Alpine species seed oil content and composition exploration (n=3</w:t>
+      </w:r>
+      <w:r>
+        <w:rPr>
+          <w:lang w:val="en-GB"/>
+        </w:rPr>
+        <w:t>4</w:t>
+      </w:r>
+      <w:r>
+        <w:rPr>
+          <w:lang w:val="en-GB"/>
+        </w:rPr>
+        <w:t xml:space="preserve">). A) </w:t>
+      </w:r>
+      <w:r>
+        <w:rPr>
+          <w:lang w:val="en-GB"/>
+        </w:rPr>
+        <w:t xml:space="preserve">Exploratory PCA species points and B) variables </w:t>
+      </w:r>
+      <w:r>
+        <w:rPr>
+          <w:lang w:val="en-GB"/>
+        </w:rPr>
+        <w:t xml:space="preserve">directions and contributions. </w:t>
+      </w:r>
+      <w:r>
+        <w:rPr>
+          <w:lang w:val="en-GB"/>
+        </w:rPr>
+        <w:t xml:space="preserve">C) Oil content per species in percentage, </w:t>
+      </w:r>
+      <w:proofErr w:type="spellStart"/>
+      <w:r>
+        <w:rPr>
+          <w:lang w:val="en-GB"/>
+        </w:rPr>
+        <w:t>colors</w:t>
+      </w:r>
+      <w:proofErr w:type="spellEnd"/>
+      <w:r>
+        <w:rPr>
+          <w:lang w:val="en-GB"/>
+        </w:rPr>
+        <w:t xml:space="preserve"> representing families as panel A</w:t>
+      </w:r>
+      <w:r>
+        <w:rPr>
+          <w:lang w:val="en-GB"/>
+        </w:rPr>
+        <w:t xml:space="preserve">. D) Seed oil composition of those FAME’s with more than 3% of relative </w:t>
+      </w:r>
+      <w:r>
+        <w:rPr>
+          <w:lang w:val="en-GB"/>
+        </w:rPr>
+        <w:lastRenderedPageBreak/>
+        <w:t>abundance</w:t>
+      </w:r>
+      <w:r>
+        <w:rPr>
+          <w:lang w:val="en-GB"/>
+        </w:rPr>
+        <w:t xml:space="preserve">. E) Seed oil composition per species with FAME’s divided between Unsaturated Fatty Acids (UFA) and Saturated Fatty Acids (SFA). </w:t>
+      </w:r>
+    </w:p>
+    <w:p>
+      <w:pPr>
+        <w:pStyle w:val="Ttulo3"/>
+        <w:rPr>
+          <w:lang w:val="en-GB"/>
+        </w:rPr>
+      </w:pPr>
+      <w:r>
+        <w:rPr>
+          <w:lang w:val="en-GB"/>
+        </w:rPr>
+        <w:t>Biological trade-offs</w:t>
+      </w:r>
+    </w:p>
+    <w:p>
+      <w:pPr>
+        <w:pStyle w:val="Ttulo4"/>
+        <w:rPr>
+          <w:lang w:val="en-GB"/>
+        </w:rPr>
+      </w:pPr>
+      <w:r>
+        <w:rPr>
+          <w:lang w:val="en-GB"/>
+        </w:rPr>
+        <w:t>Seed mass</w:t>
+      </w:r>
     </w:p>
     <w:p>
       <w:pPr>
@@ -7189,15 +7456,259 @@
       </w:pPr>
       <w:r>
         <w:rPr>
+          <w:lang w:val="en-GB"/>
+        </w:rPr>
+        <w:t xml:space="preserve">We observe a </w:t>
+      </w:r>
+      <w:r>
+        <w:rPr>
+          <w:lang w:val="en-GB"/>
+        </w:rPr>
+        <w:t>notable</w:t>
+      </w:r>
+      <w:r>
+        <w:rPr>
+          <w:lang w:val="en-GB"/>
+        </w:rPr>
+        <w:t xml:space="preserve"> variation of oil content in small seeds, but it </w:t>
+      </w:r>
+      <w:proofErr w:type="gramStart"/>
+      <w:r>
+        <w:rPr>
+          <w:lang w:val="en-GB"/>
+        </w:rPr>
+        <w:t>diminish</w:t>
+      </w:r>
+      <w:proofErr w:type="gramEnd"/>
+      <w:r>
+        <w:rPr>
+          <w:lang w:val="en-GB"/>
+        </w:rPr>
+        <w:t xml:space="preserve"> in large seeds which at the same time have lower oil content. </w:t>
+      </w:r>
+    </w:p>
+    <w:p>
+      <w:pPr>
+        <w:spacing w:line="360" w:lineRule="auto"/>
+        <w:jc w:val="both"/>
+        <w:rPr>
+          <w:lang w:val="en-GB"/>
+        </w:rPr>
+      </w:pPr>
+      <w:r>
+        <w:rPr>
+          <w:lang w:val="en-GB"/>
+        </w:rPr>
+        <w:t>H</w:t>
+      </w:r>
+      <w:r>
+        <w:rPr>
+          <w:lang w:val="en-GB"/>
+        </w:rPr>
+        <w:t>2.</w:t>
+      </w:r>
+      <w:r>
+        <w:rPr>
+          <w:lang w:val="en-GB"/>
+        </w:rPr>
+        <w:t>1a</w:t>
+      </w:r>
+      <w:r>
+        <w:rPr>
+          <w:lang w:val="en-GB"/>
+        </w:rPr>
+        <w:t xml:space="preserve"> Higher seed mass correlate with lower oil content (variables log transform to </w:t>
+      </w:r>
+      <w:proofErr w:type="spellStart"/>
+      <w:r>
+        <w:rPr>
+          <w:lang w:val="en-GB"/>
+        </w:rPr>
+        <w:t>met</w:t>
+      </w:r>
+      <w:proofErr w:type="spellEnd"/>
+      <w:r>
+        <w:rPr>
+          <w:lang w:val="en-GB"/>
+        </w:rPr>
+        <w:t xml:space="preserve"> assumptions</w:t>
+      </w:r>
+      <w:r>
+        <w:rPr>
+          <w:lang w:val="en-GB"/>
+        </w:rPr>
+        <w:t xml:space="preserve"> </w:t>
+      </w:r>
+      <w:r>
+        <w:rPr>
+          <w:lang w:val="en-GB"/>
+        </w:rPr>
+        <w:t xml:space="preserve">H2.1a Higher seed mass correlate less UFA/SFA ratio (seed mass log transform to </w:t>
+      </w:r>
+      <w:proofErr w:type="spellStart"/>
+      <w:r>
+        <w:rPr>
+          <w:lang w:val="en-GB"/>
+        </w:rPr>
+        <w:t>met</w:t>
+      </w:r>
+      <w:proofErr w:type="spellEnd"/>
+      <w:r>
+        <w:rPr>
+          <w:lang w:val="en-GB"/>
+        </w:rPr>
+        <w:t xml:space="preserve"> assumptions)</w:t>
+      </w:r>
+      <w:r>
+        <w:rPr>
+          <w:lang w:val="en-GB"/>
+        </w:rPr>
+        <w:t xml:space="preserve"> optimize space for more energy </w:t>
+      </w:r>
+      <w:proofErr w:type="gramStart"/>
+      <w:r>
+        <w:rPr>
+          <w:lang w:val="en-GB"/>
+        </w:rPr>
+        <w:t>reserves</w:t>
+      </w:r>
+      <w:proofErr w:type="gramEnd"/>
+    </w:p>
+    <w:p>
+      <w:pPr>
+        <w:spacing w:line="360" w:lineRule="auto"/>
+        <w:jc w:val="both"/>
+        <w:rPr>
+          <w:lang w:val="en-GB"/>
+        </w:rPr>
+      </w:pPr>
+      <w:r>
+        <w:rPr>
+          <w:u w:val="single"/>
+          <w:lang w:val="en-GB"/>
+        </w:rPr>
+        <w:t>Longevity (</w:t>
+      </w:r>
+      <w:r>
+        <w:rPr>
+          <w:lang w:val="en-GB"/>
+        </w:rPr>
+        <w:t xml:space="preserve">analysed as raw germination data with MCMC-GLMM and </w:t>
+      </w:r>
+      <w:r>
+        <w:rPr>
+          <w:lang w:val="en-GB"/>
+        </w:rPr>
+        <w:t>using P50 from probit analysis)</w:t>
+      </w:r>
+    </w:p>
+    <w:p>
+      <w:pPr>
+        <w:spacing w:line="360" w:lineRule="auto"/>
+        <w:jc w:val="both"/>
+        <w:rPr>
+          <w:lang w:val="en-GB"/>
+        </w:rPr>
+      </w:pPr>
+      <w:r>
+        <w:rPr>
+          <w:lang w:val="en-GB"/>
+        </w:rPr>
+        <w:t>H2.2a Higher oil content less longevity</w:t>
+      </w:r>
+      <w:r>
+        <w:rPr>
+          <w:lang w:val="en-GB"/>
+        </w:rPr>
+        <w:t>. Ageing was significantly modified by oil content (</w:t>
+      </w:r>
+      <w:r>
+        <w:rPr>
+          <w:lang w:val="en-GB"/>
+        </w:rPr>
+        <w:t>&lt;0.001 in MCMC-GLMM and 0.05 in normal GLM for p50)</w:t>
+      </w:r>
+    </w:p>
+    <w:p>
+      <w:pPr>
+        <w:spacing w:line="360" w:lineRule="auto"/>
+        <w:jc w:val="both"/>
+        <w:rPr>
+          <w:lang w:val="en-GB"/>
+        </w:rPr>
+      </w:pPr>
+      <w:r>
+        <w:rPr>
+          <w:lang w:val="en-GB"/>
+        </w:rPr>
+        <w:t>H2.2</w:t>
+      </w:r>
+      <w:r>
+        <w:rPr>
+          <w:lang w:val="en-GB"/>
+        </w:rPr>
+        <w:t>b</w:t>
+      </w:r>
+      <w:r>
+        <w:rPr>
+          <w:lang w:val="en-GB"/>
+        </w:rPr>
+        <w:t xml:space="preserve"> </w:t>
+      </w:r>
+      <w:r>
+        <w:rPr>
+          <w:lang w:val="en-GB"/>
+        </w:rPr>
+        <w:t xml:space="preserve">A higher UFA/SFA ratio will correlate with less longevity. The ratio was not found significant with the data available. To be tested again with more data. </w:t>
+      </w:r>
+    </w:p>
+    <w:p>
+      <w:pPr>
+        <w:spacing w:line="360" w:lineRule="auto"/>
+        <w:jc w:val="both"/>
+        <w:rPr>
+          <w:lang w:val="en-GB"/>
+        </w:rPr>
+      </w:pPr>
+      <w:r>
+        <w:rPr>
+          <w:lang w:val="en-GB"/>
+        </w:rPr>
+        <w:t>H2.3. A higher UFA/SFA ratio will correlate with faster germination (lower t50) (</w:t>
+      </w:r>
+      <w:r>
+        <w:rPr>
+          <w:highlight w:val="yellow"/>
+          <w:lang w:val="en-GB"/>
+        </w:rPr>
+        <w:t>still to be tested</w:t>
+      </w:r>
+      <w:r>
+        <w:rPr>
+          <w:lang w:val="en-GB"/>
+        </w:rPr>
+        <w:t>)</w:t>
+      </w:r>
+    </w:p>
+    <w:p>
+      <w:pPr>
+        <w:spacing w:line="360" w:lineRule="auto"/>
+        <w:jc w:val="both"/>
+        <w:rPr>
+          <w:lang w:val="en-GB"/>
+        </w:rPr>
+      </w:pPr>
+      <w:r>
+        <w:rPr>
           <w:noProof/>
           <w:lang w:val="en-GB"/>
         </w:rPr>
         <w:lastRenderedPageBreak/>
         <w:drawing>
-          <wp:inline distT="0" distB="0" distL="0" distR="0" wp14:anchorId="162C1B1B" wp14:editId="53F62A8D">
-            <wp:extent cx="2332220" cy="1775632"/>
-            <wp:effectExtent l="0" t="0" r="0" b="0"/>
-            <wp:docPr id="1876297507" name="Imagen 5"/>
+          <wp:inline distT="0" distB="0" distL="0" distR="0" wp14:anchorId="2A0ADA9D" wp14:editId="5AF7BAD6">
+            <wp:extent cx="5939790" cy="5264150"/>
+            <wp:effectExtent l="0" t="0" r="3810" b="0"/>
+            <wp:docPr id="1932734029" name="Imagen 2"/>
             <wp:cNvGraphicFramePr>
               <a:graphicFrameLocks xmlns:a="http://schemas.openxmlformats.org/drawingml/2006/main" noChangeAspect="1"/>
             </wp:cNvGraphicFramePr>
@@ -7205,13 +7716,13 @@
               <a:graphicData uri="http://schemas.openxmlformats.org/drawingml/2006/picture">
                 <pic:pic xmlns:pic="http://schemas.openxmlformats.org/drawingml/2006/picture">
                   <pic:nvPicPr>
-                    <pic:cNvPr id="0" name="Picture 6"/>
+                    <pic:cNvPr id="0" name="Picture 2"/>
                     <pic:cNvPicPr>
                       <a:picLocks noChangeAspect="1" noChangeArrowheads="1"/>
                     </pic:cNvPicPr>
                   </pic:nvPicPr>
                   <pic:blipFill>
-                    <a:blip r:embed="rId16">
+                    <a:blip r:embed="rId15">
                       <a:extLst>
                         <a:ext uri="{28A0092B-C50C-407E-A947-70E740481C1C}">
                           <a14:useLocalDpi xmlns:a14="http://schemas.microsoft.com/office/drawing/2010/main" val="0"/>
@@ -7226,352 +7737,7 @@
                   <pic:spPr bwMode="auto">
                     <a:xfrm>
                       <a:off x="0" y="0"/>
-                      <a:ext cx="2338763" cy="1780614"/>
-                    </a:xfrm>
-                    <a:prstGeom prst="rect">
-                      <a:avLst/>
-                    </a:prstGeom>
-                    <a:noFill/>
-                  </pic:spPr>
-                </pic:pic>
-              </a:graphicData>
-            </a:graphic>
-          </wp:inline>
-        </w:drawing>
-      </w:r>
-      <w:r>
-        <w:rPr>
-          <w:noProof/>
-          <w:lang w:val="en-GB"/>
-        </w:rPr>
-        <w:drawing>
-          <wp:inline distT="0" distB="0" distL="0" distR="0" wp14:anchorId="1667BB12" wp14:editId="22FB4191">
-            <wp:extent cx="1727106" cy="1793149"/>
-            <wp:effectExtent l="0" t="0" r="6985" b="0"/>
-            <wp:docPr id="504203577" name="Imagen 8" descr="Gráfico, Gráfico de barras&#10;&#10;Descripción generada automáticamente"/>
-            <wp:cNvGraphicFramePr>
-              <a:graphicFrameLocks xmlns:a="http://schemas.openxmlformats.org/drawingml/2006/main" noChangeAspect="1"/>
-            </wp:cNvGraphicFramePr>
-            <a:graphic xmlns:a="http://schemas.openxmlformats.org/drawingml/2006/main">
-              <a:graphicData uri="http://schemas.openxmlformats.org/drawingml/2006/picture">
-                <pic:pic xmlns:pic="http://schemas.openxmlformats.org/drawingml/2006/picture">
-                  <pic:nvPicPr>
-                    <pic:cNvPr id="504203577" name="Imagen 8" descr="Gráfico, Gráfico de barras&#10;&#10;Descripción generada automáticamente"/>
-                    <pic:cNvPicPr>
-                      <a:picLocks noChangeAspect="1" noChangeArrowheads="1"/>
-                    </pic:cNvPicPr>
-                  </pic:nvPicPr>
-                  <pic:blipFill rotWithShape="1">
-                    <a:blip r:embed="rId17" cstate="print">
-                      <a:extLst>
-                        <a:ext uri="{28A0092B-C50C-407E-A947-70E740481C1C}">
-                          <a14:useLocalDpi xmlns:a14="http://schemas.microsoft.com/office/drawing/2010/main" val="0"/>
-                        </a:ext>
-                      </a:extLst>
-                    </a:blip>
-                    <a:srcRect l="26762"/>
-                    <a:stretch/>
-                  </pic:blipFill>
-                  <pic:spPr bwMode="auto">
-                    <a:xfrm>
-                      <a:off x="0" y="0"/>
-                      <a:ext cx="1732122" cy="1798356"/>
-                    </a:xfrm>
-                    <a:prstGeom prst="rect">
-                      <a:avLst/>
-                    </a:prstGeom>
-                    <a:noFill/>
-                    <a:ln>
-                      <a:noFill/>
-                    </a:ln>
-                    <a:extLst>
-                      <a:ext uri="{53640926-AAD7-44D8-BBD7-CCE9431645EC}">
-                        <a14:shadowObscured xmlns:a14="http://schemas.microsoft.com/office/drawing/2010/main"/>
-                      </a:ext>
-                    </a:extLst>
-                  </pic:spPr>
-                </pic:pic>
-              </a:graphicData>
-            </a:graphic>
-          </wp:inline>
-        </w:drawing>
-      </w:r>
-      <w:r>
-        <w:rPr>
-          <w:noProof/>
-          <w:lang w:val="en-GB"/>
-        </w:rPr>
-        <w:drawing>
-          <wp:inline distT="0" distB="0" distL="0" distR="0" wp14:anchorId="27A0EC55" wp14:editId="2D5FC12F">
-            <wp:extent cx="1741826" cy="1729025"/>
-            <wp:effectExtent l="0" t="0" r="0" b="5080"/>
-            <wp:docPr id="1655711418" name="Imagen 6"/>
-            <wp:cNvGraphicFramePr>
-              <a:graphicFrameLocks xmlns:a="http://schemas.openxmlformats.org/drawingml/2006/main" noChangeAspect="1"/>
-            </wp:cNvGraphicFramePr>
-            <a:graphic xmlns:a="http://schemas.openxmlformats.org/drawingml/2006/main">
-              <a:graphicData uri="http://schemas.openxmlformats.org/drawingml/2006/picture">
-                <pic:pic xmlns:pic="http://schemas.openxmlformats.org/drawingml/2006/picture">
-                  <pic:nvPicPr>
-                    <pic:cNvPr id="0" name="Picture 7"/>
-                    <pic:cNvPicPr>
-                      <a:picLocks noChangeAspect="1" noChangeArrowheads="1"/>
-                    </pic:cNvPicPr>
-                  </pic:nvPicPr>
-                  <pic:blipFill>
-                    <a:blip r:embed="rId18">
-                      <a:extLst>
-                        <a:ext uri="{28A0092B-C50C-407E-A947-70E740481C1C}">
-                          <a14:useLocalDpi xmlns:a14="http://schemas.microsoft.com/office/drawing/2010/main" val="0"/>
-                        </a:ext>
-                      </a:extLst>
-                    </a:blip>
-                    <a:srcRect/>
-                    <a:stretch>
-                      <a:fillRect/>
-                    </a:stretch>
-                  </pic:blipFill>
-                  <pic:spPr bwMode="auto">
-                    <a:xfrm>
-                      <a:off x="0" y="0"/>
-                      <a:ext cx="1752158" cy="1739281"/>
-                    </a:xfrm>
-                    <a:prstGeom prst="rect">
-                      <a:avLst/>
-                    </a:prstGeom>
-                    <a:noFill/>
-                  </pic:spPr>
-                </pic:pic>
-              </a:graphicData>
-            </a:graphic>
-          </wp:inline>
-        </w:drawing>
-      </w:r>
-    </w:p>
-    <w:p>
-      <w:pPr>
-        <w:spacing w:line="360" w:lineRule="auto"/>
-        <w:jc w:val="both"/>
-        <w:rPr>
-          <w:lang w:val="en-GB"/>
-        </w:rPr>
-      </w:pPr>
-      <w:r>
-        <w:rPr>
-          <w:lang w:val="en-GB"/>
-        </w:rPr>
-        <w:t xml:space="preserve">Fig 2: </w:t>
-      </w:r>
-      <w:r>
-        <w:rPr>
-          <w:lang w:val="en-GB"/>
-        </w:rPr>
-        <w:t>5</w:t>
-      </w:r>
-      <w:r>
-        <w:rPr>
-          <w:lang w:val="en-GB"/>
-        </w:rPr>
-        <w:t xml:space="preserve"> panels FAME </w:t>
-      </w:r>
-      <w:proofErr w:type="gramStart"/>
-      <w:r>
-        <w:rPr>
-          <w:lang w:val="en-GB"/>
-        </w:rPr>
-        <w:t>PCA  variables</w:t>
-      </w:r>
-      <w:proofErr w:type="gramEnd"/>
-    </w:p>
-    <w:p>
-      <w:pPr>
-        <w:pStyle w:val="Ttulo3"/>
-        <w:rPr>
-          <w:lang w:val="en-GB"/>
-        </w:rPr>
-      </w:pPr>
-      <w:r>
-        <w:rPr>
-          <w:lang w:val="en-GB"/>
-        </w:rPr>
-        <w:t>Biological trade-offs</w:t>
-      </w:r>
-    </w:p>
-    <w:p>
-      <w:pPr>
-        <w:pStyle w:val="Ttulo4"/>
-        <w:rPr>
-          <w:lang w:val="en-GB"/>
-        </w:rPr>
-      </w:pPr>
-      <w:r>
-        <w:rPr>
-          <w:lang w:val="en-GB"/>
-        </w:rPr>
-        <w:t>Seed mass</w:t>
-      </w:r>
-    </w:p>
-    <w:p>
-      <w:pPr>
-        <w:spacing w:line="360" w:lineRule="auto"/>
-        <w:jc w:val="both"/>
-        <w:rPr>
-          <w:lang w:val="en-GB"/>
-        </w:rPr>
-      </w:pPr>
-      <w:r>
-        <w:rPr>
-          <w:lang w:val="en-GB"/>
-        </w:rPr>
-        <w:t xml:space="preserve">We observe a </w:t>
-      </w:r>
-      <w:r>
-        <w:rPr>
-          <w:lang w:val="en-GB"/>
-        </w:rPr>
-        <w:t>notable</w:t>
-      </w:r>
-      <w:r>
-        <w:rPr>
-          <w:lang w:val="en-GB"/>
-        </w:rPr>
-        <w:t xml:space="preserve"> variation of oil content in small seeds, but it </w:t>
-      </w:r>
-      <w:proofErr w:type="gramStart"/>
-      <w:r>
-        <w:rPr>
-          <w:lang w:val="en-GB"/>
-        </w:rPr>
-        <w:t>diminish</w:t>
-      </w:r>
-      <w:proofErr w:type="gramEnd"/>
-      <w:r>
-        <w:rPr>
-          <w:lang w:val="en-GB"/>
-        </w:rPr>
-        <w:t xml:space="preserve"> in large seeds which at the same time have lower oil content. </w:t>
-      </w:r>
-    </w:p>
-    <w:p>
-      <w:pPr>
-        <w:spacing w:line="360" w:lineRule="auto"/>
-        <w:jc w:val="both"/>
-        <w:rPr>
-          <w:lang w:val="en-GB"/>
-        </w:rPr>
-      </w:pPr>
-      <w:r>
-        <w:rPr>
-          <w:lang w:val="en-GB"/>
-        </w:rPr>
-        <w:t>H</w:t>
-      </w:r>
-      <w:r>
-        <w:rPr>
-          <w:lang w:val="en-GB"/>
-        </w:rPr>
-        <w:t>2.</w:t>
-      </w:r>
-      <w:r>
-        <w:rPr>
-          <w:lang w:val="en-GB"/>
-        </w:rPr>
-        <w:t>1a</w:t>
-      </w:r>
-      <w:r>
-        <w:rPr>
-          <w:lang w:val="en-GB"/>
-        </w:rPr>
-        <w:t xml:space="preserve"> Higher seed mass correlate with lower oil content (variables log transform to </w:t>
-      </w:r>
-      <w:proofErr w:type="spellStart"/>
-      <w:r>
-        <w:rPr>
-          <w:lang w:val="en-GB"/>
-        </w:rPr>
-        <w:t>met</w:t>
-      </w:r>
-      <w:proofErr w:type="spellEnd"/>
-      <w:r>
-        <w:rPr>
-          <w:lang w:val="en-GB"/>
-        </w:rPr>
-        <w:t xml:space="preserve"> assumptions</w:t>
-      </w:r>
-      <w:r>
-        <w:rPr>
-          <w:lang w:val="en-GB"/>
-        </w:rPr>
-        <w:t xml:space="preserve"> </w:t>
-      </w:r>
-      <w:r>
-        <w:rPr>
-          <w:lang w:val="en-GB"/>
-        </w:rPr>
-        <w:t xml:space="preserve">H2.1a Higher seed mass correlate less UFA/SFA ratio (seed mass log transform to </w:t>
-      </w:r>
-      <w:proofErr w:type="spellStart"/>
-      <w:r>
-        <w:rPr>
-          <w:lang w:val="en-GB"/>
-        </w:rPr>
-        <w:t>met</w:t>
-      </w:r>
-      <w:proofErr w:type="spellEnd"/>
-      <w:r>
-        <w:rPr>
-          <w:lang w:val="en-GB"/>
-        </w:rPr>
-        <w:t xml:space="preserve"> assumptions)</w:t>
-      </w:r>
-    </w:p>
-    <w:p>
-      <w:pPr>
-        <w:spacing w:line="360" w:lineRule="auto"/>
-        <w:jc w:val="both"/>
-        <w:rPr>
-          <w:lang w:val="en-GB"/>
-        </w:rPr>
-      </w:pPr>
-      <w:r>
-        <w:rPr>
-          <w:noProof/>
-          <w:lang w:val="en-GB" w:eastAsia="ca-ES"/>
-        </w:rPr>
-        <w:drawing>
-          <wp:inline distT="0" distB="0" distL="0" distR="0" wp14:anchorId="20033A5B" wp14:editId="1508B5B2">
-            <wp:extent cx="2825578" cy="2616376"/>
-            <wp:effectExtent l="0" t="0" r="0" b="0"/>
-            <wp:docPr id="1205152525" name="Imagen 3" descr="Gráfico, Gráfico de dispersión&#10;&#10;Descripción generada automáticamente"/>
-            <wp:cNvGraphicFramePr>
-              <a:graphicFrameLocks xmlns:a="http://schemas.openxmlformats.org/drawingml/2006/main" noChangeAspect="1"/>
-            </wp:cNvGraphicFramePr>
-            <a:graphic xmlns:a="http://schemas.openxmlformats.org/drawingml/2006/main">
-              <a:graphicData uri="http://schemas.openxmlformats.org/drawingml/2006/picture">
-                <pic:pic xmlns:pic="http://schemas.openxmlformats.org/drawingml/2006/picture">
-                  <pic:nvPicPr>
-                    <pic:cNvPr id="1205152525" name="Imagen 3" descr="Gráfico, Gráfico de dispersión&#10;&#10;Descripción generada automáticamente"/>
-                    <pic:cNvPicPr>
-                      <a:picLocks noChangeAspect="1" noChangeArrowheads="1"/>
-                    </pic:cNvPicPr>
-                  </pic:nvPicPr>
-                  <pic:blipFill>
-                    <a:blip r:embed="rId19" cstate="print">
-                      <a:extLst>
-                        <a:ext uri="{28A0092B-C50C-407E-A947-70E740481C1C}">
-                          <a14:useLocalDpi xmlns:a14="http://schemas.microsoft.com/office/drawing/2010/main" val="0"/>
-                        </a:ext>
-                      </a:extLst>
-                    </a:blip>
-                    <a:srcRect/>
-                    <a:stretch>
-                      <a:fillRect/>
-                    </a:stretch>
-                  </pic:blipFill>
-                  <pic:spPr bwMode="auto">
-                    <a:xfrm>
-                      <a:off x="0" y="0"/>
-                      <a:ext cx="2843691" cy="2633148"/>
+                      <a:ext cx="5939790" cy="5264150"/>
                     </a:xfrm>
                     <a:prstGeom prst="rect">
                       <a:avLst/>
@@ -7589,57 +7755,83 @@
       </w:r>
       <w:r>
         <w:rPr>
-          <w:noProof/>
-          <w:lang w:val="en-GB" w:eastAsia="ca-ES"/>
-        </w:rPr>
-        <w:drawing>
-          <wp:inline distT="0" distB="0" distL="0" distR="0" wp14:anchorId="78C27C4B" wp14:editId="5EE868C8">
-            <wp:extent cx="2825579" cy="2612153"/>
-            <wp:effectExtent l="0" t="0" r="0" b="0"/>
-            <wp:docPr id="79093330" name="Imagen 4" descr="Gráfico, Gráfico de dispersión&#10;&#10;Descripción generada automáticamente"/>
-            <wp:cNvGraphicFramePr>
-              <a:graphicFrameLocks xmlns:a="http://schemas.openxmlformats.org/drawingml/2006/main" noChangeAspect="1"/>
-            </wp:cNvGraphicFramePr>
-            <a:graphic xmlns:a="http://schemas.openxmlformats.org/drawingml/2006/main">
-              <a:graphicData uri="http://schemas.openxmlformats.org/drawingml/2006/picture">
-                <pic:pic xmlns:pic="http://schemas.openxmlformats.org/drawingml/2006/picture">
-                  <pic:nvPicPr>
-                    <pic:cNvPr id="79093330" name="Imagen 4" descr="Gráfico, Gráfico de dispersión&#10;&#10;Descripción generada automáticamente"/>
-                    <pic:cNvPicPr>
-                      <a:picLocks noChangeAspect="1" noChangeArrowheads="1"/>
-                    </pic:cNvPicPr>
-                  </pic:nvPicPr>
-                  <pic:blipFill>
-                    <a:blip r:embed="rId20" cstate="print">
-                      <a:extLst>
-                        <a:ext uri="{28A0092B-C50C-407E-A947-70E740481C1C}">
-                          <a14:useLocalDpi xmlns:a14="http://schemas.microsoft.com/office/drawing/2010/main" val="0"/>
-                        </a:ext>
-                      </a:extLst>
-                    </a:blip>
-                    <a:srcRect/>
-                    <a:stretch>
-                      <a:fillRect/>
-                    </a:stretch>
-                  </pic:blipFill>
-                  <pic:spPr bwMode="auto">
-                    <a:xfrm>
-                      <a:off x="0" y="0"/>
-                      <a:ext cx="2842413" cy="2627715"/>
-                    </a:xfrm>
-                    <a:prstGeom prst="rect">
-                      <a:avLst/>
-                    </a:prstGeom>
-                    <a:noFill/>
-                    <a:ln>
-                      <a:noFill/>
-                    </a:ln>
-                  </pic:spPr>
-                </pic:pic>
-              </a:graphicData>
-            </a:graphic>
-          </wp:inline>
-        </w:drawing>
+          <w:lang w:val="en-GB"/>
+        </w:rPr>
+        <w:t>Fig 4. Seed oil content and Ratio UFA/SFA biological trade-offs. A)</w:t>
+      </w:r>
+      <w:r>
+        <w:rPr>
+          <w:lang w:val="en-GB"/>
+        </w:rPr>
+        <w:t xml:space="preserve"> correlation between seed mass (log transformed) and oil content (% log transformed) and ratio Unsaturated Fatty Acids (UFA)/ Saturated Fatty Acids (</w:t>
+      </w:r>
+      <w:r>
+        <w:rPr>
+          <w:lang w:val="en-GB"/>
+        </w:rPr>
+        <w:t xml:space="preserve">SFA), also log transformed. </w:t>
+      </w:r>
+      <w:r>
+        <w:rPr>
+          <w:lang w:val="en-GB"/>
+        </w:rPr>
+        <w:t xml:space="preserve">Colours represent families as in figure 3. </w:t>
+      </w:r>
+      <w:r>
+        <w:rPr>
+          <w:lang w:val="en-GB"/>
+        </w:rPr>
+        <w:t>B) P50: time for viability to drop to 50</w:t>
+      </w:r>
+      <w:proofErr w:type="gramStart"/>
+      <w:r>
+        <w:rPr>
+          <w:lang w:val="en-GB"/>
+        </w:rPr>
+        <w:t>% ,</w:t>
+      </w:r>
+      <w:proofErr w:type="gramEnd"/>
+      <w:r>
+        <w:rPr>
+          <w:lang w:val="en-GB"/>
+        </w:rPr>
+        <w:t xml:space="preserve"> based on probit analysis (GENSTAT software) and raw germination curves</w:t>
+      </w:r>
+      <w:r>
+        <w:rPr>
+          <w:lang w:val="en-GB"/>
+        </w:rPr>
+        <w:t xml:space="preserve"> across artificial accelerated ageing protocol in the lab, colour represent, </w:t>
+      </w:r>
+      <w:r>
+        <w:rPr>
+          <w:lang w:val="en-GB"/>
+        </w:rPr>
+        <w:t xml:space="preserve">oil content percentage (left panel) and UFA/SFA ratio (right panel). C)T50: time to reach 50% germination, data from </w:t>
+      </w:r>
+      <w:r>
+        <w:rPr>
+          <w:lang w:val="en-GB"/>
+        </w:rPr>
+        <w:t>germination phenology which uses the same species from the same area (Espinosa del Alba et al., 2024)</w:t>
+      </w:r>
+      <w:r>
+        <w:rPr>
+          <w:lang w:val="en-GB"/>
+        </w:rPr>
+        <w:t xml:space="preserve"> depending on oil content</w:t>
+      </w:r>
+      <w:r>
+        <w:rPr>
+          <w:lang w:val="en-GB"/>
+        </w:rPr>
+        <w:t xml:space="preserve"> (%log transformed) and ratio UFA/SFA (log transformed). </w:t>
+      </w:r>
+      <w:r>
+        <w:rPr>
+          <w:lang w:val="en-GB"/>
+        </w:rPr>
+        <w:t>Colours represent families as in figure 3.</w:t>
       </w:r>
     </w:p>
     <w:p>
@@ -7650,51 +7842,45 @@
           <w:lang w:val="en-GB"/>
         </w:rPr>
       </w:pPr>
-      <w:r>
-        <w:rPr>
-          <w:u w:val="single"/>
-          <w:lang w:val="en-GB"/>
-        </w:rPr>
-        <w:t>Longevity (</w:t>
-      </w:r>
-      <w:r>
-        <w:rPr>
-          <w:lang w:val="en-GB"/>
-        </w:rPr>
-        <w:t xml:space="preserve">analysed as raw germination data with MCMC-GLMM and </w:t>
-      </w:r>
-      <w:r>
-        <w:rPr>
-          <w:lang w:val="en-GB"/>
-        </w:rPr>
-        <w:t>using P50 from probit analysis)</w:t>
-      </w:r>
-    </w:p>
-    <w:p>
-      <w:pPr>
-        <w:spacing w:line="360" w:lineRule="auto"/>
-        <w:jc w:val="both"/>
-        <w:rPr>
-          <w:lang w:val="en-GB"/>
-        </w:rPr>
-      </w:pPr>
-      <w:r>
-        <w:rPr>
-          <w:lang w:val="en-GB"/>
-        </w:rPr>
-        <w:t>H2.2a Higher oil content less longevity</w:t>
-      </w:r>
-      <w:r>
-        <w:rPr>
-          <w:lang w:val="en-GB"/>
-        </w:rPr>
-        <w:t>. Ageing was significantly modified by oil content (</w:t>
-      </w:r>
-      <w:r>
-        <w:rPr>
-          <w:lang w:val="en-GB"/>
-        </w:rPr>
-        <w:t>&lt;0.001 in MCMC-GLMM and 0.05 in normal GLM for p50)</w:t>
+      <w:proofErr w:type="gramStart"/>
+      <w:r>
+        <w:rPr>
+          <w:lang w:val="en-GB"/>
+        </w:rPr>
+        <w:t>EXTRA::</w:t>
+      </w:r>
+      <w:proofErr w:type="gramEnd"/>
+      <w:r>
+        <w:rPr>
+          <w:lang w:val="en-GB"/>
+        </w:rPr>
+        <w:t xml:space="preserve"> will ecological preferences modify longevity? AS preliminary results from Giovanni </w:t>
+      </w:r>
+      <w:proofErr w:type="spellStart"/>
+      <w:r>
+        <w:rPr>
+          <w:lang w:val="en-GB"/>
+        </w:rPr>
+        <w:t>tesis</w:t>
+      </w:r>
+      <w:proofErr w:type="spellEnd"/>
+      <w:r>
+        <w:rPr>
+          <w:lang w:val="en-GB"/>
+        </w:rPr>
+        <w:t xml:space="preserve"> and IAVS con</w:t>
+      </w:r>
+      <w:r>
+        <w:rPr>
+          <w:lang w:val="en-GB"/>
+        </w:rPr>
+        <w:t>gress</w:t>
+      </w:r>
+      <w:r>
+        <w:rPr>
+          <w:lang w:val="en-GB"/>
+        </w:rPr>
+        <w:t xml:space="preserve">. Significant only when using raw germination data. </w:t>
       </w:r>
     </w:p>
     <w:p>
@@ -7712,183 +7898,6 @@
           <w:lang w:val="en-GB" w:eastAsia="ca-ES"/>
         </w:rPr>
         <w:lastRenderedPageBreak/>
-        <w:drawing>
-          <wp:inline distT="0" distB="0" distL="0" distR="0" wp14:anchorId="060A8606" wp14:editId="69405B3A">
-            <wp:extent cx="6648450" cy="2522220"/>
-            <wp:effectExtent l="0" t="0" r="0" b="0"/>
-            <wp:docPr id="845558215" name="Imagen 6" descr="Gráfico&#10;&#10;Descripción generada automáticamente"/>
-            <wp:cNvGraphicFramePr>
-              <a:graphicFrameLocks xmlns:a="http://schemas.openxmlformats.org/drawingml/2006/main" noChangeAspect="1"/>
-            </wp:cNvGraphicFramePr>
-            <a:graphic xmlns:a="http://schemas.openxmlformats.org/drawingml/2006/main">
-              <a:graphicData uri="http://schemas.openxmlformats.org/drawingml/2006/picture">
-                <pic:pic xmlns:pic="http://schemas.openxmlformats.org/drawingml/2006/picture">
-                  <pic:nvPicPr>
-                    <pic:cNvPr id="845558215" name="Imagen 6" descr="Gráfico&#10;&#10;Descripción generada automáticamente"/>
-                    <pic:cNvPicPr>
-                      <a:picLocks noChangeAspect="1" noChangeArrowheads="1"/>
-                    </pic:cNvPicPr>
-                  </pic:nvPicPr>
-                  <pic:blipFill rotWithShape="1">
-                    <a:blip r:embed="rId21" cstate="print">
-                      <a:extLst>
-                        <a:ext uri="{28A0092B-C50C-407E-A947-70E740481C1C}">
-                          <a14:useLocalDpi xmlns:a14="http://schemas.microsoft.com/office/drawing/2010/main" val="0"/>
-                        </a:ext>
-                      </a:extLst>
-                    </a:blip>
-                    <a:srcRect r="1208"/>
-                    <a:stretch/>
-                  </pic:blipFill>
-                  <pic:spPr bwMode="auto">
-                    <a:xfrm>
-                      <a:off x="0" y="0"/>
-                      <a:ext cx="6667545" cy="2529464"/>
-                    </a:xfrm>
-                    <a:prstGeom prst="rect">
-                      <a:avLst/>
-                    </a:prstGeom>
-                    <a:noFill/>
-                    <a:ln>
-                      <a:noFill/>
-                    </a:ln>
-                    <a:extLst>
-                      <a:ext uri="{53640926-AAD7-44D8-BBD7-CCE9431645EC}">
-                        <a14:shadowObscured xmlns:a14="http://schemas.microsoft.com/office/drawing/2010/main"/>
-                      </a:ext>
-                    </a:extLst>
-                  </pic:spPr>
-                </pic:pic>
-              </a:graphicData>
-            </a:graphic>
-          </wp:inline>
-        </w:drawing>
-      </w:r>
-    </w:p>
-    <w:p>
-      <w:pPr>
-        <w:spacing w:line="360" w:lineRule="auto"/>
-        <w:jc w:val="both"/>
-        <w:rPr>
-          <w:lang w:val="en-GB"/>
-        </w:rPr>
-      </w:pPr>
-      <w:r>
-        <w:rPr>
-          <w:lang w:val="en-GB"/>
-        </w:rPr>
-        <w:t>H2.2</w:t>
-      </w:r>
-      <w:r>
-        <w:rPr>
-          <w:lang w:val="en-GB"/>
-        </w:rPr>
-        <w:t>b</w:t>
-      </w:r>
-      <w:r>
-        <w:rPr>
-          <w:lang w:val="en-GB"/>
-        </w:rPr>
-        <w:t xml:space="preserve"> </w:t>
-      </w:r>
-      <w:r>
-        <w:rPr>
-          <w:lang w:val="en-GB"/>
-        </w:rPr>
-        <w:t xml:space="preserve">A higher UFA/SFA ratio will correlate with less longevity. The ratio was not found significant with the data available. To be tested again with more data. </w:t>
-      </w:r>
-    </w:p>
-    <w:p>
-      <w:pPr>
-        <w:spacing w:line="360" w:lineRule="auto"/>
-        <w:jc w:val="both"/>
-        <w:rPr>
-          <w:lang w:val="en-GB"/>
-        </w:rPr>
-      </w:pPr>
-      <w:r>
-        <w:rPr>
-          <w:lang w:val="en-GB"/>
-        </w:rPr>
-        <w:t>H2.3. A higher UFA/SFA ratio will correlate with faster germination (lower t50) (</w:t>
-      </w:r>
-      <w:r>
-        <w:rPr>
-          <w:highlight w:val="yellow"/>
-          <w:lang w:val="en-GB"/>
-        </w:rPr>
-        <w:t>still to be tested</w:t>
-      </w:r>
-      <w:r>
-        <w:rPr>
-          <w:lang w:val="en-GB"/>
-        </w:rPr>
-        <w:t>)</w:t>
-      </w:r>
-    </w:p>
-    <w:p>
-      <w:pPr>
-        <w:spacing w:line="360" w:lineRule="auto"/>
-        <w:jc w:val="both"/>
-        <w:rPr>
-          <w:lang w:val="en-GB"/>
-        </w:rPr>
-      </w:pPr>
-      <w:proofErr w:type="gramStart"/>
-      <w:r>
-        <w:rPr>
-          <w:lang w:val="en-GB"/>
-        </w:rPr>
-        <w:t>EXTRA::</w:t>
-      </w:r>
-      <w:proofErr w:type="gramEnd"/>
-      <w:r>
-        <w:rPr>
-          <w:lang w:val="en-GB"/>
-        </w:rPr>
-        <w:t xml:space="preserve"> will ecological preferences modify longevity? AS preliminary results from Giovanni </w:t>
-      </w:r>
-      <w:proofErr w:type="spellStart"/>
-      <w:r>
-        <w:rPr>
-          <w:lang w:val="en-GB"/>
-        </w:rPr>
-        <w:t>tesis</w:t>
-      </w:r>
-      <w:proofErr w:type="spellEnd"/>
-      <w:r>
-        <w:rPr>
-          <w:lang w:val="en-GB"/>
-        </w:rPr>
-        <w:t xml:space="preserve"> and IAVS con</w:t>
-      </w:r>
-      <w:r>
-        <w:rPr>
-          <w:lang w:val="en-GB"/>
-        </w:rPr>
-        <w:t>gress</w:t>
-      </w:r>
-      <w:r>
-        <w:rPr>
-          <w:lang w:val="en-GB"/>
-        </w:rPr>
-        <w:t xml:space="preserve">. Significant only when using raw germination data. </w:t>
-      </w:r>
-    </w:p>
-    <w:p>
-      <w:pPr>
-        <w:pStyle w:val="NormalWeb"/>
-        <w:spacing w:line="360" w:lineRule="auto"/>
-        <w:jc w:val="both"/>
-        <w:rPr>
-          <w:lang w:val="en-GB"/>
-        </w:rPr>
-      </w:pPr>
-      <w:r>
-        <w:rPr>
-          <w:noProof/>
-          <w:lang w:val="en-GB" w:eastAsia="ca-ES"/>
-        </w:rPr>
         <w:drawing>
           <wp:inline distT="0" distB="0" distL="0" distR="0" wp14:anchorId="3908F51C" wp14:editId="50090C06">
             <wp:extent cx="5943600" cy="2268220"/>
@@ -7907,7 +7916,7 @@
                     </pic:cNvPicPr>
                   </pic:nvPicPr>
                   <pic:blipFill>
-                    <a:blip r:embed="rId22" cstate="print">
+                    <a:blip r:embed="rId16" cstate="print">
                       <a:extLst>
                         <a:ext uri="{28A0092B-C50C-407E-A947-70E740481C1C}">
                           <a14:useLocalDpi xmlns:a14="http://schemas.microsoft.com/office/drawing/2010/main" val="0"/>
@@ -7941,12 +7950,92 @@
     </w:p>
     <w:p>
       <w:pPr>
+        <w:pStyle w:val="Ttulo3"/>
+        <w:rPr>
+          <w:lang w:val="en-GB"/>
+        </w:rPr>
+      </w:pPr>
+      <w:r>
+        <w:rPr>
+          <w:lang w:val="en-GB"/>
+        </w:rPr>
+        <w:t xml:space="preserve">Ecological </w:t>
+      </w:r>
+      <w:r>
+        <w:rPr>
+          <w:lang w:val="en-GB"/>
+        </w:rPr>
+        <w:t>trade-offs</w:t>
+      </w:r>
+    </w:p>
+    <w:p>
+      <w:pPr>
+        <w:pStyle w:val="Ttulo4"/>
+        <w:rPr>
+          <w:lang w:val="en-GB"/>
+        </w:rPr>
+      </w:pPr>
+      <w:r>
+        <w:rPr>
+          <w:lang w:val="en-GB"/>
+        </w:rPr>
+        <w:t>Species distributions</w:t>
+      </w:r>
+    </w:p>
+    <w:p>
+      <w:pPr>
         <w:spacing w:line="360" w:lineRule="auto"/>
         <w:jc w:val="both"/>
         <w:rPr>
           <w:lang w:val="en-GB"/>
         </w:rPr>
       </w:pPr>
+      <w:r>
+        <w:rPr>
+          <w:lang w:val="en-GB"/>
+        </w:rPr>
+        <w:t xml:space="preserve">H3.1 </w:t>
+      </w:r>
+      <w:r>
+        <w:rPr>
+          <w:lang w:val="en-GB"/>
+        </w:rPr>
+        <w:t>Specialist</w:t>
+      </w:r>
+      <w:r>
+        <w:rPr>
+          <w:lang w:val="en-GB"/>
+        </w:rPr>
+        <w:t xml:space="preserve"> species will have less oil content </w:t>
+      </w:r>
+      <w:r>
+        <w:rPr>
+          <w:lang w:val="en-GB"/>
+        </w:rPr>
+        <w:t xml:space="preserve">and higher UFA/SFA </w:t>
+      </w:r>
+      <w:proofErr w:type="gramStart"/>
+      <w:r>
+        <w:rPr>
+          <w:lang w:val="en-GB"/>
+        </w:rPr>
+        <w:t>ratio</w:t>
+      </w:r>
+      <w:proofErr w:type="gramEnd"/>
+    </w:p>
+    <w:p>
+      <w:pPr>
+        <w:pStyle w:val="Ttulo4"/>
+        <w:rPr>
+          <w:lang w:val="en-GB"/>
+        </w:rPr>
+      </w:pPr>
+      <w:r>
+        <w:rPr>
+          <w:lang w:val="en-GB"/>
+        </w:rPr>
+        <w:t>Optimal ecological conditions</w:t>
+      </w:r>
     </w:p>
     <w:p>
       <w:pPr>
@@ -7960,42 +8049,45 @@
         <w:rPr>
           <w:lang w:val="en-GB"/>
         </w:rPr>
-        <w:br w:type="page"/>
-      </w:r>
-    </w:p>
-    <w:p>
-      <w:pPr>
-        <w:pStyle w:val="Ttulo3"/>
-        <w:rPr>
-          <w:lang w:val="en-GB"/>
-        </w:rPr>
-      </w:pPr>
-      <w:r>
-        <w:rPr>
-          <w:lang w:val="en-GB"/>
-        </w:rPr>
-        <w:lastRenderedPageBreak/>
-        <w:t xml:space="preserve">Ecological </w:t>
-      </w:r>
-      <w:r>
-        <w:rPr>
-          <w:lang w:val="en-GB"/>
-        </w:rPr>
-        <w:t>trade-offs</w:t>
-      </w:r>
-    </w:p>
-    <w:p>
-      <w:pPr>
-        <w:pStyle w:val="Ttulo4"/>
-        <w:rPr>
-          <w:lang w:val="en-GB"/>
-        </w:rPr>
-      </w:pPr>
-      <w:r>
-        <w:rPr>
-          <w:lang w:val="en-GB"/>
-        </w:rPr>
-        <w:t>Species distributions</w:t>
+        <w:t>H3.2a Species living in exposed sites (+ warm in summer</w:t>
+      </w:r>
+      <w:r>
+        <w:rPr>
+          <w:lang w:val="en-GB"/>
+        </w:rPr>
+        <w:t xml:space="preserve"> (GDD)</w:t>
+      </w:r>
+      <w:r>
+        <w:rPr>
+          <w:lang w:val="en-GB"/>
+        </w:rPr>
+        <w:t>, + cold in winter</w:t>
+      </w:r>
+      <w:r>
+        <w:rPr>
+          <w:lang w:val="en-GB"/>
+        </w:rPr>
+        <w:t xml:space="preserve"> (FDD)</w:t>
+      </w:r>
+      <w:r>
+        <w:rPr>
+          <w:lang w:val="en-GB"/>
+        </w:rPr>
+        <w:t xml:space="preserve">) will have higher oil </w:t>
+      </w:r>
+      <w:proofErr w:type="gramStart"/>
+      <w:r>
+        <w:rPr>
+          <w:lang w:val="en-GB"/>
+        </w:rPr>
+        <w:t>content</w:t>
+      </w:r>
+      <w:proofErr w:type="gramEnd"/>
+      <w:r>
+        <w:rPr>
+          <w:lang w:val="en-GB"/>
+        </w:rPr>
+        <w:t xml:space="preserve"> </w:t>
       </w:r>
     </w:p>
     <w:p>
@@ -8010,25 +8102,31 @@
         <w:rPr>
           <w:lang w:val="en-GB"/>
         </w:rPr>
-        <w:t xml:space="preserve">H3.1 </w:t>
-      </w:r>
-      <w:r>
-        <w:rPr>
-          <w:lang w:val="en-GB"/>
-        </w:rPr>
-        <w:t>Specialist</w:t>
-      </w:r>
-      <w:r>
-        <w:rPr>
-          <w:lang w:val="en-GB"/>
-        </w:rPr>
-        <w:t xml:space="preserve"> species will have less oil content </w:t>
-      </w:r>
-      <w:r>
-        <w:rPr>
-          <w:lang w:val="en-GB"/>
-        </w:rPr>
-        <w:t xml:space="preserve">and higher UFA/SFA </w:t>
+        <w:t>H3.2</w:t>
+      </w:r>
+      <w:r>
+        <w:rPr>
+          <w:lang w:val="en-GB"/>
+        </w:rPr>
+        <w:t>b</w:t>
+      </w:r>
+      <w:r>
+        <w:rPr>
+          <w:lang w:val="en-GB"/>
+        </w:rPr>
+        <w:t xml:space="preserve"> Species living in exposed sites </w:t>
+      </w:r>
+      <w:r>
+        <w:rPr>
+          <w:lang w:val="en-GB"/>
+        </w:rPr>
+        <w:t xml:space="preserve">(+ warm in summer (GDD), + cold in winter (FDD)) </w:t>
+      </w:r>
+      <w:r>
+        <w:rPr>
+          <w:lang w:val="en-GB"/>
+        </w:rPr>
+        <w:t xml:space="preserve">will have higher UFA/SFA </w:t>
       </w:r>
       <w:proofErr w:type="gramStart"/>
       <w:r>
@@ -8050,14 +8148,21 @@
       </w:pPr>
       <w:r>
         <w:rPr>
+          <w:lang w:val="en-GB"/>
+        </w:rPr>
+        <w:lastRenderedPageBreak/>
+        <w:t xml:space="preserve"> </w:t>
+      </w:r>
+      <w:r>
+        <w:rPr>
           <w:noProof/>
           <w:lang w:val="en-GB" w:eastAsia="ca-ES"/>
         </w:rPr>
         <w:drawing>
-          <wp:inline distT="0" distB="0" distL="0" distR="0" wp14:anchorId="4D7006EB" wp14:editId="611023E8">
-            <wp:extent cx="2924175" cy="2982284"/>
-            <wp:effectExtent l="0" t="0" r="0" b="8890"/>
-            <wp:docPr id="282998726" name="Imagen 7" descr="Gráfico, Gráfico de cajas y bigotes&#10;&#10;Descripción generada automáticamente"/>
+          <wp:inline distT="0" distB="0" distL="0" distR="0" wp14:anchorId="17019505" wp14:editId="4FDDB839">
+            <wp:extent cx="5939790" cy="5239385"/>
+            <wp:effectExtent l="0" t="0" r="3810" b="0"/>
+            <wp:docPr id="1641626461" name="Imagen 3"/>
             <wp:cNvGraphicFramePr>
               <a:graphicFrameLocks xmlns:a="http://schemas.openxmlformats.org/drawingml/2006/main" noChangeAspect="1"/>
             </wp:cNvGraphicFramePr>
@@ -8065,13 +8170,13 @@
               <a:graphicData uri="http://schemas.openxmlformats.org/drawingml/2006/picture">
                 <pic:pic xmlns:pic="http://schemas.openxmlformats.org/drawingml/2006/picture">
                   <pic:nvPicPr>
-                    <pic:cNvPr id="282998726" name="Imagen 7" descr="Gráfico, Gráfico de cajas y bigotes&#10;&#10;Descripción generada automáticamente"/>
+                    <pic:cNvPr id="0" name="Picture 3"/>
                     <pic:cNvPicPr>
                       <a:picLocks noChangeAspect="1" noChangeArrowheads="1"/>
                     </pic:cNvPicPr>
                   </pic:nvPicPr>
                   <pic:blipFill>
-                    <a:blip r:embed="rId23" cstate="print">
+                    <a:blip r:embed="rId17">
                       <a:extLst>
                         <a:ext uri="{28A0092B-C50C-407E-A947-70E740481C1C}">
                           <a14:useLocalDpi xmlns:a14="http://schemas.microsoft.com/office/drawing/2010/main" val="0"/>
@@ -8086,7 +8191,7 @@
                   <pic:spPr bwMode="auto">
                     <a:xfrm>
                       <a:off x="0" y="0"/>
-                      <a:ext cx="2943200" cy="3001687"/>
+                      <a:ext cx="5939790" cy="5239385"/>
                     </a:xfrm>
                     <a:prstGeom prst="rect">
                       <a:avLst/>
@@ -8102,73 +8207,71 @@
           </wp:inline>
         </w:drawing>
       </w:r>
-      <w:r>
-        <w:rPr>
-          <w:noProof/>
-          <w:lang w:val="en-GB" w:eastAsia="ca-ES"/>
-        </w:rPr>
-        <w:drawing>
-          <wp:inline distT="0" distB="0" distL="0" distR="0" wp14:anchorId="651329FB" wp14:editId="441E7F8D">
-            <wp:extent cx="2971800" cy="2989262"/>
-            <wp:effectExtent l="0" t="0" r="0" b="1905"/>
-            <wp:docPr id="189171187" name="Imagen 8" descr="Gráfico, Gráfico de cajas y bigotes&#10;&#10;Descripción generada automáticamente"/>
-            <wp:cNvGraphicFramePr>
-              <a:graphicFrameLocks xmlns:a="http://schemas.openxmlformats.org/drawingml/2006/main" noChangeAspect="1"/>
-            </wp:cNvGraphicFramePr>
-            <a:graphic xmlns:a="http://schemas.openxmlformats.org/drawingml/2006/main">
-              <a:graphicData uri="http://schemas.openxmlformats.org/drawingml/2006/picture">
-                <pic:pic xmlns:pic="http://schemas.openxmlformats.org/drawingml/2006/picture">
-                  <pic:nvPicPr>
-                    <pic:cNvPr id="189171187" name="Imagen 8" descr="Gráfico, Gráfico de cajas y bigotes&#10;&#10;Descripción generada automáticamente"/>
-                    <pic:cNvPicPr>
-                      <a:picLocks noChangeAspect="1" noChangeArrowheads="1"/>
-                    </pic:cNvPicPr>
-                  </pic:nvPicPr>
-                  <pic:blipFill>
-                    <a:blip r:embed="rId24" cstate="print">
-                      <a:extLst>
-                        <a:ext uri="{28A0092B-C50C-407E-A947-70E740481C1C}">
-                          <a14:useLocalDpi xmlns:a14="http://schemas.microsoft.com/office/drawing/2010/main" val="0"/>
-                        </a:ext>
-                      </a:extLst>
-                    </a:blip>
-                    <a:srcRect/>
-                    <a:stretch>
-                      <a:fillRect/>
-                    </a:stretch>
-                  </pic:blipFill>
-                  <pic:spPr bwMode="auto">
-                    <a:xfrm>
-                      <a:off x="0" y="0"/>
-                      <a:ext cx="2978646" cy="2996148"/>
-                    </a:xfrm>
-                    <a:prstGeom prst="rect">
-                      <a:avLst/>
-                    </a:prstGeom>
-                    <a:noFill/>
-                    <a:ln>
-                      <a:noFill/>
-                    </a:ln>
-                  </pic:spPr>
-                </pic:pic>
-              </a:graphicData>
-            </a:graphic>
-          </wp:inline>
-        </w:drawing>
-      </w:r>
-    </w:p>
-    <w:p>
-      <w:pPr>
-        <w:pStyle w:val="Ttulo4"/>
-        <w:rPr>
-          <w:lang w:val="en-GB"/>
-        </w:rPr>
-      </w:pPr>
-      <w:r>
-        <w:rPr>
-          <w:lang w:val="en-GB"/>
-        </w:rPr>
-        <w:t>Optimal ecological conditions</w:t>
+    </w:p>
+    <w:p>
+      <w:pPr>
+        <w:rPr>
+          <w:lang w:val="en-GB"/>
+        </w:rPr>
+      </w:pPr>
+      <w:r>
+        <w:rPr>
+          <w:lang w:val="en-GB"/>
+        </w:rPr>
+        <w:t>Fig 5. Seed oil content ecological trade-offs</w:t>
+      </w:r>
+      <w:r>
+        <w:rPr>
+          <w:lang w:val="en-GB"/>
+        </w:rPr>
+        <w:t xml:space="preserve">. </w:t>
+      </w:r>
+      <w:r>
+        <w:rPr>
+          <w:lang w:val="en-GB"/>
+        </w:rPr>
+        <w:t xml:space="preserve"> </w:t>
+      </w:r>
+    </w:p>
+    <w:p>
+      <w:pPr>
+        <w:pStyle w:val="Ttulo2"/>
+        <w:rPr>
+          <w:lang w:val="en-GB"/>
+        </w:rPr>
+      </w:pPr>
+      <w:r>
+        <w:rPr>
+          <w:lang w:val="en-GB"/>
+        </w:rPr>
+        <w:t>Discussion</w:t>
+      </w:r>
+    </w:p>
+    <w:p>
+      <w:pPr>
+        <w:rPr>
+          <w:lang w:val="en-GB"/>
+        </w:rPr>
+      </w:pPr>
+      <w:r>
+        <w:rPr>
+          <w:lang w:val="en-GB"/>
+        </w:rPr>
+        <w:t>Our study is xxx</w:t>
+      </w:r>
+    </w:p>
+    <w:p>
+      <w:pPr>
+        <w:pStyle w:val="Ttulo3"/>
+        <w:rPr>
+          <w:lang w:val="en-GB"/>
+        </w:rPr>
+      </w:pPr>
+      <w:r>
+        <w:rPr>
+          <w:lang w:val="en-GB"/>
+        </w:rPr>
+        <w:t>Comparison with global patterns</w:t>
       </w:r>
     </w:p>
     <w:p>
@@ -8183,172 +8286,208 @@
         <w:rPr>
           <w:lang w:val="en-GB"/>
         </w:rPr>
-        <w:t>H3.2a Species living in exposed sites (+ warm in summer</w:t>
-      </w:r>
-      <w:r>
-        <w:rPr>
-          <w:lang w:val="en-GB"/>
-        </w:rPr>
-        <w:t xml:space="preserve"> (GDD)</w:t>
-      </w:r>
-      <w:r>
-        <w:rPr>
-          <w:lang w:val="en-GB"/>
-        </w:rPr>
-        <w:t>, + cold in winter</w:t>
-      </w:r>
-      <w:r>
-        <w:rPr>
-          <w:lang w:val="en-GB"/>
-        </w:rPr>
-        <w:t xml:space="preserve"> (FDD)</w:t>
-      </w:r>
-      <w:r>
-        <w:rPr>
-          <w:lang w:val="en-GB"/>
-        </w:rPr>
-        <w:t xml:space="preserve">) will have higher oil </w:t>
-      </w:r>
-      <w:proofErr w:type="gramStart"/>
-      <w:r>
-        <w:rPr>
-          <w:lang w:val="en-GB"/>
-        </w:rPr>
-        <w:t>content</w:t>
-      </w:r>
-      <w:proofErr w:type="gramEnd"/>
-      <w:r>
-        <w:rPr>
-          <w:lang w:val="en-GB"/>
-        </w:rPr>
-        <w:t xml:space="preserve"> </w:t>
-      </w:r>
-    </w:p>
-    <w:p>
-      <w:pPr>
-        <w:pStyle w:val="NormalWeb"/>
+        <w:t xml:space="preserve">Sanyal 2016 found significant negative correlation between seed oil content and palmitic (C16:0) and linoleic acids (C18:2n6) and positive correlation with oleic (C18:1n9), arachidic (C20:0) and </w:t>
+      </w:r>
+      <w:proofErr w:type="spellStart"/>
+      <w:r>
+        <w:rPr>
+          <w:lang w:val="en-GB"/>
+        </w:rPr>
+        <w:t>eicosenoic</w:t>
+      </w:r>
+      <w:proofErr w:type="spellEnd"/>
+      <w:r>
+        <w:rPr>
+          <w:lang w:val="en-GB"/>
+        </w:rPr>
+        <w:t xml:space="preserve"> (C20:1n9). </w:t>
+      </w:r>
+      <w:r>
+        <w:rPr>
+          <w:highlight w:val="yellow"/>
+          <w:lang w:val="en-GB"/>
+        </w:rPr>
+        <w:t>In our preliminary analysis no significant high correlations between total oil content and other components in either direction</w:t>
+      </w:r>
+      <w:r>
+        <w:rPr>
+          <w:lang w:val="en-GB"/>
+        </w:rPr>
+        <w:t>.</w:t>
+      </w:r>
+    </w:p>
+    <w:p>
+      <w:pPr>
         <w:spacing w:line="360" w:lineRule="auto"/>
         <w:jc w:val="both"/>
         <w:rPr>
-          <w:lang w:val="en-GB"/>
-        </w:rPr>
-      </w:pPr>
-      <w:r>
-        <w:rPr>
           <w:noProof/>
-          <w:lang w:val="en-GB" w:eastAsia="ca-ES"/>
-        </w:rPr>
-        <w:drawing>
-          <wp:inline distT="0" distB="0" distL="0" distR="0" wp14:anchorId="0CC59338" wp14:editId="7646F606">
-            <wp:extent cx="2886854" cy="2667000"/>
-            <wp:effectExtent l="0" t="0" r="8890" b="0"/>
-            <wp:docPr id="1969258214" name="Imagen 9" descr="Gráfico, Gráfico de dispersión&#10;&#10;Descripción generada automáticamente"/>
-            <wp:cNvGraphicFramePr>
-              <a:graphicFrameLocks xmlns:a="http://schemas.openxmlformats.org/drawingml/2006/main" noChangeAspect="1"/>
-            </wp:cNvGraphicFramePr>
-            <a:graphic xmlns:a="http://schemas.openxmlformats.org/drawingml/2006/main">
-              <a:graphicData uri="http://schemas.openxmlformats.org/drawingml/2006/picture">
-                <pic:pic xmlns:pic="http://schemas.openxmlformats.org/drawingml/2006/picture">
-                  <pic:nvPicPr>
-                    <pic:cNvPr id="1969258214" name="Imagen 9" descr="Gráfico, Gráfico de dispersión&#10;&#10;Descripción generada automáticamente"/>
-                    <pic:cNvPicPr>
-                      <a:picLocks noChangeAspect="1" noChangeArrowheads="1"/>
-                    </pic:cNvPicPr>
-                  </pic:nvPicPr>
-                  <pic:blipFill rotWithShape="1">
-                    <a:blip r:embed="rId25" cstate="print">
-                      <a:extLst>
-                        <a:ext uri="{28A0092B-C50C-407E-A947-70E740481C1C}">
-                          <a14:useLocalDpi xmlns:a14="http://schemas.microsoft.com/office/drawing/2010/main" val="0"/>
-                        </a:ext>
-                      </a:extLst>
-                    </a:blip>
-                    <a:srcRect t="3922" b="4554"/>
-                    <a:stretch/>
-                  </pic:blipFill>
-                  <pic:spPr bwMode="auto">
-                    <a:xfrm>
-                      <a:off x="0" y="0"/>
-                      <a:ext cx="2894359" cy="2673933"/>
-                    </a:xfrm>
-                    <a:prstGeom prst="rect">
-                      <a:avLst/>
-                    </a:prstGeom>
-                    <a:noFill/>
-                    <a:ln>
-                      <a:noFill/>
-                    </a:ln>
-                    <a:extLst>
-                      <a:ext uri="{53640926-AAD7-44D8-BBD7-CCE9431645EC}">
-                        <a14:shadowObscured xmlns:a14="http://schemas.microsoft.com/office/drawing/2010/main"/>
-                      </a:ext>
-                    </a:extLst>
-                  </pic:spPr>
-                </pic:pic>
-              </a:graphicData>
-            </a:graphic>
-          </wp:inline>
-        </w:drawing>
-      </w:r>
+          <w:lang w:val="en-GB"/>
+        </w:rPr>
+      </w:pPr>
+      <w:r>
+        <w:rPr>
+          <w:lang w:val="en-GB"/>
+        </w:rPr>
+        <w:lastRenderedPageBreak/>
+        <w:t xml:space="preserve">The oil content can vary from 1 % in Musa paradisiaca to 76 % in </w:t>
+      </w:r>
+      <w:proofErr w:type="spellStart"/>
+      <w:r>
+        <w:rPr>
+          <w:lang w:val="en-GB"/>
+        </w:rPr>
+        <w:t>Chrysobalanus</w:t>
+      </w:r>
+      <w:proofErr w:type="spellEnd"/>
       <w:r>
         <w:rPr>
           <w:lang w:val="en-GB"/>
         </w:rPr>
         <w:t xml:space="preserve"> </w:t>
       </w:r>
+      <w:proofErr w:type="spellStart"/>
+      <w:r>
+        <w:rPr>
+          <w:lang w:val="en-GB"/>
+        </w:rPr>
+        <w:t>icaco</w:t>
+      </w:r>
+      <w:proofErr w:type="spellEnd"/>
+      <w:r>
+        <w:rPr>
+          <w:lang w:val="en-GB"/>
+        </w:rPr>
+        <w:t xml:space="preserve"> [</w:t>
+      </w:r>
+      <w:commentRangeStart w:id="43"/>
+      <w:r>
+        <w:rPr>
+          <w:lang w:val="en-GB"/>
+        </w:rPr>
+        <w:t>9</w:t>
+      </w:r>
+      <w:commentRangeEnd w:id="43"/>
+      <w:r>
+        <w:rPr>
+          <w:lang w:val="en-GB"/>
+        </w:rPr>
+        <w:commentReference w:id="43"/>
+      </w:r>
+      <w:r>
+        <w:rPr>
+          <w:lang w:val="en-GB"/>
+        </w:rPr>
+        <w:t xml:space="preserve">]. </w:t>
+      </w:r>
+      <w:proofErr w:type="spellStart"/>
+      <w:r>
+        <w:rPr>
+          <w:lang w:val="en-GB"/>
+        </w:rPr>
+        <w:t>Bretagnolle</w:t>
+      </w:r>
+      <w:proofErr w:type="spellEnd"/>
+      <w:r>
+        <w:rPr>
+          <w:lang w:val="en-GB"/>
+        </w:rPr>
+        <w:t xml:space="preserve"> found a huge variation in seed oil content ranging from seeds with virtually no oil (Trifolium pratense L., 0%) to very rich seeds (Papaver </w:t>
+      </w:r>
+      <w:proofErr w:type="spellStart"/>
+      <w:r>
+        <w:rPr>
+          <w:lang w:val="en-GB"/>
+        </w:rPr>
+        <w:t>rhoeas</w:t>
+      </w:r>
+      <w:proofErr w:type="spellEnd"/>
+      <w:r>
+        <w:rPr>
+          <w:lang w:val="en-GB"/>
+        </w:rPr>
+        <w:t xml:space="preserve"> L., 54%) (</w:t>
+      </w:r>
+      <w:proofErr w:type="spellStart"/>
+      <w:r>
+        <w:rPr>
+          <w:lang w:val="en-GB"/>
+        </w:rPr>
+        <w:t>Bretagnolle</w:t>
+      </w:r>
+      <w:proofErr w:type="spellEnd"/>
+      <w:r>
+        <w:rPr>
+          <w:lang w:val="en-GB"/>
+        </w:rPr>
+        <w:t xml:space="preserve"> 2016). </w:t>
+      </w:r>
+      <w:r>
+        <w:rPr>
+          <w:highlight w:val="yellow"/>
+          <w:lang w:val="en-GB"/>
+        </w:rPr>
+        <w:t>In our preliminary results oil content varies from 1.3 %</w:t>
+      </w:r>
+      <w:r>
+        <w:rPr>
+          <w:highlight w:val="yellow"/>
+          <w:lang w:val="en-GB"/>
+        </w:rPr>
+        <w:t xml:space="preserve"> </w:t>
+      </w:r>
+      <w:r>
+        <w:rPr>
+          <w:highlight w:val="yellow"/>
+          <w:lang w:val="en-GB"/>
+        </w:rPr>
+        <w:t>(F.</w:t>
+      </w:r>
+      <w:r>
+        <w:rPr>
+          <w:highlight w:val="yellow"/>
+          <w:lang w:val="en-GB"/>
+        </w:rPr>
+        <w:t xml:space="preserve"> </w:t>
+      </w:r>
+      <w:proofErr w:type="gramStart"/>
+      <w:r>
+        <w:rPr>
+          <w:highlight w:val="yellow"/>
+          <w:lang w:val="en-GB"/>
+        </w:rPr>
+        <w:t>glacialis)  to</w:t>
+      </w:r>
+      <w:proofErr w:type="gramEnd"/>
+      <w:r>
+        <w:rPr>
+          <w:highlight w:val="yellow"/>
+          <w:lang w:val="en-GB"/>
+        </w:rPr>
+        <w:t xml:space="preserve"> 30.1% (S. </w:t>
+      </w:r>
+      <w:proofErr w:type="spellStart"/>
+      <w:r>
+        <w:rPr>
+          <w:highlight w:val="yellow"/>
+          <w:lang w:val="en-GB"/>
+        </w:rPr>
+        <w:t>conifera</w:t>
+      </w:r>
+      <w:proofErr w:type="spellEnd"/>
+      <w:r>
+        <w:rPr>
+          <w:highlight w:val="yellow"/>
+          <w:lang w:val="en-GB"/>
+        </w:rPr>
+        <w:t>).</w:t>
+      </w:r>
       <w:r>
         <w:rPr>
           <w:noProof/>
-          <w:lang w:val="en-GB" w:eastAsia="ca-ES"/>
-        </w:rPr>
-        <w:drawing>
-          <wp:inline distT="0" distB="0" distL="0" distR="0" wp14:anchorId="283D3F45" wp14:editId="59FA1BFD">
-            <wp:extent cx="2743200" cy="2746424"/>
-            <wp:effectExtent l="0" t="0" r="0" b="0"/>
-            <wp:docPr id="464301563" name="Imagen 10" descr="Gráfico, Gráfico de líneas&#10;&#10;Descripción generada automáticamente"/>
-            <wp:cNvGraphicFramePr>
-              <a:graphicFrameLocks xmlns:a="http://schemas.openxmlformats.org/drawingml/2006/main" noChangeAspect="1"/>
-            </wp:cNvGraphicFramePr>
-            <a:graphic xmlns:a="http://schemas.openxmlformats.org/drawingml/2006/main">
-              <a:graphicData uri="http://schemas.openxmlformats.org/drawingml/2006/picture">
-                <pic:pic xmlns:pic="http://schemas.openxmlformats.org/drawingml/2006/picture">
-                  <pic:nvPicPr>
-                    <pic:cNvPr id="464301563" name="Imagen 10" descr="Gráfico, Gráfico de líneas&#10;&#10;Descripción generada automáticamente"/>
-                    <pic:cNvPicPr>
-                      <a:picLocks noChangeAspect="1" noChangeArrowheads="1"/>
-                    </pic:cNvPicPr>
-                  </pic:nvPicPr>
-                  <pic:blipFill>
-                    <a:blip r:embed="rId26" cstate="print">
-                      <a:extLst>
-                        <a:ext uri="{28A0092B-C50C-407E-A947-70E740481C1C}">
-                          <a14:useLocalDpi xmlns:a14="http://schemas.microsoft.com/office/drawing/2010/main" val="0"/>
-                        </a:ext>
-                      </a:extLst>
-                    </a:blip>
-                    <a:srcRect/>
-                    <a:stretch>
-                      <a:fillRect/>
-                    </a:stretch>
-                  </pic:blipFill>
-                  <pic:spPr bwMode="auto">
-                    <a:xfrm>
-                      <a:off x="0" y="0"/>
-                      <a:ext cx="2746738" cy="2749966"/>
-                    </a:xfrm>
-                    <a:prstGeom prst="rect">
-                      <a:avLst/>
-                    </a:prstGeom>
-                    <a:noFill/>
-                    <a:ln>
-                      <a:noFill/>
-                    </a:ln>
-                  </pic:spPr>
-                </pic:pic>
-              </a:graphicData>
-            </a:graphic>
-          </wp:inline>
-        </w:drawing>
+          <w:lang w:val="en-GB"/>
+        </w:rPr>
+        <w:t xml:space="preserve"> </w:t>
       </w:r>
     </w:p>
     <w:p>
@@ -8356,212 +8495,54 @@
         <w:spacing w:line="360" w:lineRule="auto"/>
         <w:jc w:val="both"/>
         <w:rPr>
-          <w:lang w:val="en-GB"/>
-        </w:rPr>
-      </w:pPr>
-      <w:r>
-        <w:rPr>
-          <w:lang w:val="en-GB"/>
-        </w:rPr>
-        <w:lastRenderedPageBreak/>
-        <w:t>H3.2</w:t>
-      </w:r>
-      <w:r>
-        <w:rPr>
-          <w:lang w:val="en-GB"/>
-        </w:rPr>
-        <w:t>b</w:t>
-      </w:r>
-      <w:r>
-        <w:rPr>
-          <w:lang w:val="en-GB"/>
-        </w:rPr>
-        <w:t xml:space="preserve"> Species living in exposed sites </w:t>
-      </w:r>
-      <w:r>
-        <w:rPr>
-          <w:lang w:val="en-GB"/>
-        </w:rPr>
-        <w:t xml:space="preserve">(+ warm in summer (GDD), + cold in winter (FDD)) </w:t>
-      </w:r>
-      <w:r>
-        <w:rPr>
-          <w:lang w:val="en-GB"/>
-        </w:rPr>
-        <w:t xml:space="preserve">will have higher UFA/SFA </w:t>
-      </w:r>
-      <w:proofErr w:type="gramStart"/>
-      <w:r>
-        <w:rPr>
-          <w:lang w:val="en-GB"/>
-        </w:rPr>
-        <w:t>ratio</w:t>
-      </w:r>
-      <w:proofErr w:type="gramEnd"/>
-    </w:p>
-    <w:p>
-      <w:pPr>
-        <w:pStyle w:val="NormalWeb"/>
+          <w:noProof/>
+          <w:lang w:val="en-GB"/>
+        </w:rPr>
+      </w:pPr>
+      <w:r>
+        <w:rPr>
+          <w:noProof/>
+          <w:lang w:val="en-GB"/>
+        </w:rPr>
+        <w:t xml:space="preserve">According to Bretagnolle 2016 most FA found in seeds are the saturated palmitic (16:0, PA) and stearic (18:0, SA) acids and the unsaturated oleic acid (18:1n-9, OLA), linoleic acid (18:2n-6, LA) and a-linolenic acid (18:3n3, ALA). </w:t>
+      </w:r>
+      <w:r>
+        <w:rPr>
+          <w:noProof/>
+          <w:highlight w:val="yellow"/>
+          <w:lang w:val="en-GB"/>
+        </w:rPr>
+        <w:t>Corroborated in our results + 2 extra FAs erucic (C22 1n9, mainly from Brassicaceae) and eicosenoic (c20. 1n9, mainly from Juncaceae and Brassicaceae).</w:t>
+      </w:r>
+    </w:p>
+    <w:p>
+      <w:pPr>
         <w:spacing w:line="360" w:lineRule="auto"/>
         <w:jc w:val="both"/>
         <w:rPr>
           <w:lang w:val="en-GB"/>
         </w:rPr>
       </w:pPr>
-      <w:r>
-        <w:rPr>
-          <w:noProof/>
-          <w:lang w:val="en-GB" w:eastAsia="ca-ES"/>
-        </w:rPr>
-        <w:drawing>
-          <wp:inline distT="0" distB="0" distL="0" distR="0" wp14:anchorId="74F538DD" wp14:editId="6BDCDA26">
-            <wp:extent cx="2762250" cy="2833372"/>
-            <wp:effectExtent l="0" t="0" r="0" b="5080"/>
-            <wp:docPr id="1168524390" name="Imagen 11" descr="Gráfico, Gráfico de dispersión&#10;&#10;Descripción generada automáticamente"/>
-            <wp:cNvGraphicFramePr>
-              <a:graphicFrameLocks xmlns:a="http://schemas.openxmlformats.org/drawingml/2006/main" noChangeAspect="1"/>
-            </wp:cNvGraphicFramePr>
-            <a:graphic xmlns:a="http://schemas.openxmlformats.org/drawingml/2006/main">
-              <a:graphicData uri="http://schemas.openxmlformats.org/drawingml/2006/picture">
-                <pic:pic xmlns:pic="http://schemas.openxmlformats.org/drawingml/2006/picture">
-                  <pic:nvPicPr>
-                    <pic:cNvPr id="1168524390" name="Imagen 11" descr="Gráfico, Gráfico de dispersión&#10;&#10;Descripción generada automáticamente"/>
-                    <pic:cNvPicPr>
-                      <a:picLocks noChangeAspect="1" noChangeArrowheads="1"/>
-                    </pic:cNvPicPr>
-                  </pic:nvPicPr>
-                  <pic:blipFill>
-                    <a:blip r:embed="rId27" cstate="print">
-                      <a:extLst>
-                        <a:ext uri="{28A0092B-C50C-407E-A947-70E740481C1C}">
-                          <a14:useLocalDpi xmlns:a14="http://schemas.microsoft.com/office/drawing/2010/main" val="0"/>
-                        </a:ext>
-                      </a:extLst>
-                    </a:blip>
-                    <a:srcRect/>
-                    <a:stretch>
-                      <a:fillRect/>
-                    </a:stretch>
-                  </pic:blipFill>
-                  <pic:spPr bwMode="auto">
-                    <a:xfrm>
-                      <a:off x="0" y="0"/>
-                      <a:ext cx="2767079" cy="2838325"/>
-                    </a:xfrm>
-                    <a:prstGeom prst="rect">
-                      <a:avLst/>
-                    </a:prstGeom>
-                    <a:noFill/>
-                    <a:ln>
-                      <a:noFill/>
-                    </a:ln>
-                  </pic:spPr>
-                </pic:pic>
-              </a:graphicData>
-            </a:graphic>
-          </wp:inline>
-        </w:drawing>
-      </w:r>
-      <w:r>
-        <w:rPr>
-          <w:lang w:val="en-GB"/>
-        </w:rPr>
-        <w:t xml:space="preserve"> </w:t>
-      </w:r>
-      <w:r>
-        <w:rPr>
-          <w:noProof/>
-          <w:lang w:val="en-GB" w:eastAsia="ca-ES"/>
-        </w:rPr>
-        <w:drawing>
-          <wp:inline distT="0" distB="0" distL="0" distR="0" wp14:anchorId="0F97E5AE" wp14:editId="78B82163">
-            <wp:extent cx="2867025" cy="2870394"/>
-            <wp:effectExtent l="0" t="0" r="0" b="6350"/>
-            <wp:docPr id="966637706" name="Imagen 12" descr="Gráfico, Gráfico de dispersión&#10;&#10;Descripción generada automáticamente"/>
-            <wp:cNvGraphicFramePr>
-              <a:graphicFrameLocks xmlns:a="http://schemas.openxmlformats.org/drawingml/2006/main" noChangeAspect="1"/>
-            </wp:cNvGraphicFramePr>
-            <a:graphic xmlns:a="http://schemas.openxmlformats.org/drawingml/2006/main">
-              <a:graphicData uri="http://schemas.openxmlformats.org/drawingml/2006/picture">
-                <pic:pic xmlns:pic="http://schemas.openxmlformats.org/drawingml/2006/picture">
-                  <pic:nvPicPr>
-                    <pic:cNvPr id="966637706" name="Imagen 12" descr="Gráfico, Gráfico de dispersión&#10;&#10;Descripción generada automáticamente"/>
-                    <pic:cNvPicPr>
-                      <a:picLocks noChangeAspect="1" noChangeArrowheads="1"/>
-                    </pic:cNvPicPr>
-                  </pic:nvPicPr>
-                  <pic:blipFill>
-                    <a:blip r:embed="rId28" cstate="print">
-                      <a:extLst>
-                        <a:ext uri="{28A0092B-C50C-407E-A947-70E740481C1C}">
-                          <a14:useLocalDpi xmlns:a14="http://schemas.microsoft.com/office/drawing/2010/main" val="0"/>
-                        </a:ext>
-                      </a:extLst>
-                    </a:blip>
-                    <a:srcRect/>
-                    <a:stretch>
-                      <a:fillRect/>
-                    </a:stretch>
-                  </pic:blipFill>
-                  <pic:spPr bwMode="auto">
-                    <a:xfrm>
-                      <a:off x="0" y="0"/>
-                      <a:ext cx="2867750" cy="2871120"/>
-                    </a:xfrm>
-                    <a:prstGeom prst="rect">
-                      <a:avLst/>
-                    </a:prstGeom>
-                    <a:noFill/>
-                    <a:ln>
-                      <a:noFill/>
-                    </a:ln>
-                  </pic:spPr>
-                </pic:pic>
-              </a:graphicData>
-            </a:graphic>
-          </wp:inline>
-        </w:drawing>
-      </w:r>
-    </w:p>
-    <w:p>
-      <w:pPr>
-        <w:pStyle w:val="Ttulo2"/>
-        <w:rPr>
-          <w:lang w:val="en-GB"/>
-        </w:rPr>
-      </w:pPr>
-      <w:r>
-        <w:rPr>
-          <w:lang w:val="en-GB"/>
-        </w:rPr>
-        <w:t>Discussion</w:t>
-      </w:r>
-    </w:p>
-    <w:p>
-      <w:pPr>
-        <w:rPr>
-          <w:lang w:val="en-GB"/>
-        </w:rPr>
-      </w:pPr>
-      <w:r>
-        <w:rPr>
-          <w:lang w:val="en-GB"/>
-        </w:rPr>
-        <w:t>Our study is xxx</w:t>
-      </w:r>
-    </w:p>
-    <w:p>
-      <w:pPr>
-        <w:pStyle w:val="Ttulo3"/>
-        <w:rPr>
-          <w:lang w:val="en-GB"/>
-        </w:rPr>
-      </w:pPr>
-      <w:r>
-        <w:rPr>
-          <w:lang w:val="en-GB"/>
-        </w:rPr>
-        <w:t>Comparison with global patterns</w:t>
+      <w:proofErr w:type="spellStart"/>
+      <w:r>
+        <w:rPr>
+          <w:lang w:val="en-GB"/>
+        </w:rPr>
+        <w:t>Bretagnolle</w:t>
+      </w:r>
+      <w:proofErr w:type="spellEnd"/>
+      <w:r>
+        <w:rPr>
+          <w:lang w:val="en-GB"/>
+        </w:rPr>
+        <w:t xml:space="preserve"> 2016. the three most common fatty acids were palmitic acid (C16:0, PA), oleic acid (18:1n- 9, OLA) and linoleic acid (18:2n-6, LA). These three FAs represented a mean of 76.5% (SD = 20.5%) of the total FAs in the seeds of the species analysed and can represent more than 90% of the FA synthesized by the seed</w:t>
+      </w:r>
+      <w:r>
+        <w:rPr>
+          <w:highlight w:val="yellow"/>
+          <w:lang w:val="en-GB"/>
+        </w:rPr>
+        <w:t>.  In our case also linoleic (18:2n-6, 43.1 ± 16.1%), oleic (C18:1n9, 22.9±13.3%), alpha-linolenic (C18:3n3, 16.2 ± 19.3%) and palmitic (C16:0, 10.6 ± 4%). These 4 represent a mean of 92.7% (SD = 52.75)</w:t>
       </w:r>
     </w:p>
     <w:p>
@@ -8576,34 +8557,28 @@
         <w:rPr>
           <w:lang w:val="en-GB"/>
         </w:rPr>
-        <w:t xml:space="preserve">Sanyal 2016 found significant negative correlation between seed oil content and palmitic (C16:0) and linoleic acids (C18:2n6) and positive correlation with oleic (C18:1n9), arachidic (C20:0) and </w:t>
-      </w:r>
-      <w:proofErr w:type="spellStart"/>
-      <w:r>
-        <w:rPr>
-          <w:lang w:val="en-GB"/>
-        </w:rPr>
-        <w:t>eicosenoic</w:t>
-      </w:r>
-      <w:proofErr w:type="spellEnd"/>
-      <w:r>
-        <w:rPr>
-          <w:lang w:val="en-GB"/>
-        </w:rPr>
-        <w:t xml:space="preserve"> (C20:1n9). </w:t>
+        <w:t xml:space="preserve">Two other FAs were found highly represented: the a-linolenic acid (18:3n3, ALA) and the c-linolenic acid (18:3n6, GLA). These five FAs (PA, OLA, LA, ALA and GLA) represented 85.7% of the FAs (SD = 13.1%) among all the species analysed, and for the majority of the species, these five </w:t>
+      </w:r>
+      <w:proofErr w:type="gramStart"/>
+      <w:r>
+        <w:rPr>
+          <w:lang w:val="en-GB"/>
+        </w:rPr>
+        <w:t>FA’s</w:t>
+      </w:r>
+      <w:proofErr w:type="gramEnd"/>
+      <w:r>
+        <w:rPr>
+          <w:lang w:val="en-GB"/>
+        </w:rPr>
+        <w:t xml:space="preserve"> represented more than 70% of the seed oil content. </w:t>
       </w:r>
       <w:r>
         <w:rPr>
           <w:highlight w:val="yellow"/>
           <w:lang w:val="en-GB"/>
         </w:rPr>
-        <w:t>In our preliminary analysis no significant high correlations between total oil content and other components in either direction</w:t>
-      </w:r>
-      <w:r>
-        <w:rPr>
-          <w:lang w:val="en-GB"/>
-        </w:rPr>
-        <w:t>.</w:t>
+        <w:t>In our case, the next with higher % were stearic acid (C18:0, 2 ± 0.9%), c-linolenic acid (C18:3n6, 1.1±2.9%).</w:t>
       </w:r>
     </w:p>
     <w:p>
@@ -8617,166 +8592,32 @@
       </w:pPr>
       <w:r>
         <w:rPr>
-          <w:lang w:val="en-GB"/>
-        </w:rPr>
-        <w:t xml:space="preserve">The oil content can vary from 1 % in Musa paradisiaca to 76 % in </w:t>
-      </w:r>
-      <w:proofErr w:type="spellStart"/>
-      <w:r>
-        <w:rPr>
-          <w:lang w:val="en-GB"/>
-        </w:rPr>
-        <w:t>Chrysobalanus</w:t>
-      </w:r>
-      <w:proofErr w:type="spellEnd"/>
-      <w:r>
-        <w:rPr>
-          <w:lang w:val="en-GB"/>
-        </w:rPr>
-        <w:t xml:space="preserve"> </w:t>
-      </w:r>
-      <w:proofErr w:type="spellStart"/>
-      <w:r>
-        <w:rPr>
-          <w:lang w:val="en-GB"/>
-        </w:rPr>
-        <w:t>icaco</w:t>
-      </w:r>
-      <w:proofErr w:type="spellEnd"/>
-      <w:r>
-        <w:rPr>
-          <w:lang w:val="en-GB"/>
-        </w:rPr>
-        <w:t xml:space="preserve"> [</w:t>
-      </w:r>
-      <w:commentRangeStart w:id="43"/>
-      <w:r>
-        <w:rPr>
-          <w:lang w:val="en-GB"/>
-        </w:rPr>
-        <w:t>9</w:t>
-      </w:r>
-      <w:commentRangeEnd w:id="43"/>
-      <w:r>
-        <w:rPr>
-          <w:lang w:val="en-GB"/>
-        </w:rPr>
-        <w:commentReference w:id="43"/>
-      </w:r>
-      <w:r>
-        <w:rPr>
-          <w:lang w:val="en-GB"/>
-        </w:rPr>
-        <w:t xml:space="preserve">]. </w:t>
-      </w:r>
-      <w:proofErr w:type="spellStart"/>
-      <w:r>
-        <w:rPr>
-          <w:lang w:val="en-GB"/>
-        </w:rPr>
-        <w:t>Bretagnolle</w:t>
-      </w:r>
-      <w:proofErr w:type="spellEnd"/>
-      <w:r>
-        <w:rPr>
-          <w:lang w:val="en-GB"/>
-        </w:rPr>
-        <w:t xml:space="preserve"> found a huge variation in seed oil content ranging from seeds with virtually no oil (Trifolium pratense L., 0%) to very rich seeds (Papaver </w:t>
-      </w:r>
-      <w:proofErr w:type="spellStart"/>
-      <w:r>
-        <w:rPr>
-          <w:lang w:val="en-GB"/>
-        </w:rPr>
-        <w:t>rhoeas</w:t>
-      </w:r>
-      <w:proofErr w:type="spellEnd"/>
-      <w:r>
-        <w:rPr>
-          <w:lang w:val="en-GB"/>
-        </w:rPr>
-        <w:t xml:space="preserve"> L., 54%) (</w:t>
-      </w:r>
-      <w:proofErr w:type="spellStart"/>
-      <w:r>
-        <w:rPr>
-          <w:lang w:val="en-GB"/>
-        </w:rPr>
-        <w:t>Bretagnolle</w:t>
-      </w:r>
-      <w:proofErr w:type="spellEnd"/>
-      <w:r>
-        <w:rPr>
-          <w:lang w:val="en-GB"/>
-        </w:rPr>
-        <w:t xml:space="preserve"> 2016). </w:t>
-      </w:r>
-      <w:r>
-        <w:rPr>
+          <w:noProof/>
+          <w:lang w:val="en-GB"/>
+        </w:rPr>
+        <w:t xml:space="preserve">According to Bretagnolle 2016 the mean frequency of saturated fatty acids (SFA) was 15.6% (SD = 8.8%) and the ratio between unsaturated fatty acids (UFA) and SFA was 7.1 (SD = 4.3). In general, the Asteraceae and Poaceae had low values of the ratio, indicating the synthesis of a high proportion of SFAs, while other families such as the Apiaceae or the Brassicaceae were characterised by a high ratio indicating a tendency to synthesise mostly UFAs. </w:t>
+      </w:r>
+      <w:r>
+        <w:rPr>
+          <w:noProof/>
           <w:highlight w:val="yellow"/>
           <w:lang w:val="en-GB"/>
         </w:rPr>
-        <w:t>In our preliminary results oil content varies from 1.3 %</w:t>
-      </w:r>
-      <w:r>
-        <w:rPr>
-          <w:highlight w:val="yellow"/>
-          <w:lang w:val="en-GB"/>
-        </w:rPr>
-        <w:t xml:space="preserve"> </w:t>
-      </w:r>
-      <w:r>
-        <w:rPr>
-          <w:highlight w:val="yellow"/>
-          <w:lang w:val="en-GB"/>
-        </w:rPr>
-        <w:t>(F.</w:t>
-      </w:r>
-      <w:r>
-        <w:rPr>
-          <w:highlight w:val="yellow"/>
-          <w:lang w:val="en-GB"/>
-        </w:rPr>
-        <w:t xml:space="preserve"> </w:t>
-      </w:r>
-      <w:proofErr w:type="gramStart"/>
-      <w:r>
-        <w:rPr>
-          <w:highlight w:val="yellow"/>
-          <w:lang w:val="en-GB"/>
-        </w:rPr>
-        <w:t>glacialis)  to</w:t>
-      </w:r>
-      <w:proofErr w:type="gramEnd"/>
-      <w:r>
-        <w:rPr>
-          <w:highlight w:val="yellow"/>
-          <w:lang w:val="en-GB"/>
-        </w:rPr>
-        <w:t xml:space="preserve"> 30.1% (S. </w:t>
-      </w:r>
-      <w:proofErr w:type="spellStart"/>
-      <w:r>
-        <w:rPr>
-          <w:highlight w:val="yellow"/>
-          <w:lang w:val="en-GB"/>
-        </w:rPr>
-        <w:t>conifera</w:t>
-      </w:r>
-      <w:proofErr w:type="spellEnd"/>
-      <w:r>
-        <w:rPr>
-          <w:highlight w:val="yellow"/>
-          <w:lang w:val="en-GB"/>
-        </w:rPr>
-        <w:t>).</w:t>
-      </w:r>
-      <w:r>
-        <w:rPr>
-          <w:noProof/>
-          <w:lang w:val="en-GB"/>
-        </w:rPr>
-        <w:t xml:space="preserve"> </w:t>
+        <w:t>In our case the mean frequency of SFA is 14.7% with SD 5.3%, and the mean ratio between UFA and SFA is 6.8% with SD 2.1%. Ranging from 2.7 in salicacea up to 11.4 in lamiaceae.</w:t>
+      </w:r>
+    </w:p>
+    <w:p>
+      <w:pPr>
+        <w:pStyle w:val="Ttulo3"/>
+        <w:rPr>
+          <w:lang w:val="en-GB"/>
+        </w:rPr>
+      </w:pPr>
+      <w:r>
+        <w:rPr>
+          <w:lang w:val="en-GB"/>
+        </w:rPr>
+        <w:t>Biological trade-offs</w:t>
       </w:r>
     </w:p>
     <w:p>
@@ -8784,24 +8625,64 @@
         <w:spacing w:line="360" w:lineRule="auto"/>
         <w:jc w:val="both"/>
         <w:rPr>
-          <w:noProof/>
-          <w:lang w:val="en-GB"/>
-        </w:rPr>
-      </w:pPr>
-      <w:r>
-        <w:rPr>
-          <w:noProof/>
-          <w:lang w:val="en-GB"/>
-        </w:rPr>
-        <w:t xml:space="preserve">According to Bretagnolle 2016 most FA found in seeds are the saturated palmitic (16:0, PA) and stearic (18:0, SA) acids and the unsaturated oleic acid (18:1n-9, OLA), linoleic acid (18:2n-6, LA) and a-linolenic acid (18:3n3, ALA). </w:t>
-      </w:r>
-      <w:r>
-        <w:rPr>
-          <w:noProof/>
+          <w:lang w:val="en-GB"/>
+        </w:rPr>
+      </w:pPr>
+      <w:proofErr w:type="spellStart"/>
+      <w:r>
+        <w:rPr>
+          <w:lang w:val="en-GB"/>
+        </w:rPr>
+        <w:t>Bretagnolle</w:t>
+      </w:r>
+      <w:proofErr w:type="spellEnd"/>
+      <w:r>
+        <w:rPr>
+          <w:lang w:val="en-GB"/>
+        </w:rPr>
+        <w:t xml:space="preserve"> 2016 found a huge variation of oil content exists in small seeds, although such variation strongly decreases towards low oil values in large seeds (</w:t>
+      </w:r>
+      <w:r>
+        <w:rPr>
           <w:highlight w:val="yellow"/>
           <w:lang w:val="en-GB"/>
         </w:rPr>
-        <w:t>Corroborated in our results + 2 extra FAs erucic (C22 1n9, mainly from Brassicaceae) and eicosenoic (c20. 1n9, mainly from Juncaceae and Brassicaceae).</w:t>
+        <w:t>Corroborated in our preliminary results</w:t>
+      </w:r>
+      <w:r>
+        <w:rPr>
+          <w:lang w:val="en-GB"/>
+        </w:rPr>
+        <w:t>).</w:t>
+      </w:r>
+    </w:p>
+    <w:p>
+      <w:pPr>
+        <w:rPr>
+          <w:lang w:val="en-GB"/>
+        </w:rPr>
+      </w:pPr>
+    </w:p>
+    <w:p>
+      <w:pPr>
+        <w:rPr>
+          <w:lang w:val="en-GB"/>
+        </w:rPr>
+      </w:pPr>
+    </w:p>
+    <w:p>
+      <w:pPr>
+        <w:pStyle w:val="Ttulo2"/>
+        <w:rPr>
+          <w:lang w:val="en-GB"/>
+        </w:rPr>
+      </w:pPr>
+      <w:r>
+        <w:rPr>
+          <w:lang w:val="en-GB"/>
+        </w:rPr>
+        <w:lastRenderedPageBreak/>
+        <w:t>Acknowledgements</w:t>
       </w:r>
     </w:p>
     <w:p>
@@ -8812,27 +8693,11 @@
           <w:lang w:val="en-GB"/>
         </w:rPr>
       </w:pPr>
-      <w:proofErr w:type="spellStart"/>
-      <w:r>
-        <w:rPr>
-          <w:lang w:val="en-GB"/>
-        </w:rPr>
-        <w:lastRenderedPageBreak/>
-        <w:t>Bretagnolle</w:t>
-      </w:r>
-      <w:proofErr w:type="spellEnd"/>
-      <w:r>
-        <w:rPr>
-          <w:lang w:val="en-GB"/>
-        </w:rPr>
-        <w:t xml:space="preserve"> 2016. the three most common fatty acids were palmitic acid (C16:0, PA), oleic acid (18:1n- 9, OLA) and linoleic acid (18:2n-6, LA). These three FAs represented a mean of 76.5% (SD = 20.5%) of the total FAs in the seeds of the species analysed and can represent more than 90% of the FA synthesized by the seed</w:t>
-      </w:r>
-      <w:r>
-        <w:rPr>
-          <w:highlight w:val="yellow"/>
-          <w:lang w:val="en-GB"/>
-        </w:rPr>
-        <w:t>.  In our case also linoleic (18:2n-6, 43.1 ± 16.1%), oleic (C18:1n9, 22.9±13.3%), alpha-linolenic (C18:3n3, 16.2 ± 19.3%) and palmitic (C16:0, 10.6 ± 4%). These 4 represent a mean of 92.7% (SD = 52.75)</w:t>
+      <w:r>
+        <w:rPr>
+          <w:lang w:val="en-GB"/>
+        </w:rPr>
+        <w:t>We are grateful to the Analysis Service Unit facilities of ICTAN for the analysis of Chromatography.</w:t>
       </w:r>
     </w:p>
     <w:p>
@@ -8843,72 +8708,15 @@
           <w:lang w:val="en-GB"/>
         </w:rPr>
       </w:pPr>
-      <w:r>
-        <w:rPr>
-          <w:lang w:val="en-GB"/>
-        </w:rPr>
-        <w:t xml:space="preserve">Two other FAs were found highly represented: the a-linolenic acid (18:3n3, ALA) and the c-linolenic acid (18:3n6, GLA). These five FAs (PA, OLA, LA, ALA and GLA) represented 85.7% of the FAs (SD = 13.1%) among all the species analysed, and for the majority of the species, these five </w:t>
-      </w:r>
-      <w:proofErr w:type="gramStart"/>
-      <w:r>
-        <w:rPr>
-          <w:lang w:val="en-GB"/>
-        </w:rPr>
-        <w:t>FA’s</w:t>
-      </w:r>
-      <w:proofErr w:type="gramEnd"/>
-      <w:r>
-        <w:rPr>
-          <w:lang w:val="en-GB"/>
-        </w:rPr>
-        <w:t xml:space="preserve"> represented more than 70% of the seed oil content. </w:t>
-      </w:r>
-      <w:r>
-        <w:rPr>
-          <w:highlight w:val="yellow"/>
-          <w:lang w:val="en-GB"/>
-        </w:rPr>
-        <w:t>In our case, the next with higher % were stearic acid (C18:0, 2 ± 0.9%), c-linolenic acid (C18:3n6, 1.1±2.9%).</w:t>
-      </w:r>
     </w:p>
     <w:p>
       <w:pPr>
         <w:spacing w:line="360" w:lineRule="auto"/>
         <w:jc w:val="both"/>
         <w:rPr>
-          <w:noProof/>
-          <w:lang w:val="en-GB"/>
-        </w:rPr>
-      </w:pPr>
-      <w:r>
-        <w:rPr>
-          <w:noProof/>
-          <w:lang w:val="en-GB"/>
-        </w:rPr>
-        <w:t xml:space="preserve">According to Bretagnolle 2016 the mean frequency of saturated fatty acids (SFA) was 15.6% (SD = 8.8%) and the ratio between unsaturated fatty acids (UFA) and SFA was 7.1 (SD = 4.3). In general, the Asteraceae and Poaceae had low values of the ratio, indicating the synthesis of a high proportion of SFAs, while other families such as the Apiaceae or the Brassicaceae were characterised by a high ratio indicating a tendency to synthesise mostly UFAs. </w:t>
-      </w:r>
-      <w:r>
-        <w:rPr>
-          <w:noProof/>
-          <w:highlight w:val="yellow"/>
-          <w:lang w:val="en-GB"/>
-        </w:rPr>
-        <w:t>In our case the mean frequency of SFA is 14.7% with SD 5.3%, and the mean ratio between UFA and SFA is 6.8% with SD 2.1%. Ranging from 2.7 in salicacea up to 11.4 in lamiaceae.</w:t>
-      </w:r>
-    </w:p>
-    <w:p>
-      <w:pPr>
-        <w:pStyle w:val="Ttulo3"/>
-        <w:rPr>
-          <w:lang w:val="en-GB"/>
-        </w:rPr>
-      </w:pPr>
-      <w:r>
-        <w:rPr>
-          <w:lang w:val="en-GB"/>
-        </w:rPr>
-        <w:t>Biological trade-offs</w:t>
-      </w:r>
+          <w:lang w:val="en-GB"/>
+        </w:rPr>
+      </w:pPr>
     </w:p>
     <w:p>
       <w:pPr>
@@ -8918,61 +8726,6 @@
           <w:lang w:val="en-GB"/>
         </w:rPr>
       </w:pPr>
-      <w:proofErr w:type="spellStart"/>
-      <w:r>
-        <w:rPr>
-          <w:lang w:val="en-GB"/>
-        </w:rPr>
-        <w:t>Bretagnolle</w:t>
-      </w:r>
-      <w:proofErr w:type="spellEnd"/>
-      <w:r>
-        <w:rPr>
-          <w:lang w:val="en-GB"/>
-        </w:rPr>
-        <w:t xml:space="preserve"> 2016 found a huge variation of oil content exists in small seeds, although such variation strongly decreases towards low oil values in large seeds (</w:t>
-      </w:r>
-      <w:r>
-        <w:rPr>
-          <w:highlight w:val="yellow"/>
-          <w:lang w:val="en-GB"/>
-        </w:rPr>
-        <w:t>Corroborated in our preliminary results</w:t>
-      </w:r>
-      <w:r>
-        <w:rPr>
-          <w:lang w:val="en-GB"/>
-        </w:rPr>
-        <w:t>).</w:t>
-      </w:r>
-    </w:p>
-    <w:p>
-      <w:pPr>
-        <w:rPr>
-          <w:lang w:val="en-GB"/>
-        </w:rPr>
-      </w:pPr>
-    </w:p>
-    <w:p>
-      <w:pPr>
-        <w:rPr>
-          <w:lang w:val="en-GB"/>
-        </w:rPr>
-      </w:pPr>
-    </w:p>
-    <w:p>
-      <w:pPr>
-        <w:pStyle w:val="Ttulo2"/>
-        <w:rPr>
-          <w:lang w:val="en-GB"/>
-        </w:rPr>
-      </w:pPr>
-      <w:r>
-        <w:rPr>
-          <w:lang w:val="en-GB"/>
-        </w:rPr>
-        <w:t>Acknowledgements</w:t>
-      </w:r>
     </w:p>
     <w:p>
       <w:pPr>
@@ -8982,12 +8735,6 @@
           <w:lang w:val="en-GB"/>
         </w:rPr>
       </w:pPr>
-      <w:r>
-        <w:rPr>
-          <w:lang w:val="en-GB"/>
-        </w:rPr>
-        <w:t>We are grateful to the Analysis Service Unit facilities of ICTAN for the analysis of Chromatography.</w:t>
-      </w:r>
     </w:p>
     <w:p>
       <w:pPr>
@@ -8998,44 +8745,8 @@
         </w:rPr>
       </w:pPr>
     </w:p>
-    <w:p>
-      <w:pPr>
-        <w:spacing w:line="360" w:lineRule="auto"/>
-        <w:jc w:val="both"/>
-        <w:rPr>
-          <w:lang w:val="en-GB"/>
-        </w:rPr>
-      </w:pPr>
-    </w:p>
-    <w:p>
-      <w:pPr>
-        <w:spacing w:line="360" w:lineRule="auto"/>
-        <w:jc w:val="both"/>
-        <w:rPr>
-          <w:lang w:val="en-GB"/>
-        </w:rPr>
-      </w:pPr>
-    </w:p>
-    <w:p>
-      <w:pPr>
-        <w:spacing w:line="360" w:lineRule="auto"/>
-        <w:jc w:val="both"/>
-        <w:rPr>
-          <w:lang w:val="en-GB"/>
-        </w:rPr>
-      </w:pPr>
-    </w:p>
-    <w:p>
-      <w:pPr>
-        <w:spacing w:line="360" w:lineRule="auto"/>
-        <w:jc w:val="both"/>
-        <w:rPr>
-          <w:lang w:val="en-GB"/>
-        </w:rPr>
-      </w:pPr>
-    </w:p>
     <w:sectPr>
-      <w:footerReference w:type="default" r:id="rId29"/>
+      <w:footerReference w:type="default" r:id="rId18"/>
       <w:pgSz w:w="12240" w:h="15840"/>
       <w:pgMar w:top="1440" w:right="1440" w:bottom="1440" w:left="1440" w:header="720" w:footer="720" w:gutter="0"/>
       <w:lnNumType w:countBy="1" w:restart="continuous"/>
@@ -12185,6 +11896,118 @@
     </w:lvl>
   </w:abstractNum>
   <w:abstractNum w:abstractNumId="18" w15:restartNumberingAfterBreak="0">
+    <w:nsid w:val="6EA45AC3"/>
+    <w:multiLevelType w:val="hybridMultilevel"/>
+    <w:tmpl w:val="16CA924E"/>
+    <w:lvl w:ilvl="0" w:tplc="55F4CB3A">
+      <w:numFmt w:val="bullet"/>
+      <w:lvlText w:val="-"/>
+      <w:lvlJc w:val="left"/>
+      <w:pPr>
+        <w:ind w:left="720" w:hanging="360"/>
+      </w:pPr>
+      <w:rPr>
+        <w:rFonts w:ascii="Calibri" w:eastAsiaTheme="minorHAnsi" w:hAnsi="Calibri" w:cs="Calibri" w:hint="default"/>
+      </w:rPr>
+    </w:lvl>
+    <w:lvl w:ilvl="1" w:tplc="0C0A0003" w:tentative="1">
+      <w:start w:val="1"/>
+      <w:numFmt w:val="bullet"/>
+      <w:lvlText w:val="o"/>
+      <w:lvlJc w:val="left"/>
+      <w:pPr>
+        <w:ind w:left="1440" w:hanging="360"/>
+      </w:pPr>
+      <w:rPr>
+        <w:rFonts w:ascii="Courier New" w:hAnsi="Courier New" w:cs="Courier New" w:hint="default"/>
+      </w:rPr>
+    </w:lvl>
+    <w:lvl w:ilvl="2" w:tplc="0C0A0005" w:tentative="1">
+      <w:start w:val="1"/>
+      <w:numFmt w:val="bullet"/>
+      <w:lvlText w:val=""/>
+      <w:lvlJc w:val="left"/>
+      <w:pPr>
+        <w:ind w:left="2160" w:hanging="360"/>
+      </w:pPr>
+      <w:rPr>
+        <w:rFonts w:ascii="Wingdings" w:hAnsi="Wingdings" w:hint="default"/>
+      </w:rPr>
+    </w:lvl>
+    <w:lvl w:ilvl="3" w:tplc="0C0A0001" w:tentative="1">
+      <w:start w:val="1"/>
+      <w:numFmt w:val="bullet"/>
+      <w:lvlText w:val=""/>
+      <w:lvlJc w:val="left"/>
+      <w:pPr>
+        <w:ind w:left="2880" w:hanging="360"/>
+      </w:pPr>
+      <w:rPr>
+        <w:rFonts w:ascii="Symbol" w:hAnsi="Symbol" w:hint="default"/>
+      </w:rPr>
+    </w:lvl>
+    <w:lvl w:ilvl="4" w:tplc="0C0A0003" w:tentative="1">
+      <w:start w:val="1"/>
+      <w:numFmt w:val="bullet"/>
+      <w:lvlText w:val="o"/>
+      <w:lvlJc w:val="left"/>
+      <w:pPr>
+        <w:ind w:left="3600" w:hanging="360"/>
+      </w:pPr>
+      <w:rPr>
+        <w:rFonts w:ascii="Courier New" w:hAnsi="Courier New" w:cs="Courier New" w:hint="default"/>
+      </w:rPr>
+    </w:lvl>
+    <w:lvl w:ilvl="5" w:tplc="0C0A0005" w:tentative="1">
+      <w:start w:val="1"/>
+      <w:numFmt w:val="bullet"/>
+      <w:lvlText w:val=""/>
+      <w:lvlJc w:val="left"/>
+      <w:pPr>
+        <w:ind w:left="4320" w:hanging="360"/>
+      </w:pPr>
+      <w:rPr>
+        <w:rFonts w:ascii="Wingdings" w:hAnsi="Wingdings" w:hint="default"/>
+      </w:rPr>
+    </w:lvl>
+    <w:lvl w:ilvl="6" w:tplc="0C0A0001" w:tentative="1">
+      <w:start w:val="1"/>
+      <w:numFmt w:val="bullet"/>
+      <w:lvlText w:val=""/>
+      <w:lvlJc w:val="left"/>
+      <w:pPr>
+        <w:ind w:left="5040" w:hanging="360"/>
+      </w:pPr>
+      <w:rPr>
+        <w:rFonts w:ascii="Symbol" w:hAnsi="Symbol" w:hint="default"/>
+      </w:rPr>
+    </w:lvl>
+    <w:lvl w:ilvl="7" w:tplc="0C0A0003" w:tentative="1">
+      <w:start w:val="1"/>
+      <w:numFmt w:val="bullet"/>
+      <w:lvlText w:val="o"/>
+      <w:lvlJc w:val="left"/>
+      <w:pPr>
+        <w:ind w:left="5760" w:hanging="360"/>
+      </w:pPr>
+      <w:rPr>
+        <w:rFonts w:ascii="Courier New" w:hAnsi="Courier New" w:cs="Courier New" w:hint="default"/>
+      </w:rPr>
+    </w:lvl>
+    <w:lvl w:ilvl="8" w:tplc="0C0A0005" w:tentative="1">
+      <w:start w:val="1"/>
+      <w:numFmt w:val="bullet"/>
+      <w:lvlText w:val=""/>
+      <w:lvlJc w:val="left"/>
+      <w:pPr>
+        <w:ind w:left="6480" w:hanging="360"/>
+      </w:pPr>
+      <w:rPr>
+        <w:rFonts w:ascii="Wingdings" w:hAnsi="Wingdings" w:hint="default"/>
+      </w:rPr>
+    </w:lvl>
+  </w:abstractNum>
+  <w:abstractNum w:abstractNumId="19" w15:restartNumberingAfterBreak="0">
     <w:nsid w:val="780E0BE0"/>
     <w:multiLevelType w:val="hybridMultilevel"/>
     <w:tmpl w:val="87B25B20"/>
@@ -12325,7 +12148,7 @@
     <w:abstractNumId w:val="15"/>
   </w:num>
   <w:num w:numId="10" w16cid:durableId="1307468714">
-    <w:abstractNumId w:val="18"/>
+    <w:abstractNumId w:val="19"/>
   </w:num>
   <w:num w:numId="11" w16cid:durableId="1602956196">
     <w:abstractNumId w:val="1"/>
@@ -12353,6 +12176,9 @@
   </w:num>
   <w:num w:numId="19" w16cid:durableId="2097047863">
     <w:abstractNumId w:val="6"/>
+  </w:num>
+  <w:num w:numId="20" w16cid:durableId="2040660672">
+    <w:abstractNumId w:val="18"/>
   </w:num>
 </w:numbering>
 </file>

</xml_diff>

<commit_message>
glmm and mcmc models preliminary scripts
</commit_message>
<xml_diff>
--- a/doc/Oil_longevity ms v0.docx
+++ b/doc/Oil_longevity ms v0.docx
@@ -1281,7 +1281,14 @@
         <w:rPr>
           <w:lang w:val="en-GB"/>
         </w:rPr>
-        <w:t xml:space="preserve"> cost more to produce and yield less energy when oxidized than </w:t>
+        <w:t xml:space="preserve"> cost more to produce and yield less </w:t>
+      </w:r>
+      <w:r>
+        <w:rPr>
+          <w:lang w:val="en-GB"/>
+        </w:rPr>
+        <w:lastRenderedPageBreak/>
+        <w:t xml:space="preserve">energy when oxidized than </w:t>
       </w:r>
       <w:r>
         <w:rPr>
@@ -1319,14 +1326,7 @@
         <w:rPr>
           <w:lang w:val="en-GB"/>
         </w:rPr>
-        <w:t xml:space="preserve">. Moreover, the storage of </w:t>
-      </w:r>
-      <w:r>
-        <w:rPr>
-          <w:lang w:val="en-GB"/>
-        </w:rPr>
-        <w:lastRenderedPageBreak/>
-        <w:t xml:space="preserve">unsaturated FAs and particularly PUFAs necessitates the storage of antioxidant molecules to prevent damage to FAs. Hence, the oily seeds should maximise SFA storage instead of UFA (Linder, 2000). Hence, a maximal storage strategy would be oriented towards the synthesis of oily seeds with only saturated FAs. However, the relative abundance of unsaturated to saturated FAs highly varies in angiosperms and many species synthesise a very low </w:t>
+        <w:t xml:space="preserve">. Moreover, the storage of unsaturated FAs and particularly PUFAs necessitates the storage of antioxidant molecules to prevent damage to FAs. Hence, the oily seeds should maximise SFA storage instead of UFA (Linder, 2000). Hence, a maximal storage strategy would be oriented towards the synthesis of oily seeds with only saturated FAs. However, the relative abundance of unsaturated to saturated FAs highly varies in angiosperms and many species synthesise a very low </w:t>
       </w:r>
       <w:proofErr w:type="gramStart"/>
       <w:r>
@@ -1811,20 +1811,20 @@
         <w:rPr>
           <w:lang w:val="en-GB"/>
         </w:rPr>
-        <w:t>). Hence, a small oily seed can release as much as energy as a starchy seed that is twice as heavy.</w:t>
-      </w:r>
-      <w:r>
-        <w:rPr>
-          <w:lang w:val="en-GB"/>
-        </w:rPr>
-        <w:t xml:space="preserve"> A huge variation of oil content exists in </w:t>
+        <w:t xml:space="preserve">). Hence, a small oily seed can release as much as energy as a </w:t>
       </w:r>
       <w:r>
         <w:rPr>
           <w:lang w:val="en-GB"/>
         </w:rPr>
         <w:lastRenderedPageBreak/>
-        <w:t>small seeds, although such variation strongly decreases towards low oil values in large seeds (</w:t>
+        <w:t>starchy seed that is twice as heavy.</w:t>
+      </w:r>
+      <w:r>
+        <w:rPr>
+          <w:lang w:val="en-GB"/>
+        </w:rPr>
+        <w:t xml:space="preserve"> A huge variation of oil content exists in small seeds, although such variation strongly decreases towards low oil values in large seeds (</w:t>
       </w:r>
       <w:r>
         <w:rPr>
@@ -2359,14 +2359,14 @@
         <w:rPr>
           <w:lang w:val="en-GB"/>
         </w:rPr>
-        <w:t xml:space="preserve"> Supporting evidence was </w:t>
+        <w:t xml:space="preserve"> Supporting evidence was originally </w:t>
       </w:r>
       <w:r>
         <w:rPr>
           <w:lang w:val="en-GB"/>
         </w:rPr>
         <w:lastRenderedPageBreak/>
-        <w:t>originally based on the finding that auto-oxidation of polyunsaturated fatty acids produces free radicals, thereby compromising membrane integrity (</w:t>
+        <w:t>based on the finding that auto-oxidation of polyunsaturated fatty acids produces free radicals, thereby compromising membrane integrity (</w:t>
       </w:r>
       <w:commentRangeStart w:id="31"/>
       <w:r>
@@ -6019,14 +6019,14 @@
         <w:rPr>
           <w:lang w:val="en-GB"/>
         </w:rPr>
-        <w:t xml:space="preserve">After the sowing, the seeds were checked once a week for one month, in which the </w:t>
+        <w:t xml:space="preserve">After the sowing, the seeds were checked </w:t>
       </w:r>
       <w:r>
         <w:rPr>
           <w:lang w:val="en-GB"/>
         </w:rPr>
         <w:lastRenderedPageBreak/>
-        <w:t xml:space="preserve">germination was scored </w:t>
+        <w:t xml:space="preserve">once a week for one month, in which the germination was scored </w:t>
       </w:r>
       <w:r>
         <w:rPr>
@@ -6964,119 +6964,120 @@
         <w:rPr>
           <w:lang w:val="en-GB"/>
         </w:rPr>
-        <w:t xml:space="preserve">The </w:t>
-      </w:r>
-      <w:r>
-        <w:rPr>
+        <w:t xml:space="preserve">The next with higher % were stearic acid </w:t>
+      </w:r>
+      <w:r>
+        <w:rPr>
+          <w:highlight w:val="yellow"/>
+          <w:lang w:val="en-GB"/>
+        </w:rPr>
+        <w:t>(C18:0, 2 ± 0.9%</w:t>
+      </w:r>
+      <w:r>
+        <w:rPr>
+          <w:highlight w:val="yellow"/>
+          <w:lang w:val="en-GB"/>
+        </w:rPr>
+        <w:t>, saturated</w:t>
+      </w:r>
+      <w:r>
+        <w:rPr>
+          <w:highlight w:val="yellow"/>
+          <w:lang w:val="en-GB"/>
+        </w:rPr>
+        <w:t>)</w:t>
+      </w:r>
+      <w:r>
+        <w:rPr>
+          <w:lang w:val="en-GB"/>
+        </w:rPr>
+        <w:t xml:space="preserve"> and</w:t>
+      </w:r>
+      <w:r>
+        <w:rPr>
+          <w:lang w:val="en-GB"/>
+        </w:rPr>
+        <w:t xml:space="preserve"> c-linolenic acid </w:t>
+      </w:r>
+      <w:r>
+        <w:rPr>
+          <w:highlight w:val="yellow"/>
+          <w:lang w:val="en-GB"/>
+        </w:rPr>
+        <w:t>(C18:3n6, 1.1±2.9%</w:t>
+      </w:r>
+      <w:r>
+        <w:rPr>
+          <w:highlight w:val="yellow"/>
+          <w:lang w:val="en-GB"/>
+        </w:rPr>
+        <w:t>, unsaturated</w:t>
+      </w:r>
+      <w:r>
+        <w:rPr>
+          <w:highlight w:val="yellow"/>
+          <w:lang w:val="en-GB"/>
+        </w:rPr>
+        <w:t>).</w:t>
+      </w:r>
+      <w:r>
+        <w:rPr>
+          <w:lang w:val="en-GB"/>
+        </w:rPr>
+        <w:t xml:space="preserve"> </w:t>
+      </w:r>
+      <w:r>
+        <w:rPr>
+          <w:noProof/>
+          <w:lang w:val="en-GB"/>
+        </w:rPr>
+        <w:t>Additionally</w:t>
+      </w:r>
+      <w:r>
+        <w:rPr>
+          <w:noProof/>
+          <w:lang w:val="en-GB"/>
+        </w:rPr>
+        <w:t>,</w:t>
+      </w:r>
+      <w:r>
+        <w:rPr>
+          <w:noProof/>
+          <w:lang w:val="en-GB"/>
+        </w:rPr>
+        <w:t xml:space="preserve"> in our data set Erucic acid (C22</w:t>
+      </w:r>
+      <w:r>
+        <w:t>:</w:t>
+      </w:r>
+      <w:r>
+        <w:rPr>
+          <w:noProof/>
+          <w:lang w:val="en-GB"/>
+        </w:rPr>
+        <w:t>1n9</w:t>
+      </w:r>
+      <w:r>
+        <w:rPr>
+          <w:noProof/>
+          <w:lang w:val="en-GB"/>
+        </w:rPr>
+        <w:t xml:space="preserve">) had also high values due to Brassiacea species. </w:t>
+      </w:r>
+      <w:r>
+        <w:rPr>
+          <w:noProof/>
+          <w:lang w:val="en-GB"/>
+        </w:rPr>
+        <w:t xml:space="preserve"> The mean frequency of </w:t>
+      </w:r>
+      <w:r>
+        <w:rPr>
+          <w:noProof/>
           <w:lang w:val="en-GB"/>
         </w:rPr>
         <w:lastRenderedPageBreak/>
-        <w:t xml:space="preserve">next with higher % were stearic acid </w:t>
-      </w:r>
-      <w:r>
-        <w:rPr>
-          <w:highlight w:val="yellow"/>
-          <w:lang w:val="en-GB"/>
-        </w:rPr>
-        <w:t>(C18:0, 2 ± 0.9%</w:t>
-      </w:r>
-      <w:r>
-        <w:rPr>
-          <w:highlight w:val="yellow"/>
-          <w:lang w:val="en-GB"/>
-        </w:rPr>
-        <w:t>, saturated</w:t>
-      </w:r>
-      <w:r>
-        <w:rPr>
-          <w:highlight w:val="yellow"/>
-          <w:lang w:val="en-GB"/>
-        </w:rPr>
-        <w:t>)</w:t>
-      </w:r>
-      <w:r>
-        <w:rPr>
-          <w:lang w:val="en-GB"/>
-        </w:rPr>
-        <w:t xml:space="preserve"> and</w:t>
-      </w:r>
-      <w:r>
-        <w:rPr>
-          <w:lang w:val="en-GB"/>
-        </w:rPr>
-        <w:t xml:space="preserve"> c-linolenic acid </w:t>
-      </w:r>
-      <w:r>
-        <w:rPr>
-          <w:highlight w:val="yellow"/>
-          <w:lang w:val="en-GB"/>
-        </w:rPr>
-        <w:t>(C18:3n6, 1.1±2.9%</w:t>
-      </w:r>
-      <w:r>
-        <w:rPr>
-          <w:highlight w:val="yellow"/>
-          <w:lang w:val="en-GB"/>
-        </w:rPr>
-        <w:t>, unsaturated</w:t>
-      </w:r>
-      <w:r>
-        <w:rPr>
-          <w:highlight w:val="yellow"/>
-          <w:lang w:val="en-GB"/>
-        </w:rPr>
-        <w:t>).</w:t>
-      </w:r>
-      <w:r>
-        <w:rPr>
-          <w:lang w:val="en-GB"/>
-        </w:rPr>
-        <w:t xml:space="preserve"> </w:t>
-      </w:r>
-      <w:r>
-        <w:rPr>
-          <w:noProof/>
-          <w:lang w:val="en-GB"/>
-        </w:rPr>
-        <w:t>Additionally</w:t>
-      </w:r>
-      <w:r>
-        <w:rPr>
-          <w:noProof/>
-          <w:lang w:val="en-GB"/>
-        </w:rPr>
-        <w:t>,</w:t>
-      </w:r>
-      <w:r>
-        <w:rPr>
-          <w:noProof/>
-          <w:lang w:val="en-GB"/>
-        </w:rPr>
-        <w:t xml:space="preserve"> in our data set Erucic acid (C22</w:t>
-      </w:r>
-      <w:r>
-        <w:t>:</w:t>
-      </w:r>
-      <w:r>
-        <w:rPr>
-          <w:noProof/>
-          <w:lang w:val="en-GB"/>
-        </w:rPr>
-        <w:t>1n9</w:t>
-      </w:r>
-      <w:r>
-        <w:rPr>
-          <w:noProof/>
-          <w:lang w:val="en-GB"/>
-        </w:rPr>
-        <w:t xml:space="preserve">) had also high values due to Brassiacea species. </w:t>
-      </w:r>
-      <w:r>
-        <w:rPr>
-          <w:noProof/>
-          <w:lang w:val="en-GB"/>
-        </w:rPr>
-        <w:t xml:space="preserve"> The mean frequency of saturated fatty acids (</w:t>
+        <w:t>saturated fatty acids (</w:t>
       </w:r>
       <w:r>
         <w:rPr>
@@ -7402,33 +7403,27 @@
         <w:rPr>
           <w:lang w:val="en-GB"/>
         </w:rPr>
-        <w:t xml:space="preserve">. D) Seed oil composition of those FAME’s with more than 3% of relative </w:t>
-      </w:r>
+        <w:t>. D) Seed oil composition of those FAME’s with more than 3% of relative abundance</w:t>
+      </w:r>
+      <w:r>
+        <w:rPr>
+          <w:lang w:val="en-GB"/>
+        </w:rPr>
+        <w:t xml:space="preserve">. E) Seed oil composition per species with FAME’s divided between Unsaturated Fatty Acids (UFA) and Saturated Fatty Acids (SFA). </w:t>
+      </w:r>
+    </w:p>
+    <w:p>
+      <w:pPr>
+        <w:pStyle w:val="Ttulo3"/>
+        <w:rPr>
+          <w:lang w:val="en-GB"/>
+        </w:rPr>
+      </w:pPr>
       <w:r>
         <w:rPr>
           <w:lang w:val="en-GB"/>
         </w:rPr>
         <w:lastRenderedPageBreak/>
-        <w:t>abundance</w:t>
-      </w:r>
-      <w:r>
-        <w:rPr>
-          <w:lang w:val="en-GB"/>
-        </w:rPr>
-        <w:t xml:space="preserve">. E) Seed oil composition per species with FAME’s divided between Unsaturated Fatty Acids (UFA) and Saturated Fatty Acids (SFA). </w:t>
-      </w:r>
-    </w:p>
-    <w:p>
-      <w:pPr>
-        <w:pStyle w:val="Ttulo3"/>
-        <w:rPr>
-          <w:lang w:val="en-GB"/>
-        </w:rPr>
-      </w:pPr>
-      <w:r>
-        <w:rPr>
-          <w:lang w:val="en-GB"/>
-        </w:rPr>
         <w:t>Biological trade-offs</w:t>
       </w:r>
     </w:p>
@@ -7539,6 +7534,15 @@
         </w:rPr>
         <w:t xml:space="preserve"> </w:t>
       </w:r>
+    </w:p>
+    <w:p>
+      <w:pPr>
+        <w:spacing w:line="360" w:lineRule="auto"/>
+        <w:jc w:val="both"/>
+        <w:rPr>
+          <w:lang w:val="en-GB"/>
+        </w:rPr>
+      </w:pPr>
       <w:r>
         <w:rPr>
           <w:lang w:val="en-GB"/>
@@ -7825,13 +7829,7 @@
         <w:rPr>
           <w:lang w:val="en-GB"/>
         </w:rPr>
-        <w:t xml:space="preserve"> (%log transformed) and ratio UFA/SFA (log transformed). </w:t>
-      </w:r>
-      <w:r>
-        <w:rPr>
-          <w:lang w:val="en-GB"/>
-        </w:rPr>
-        <w:t>Colours represent families as in figure 3.</w:t>
+        <w:t xml:space="preserve"> (%log transformed) and ratio UFA/SFA (log transformed). Colours represent families as in figure 3.</w:t>
       </w:r>
     </w:p>
     <w:p>
@@ -8329,7 +8327,6 @@
         <w:rPr>
           <w:lang w:val="en-GB"/>
         </w:rPr>
-        <w:lastRenderedPageBreak/>
         <w:t xml:space="preserve">The oil content can vary from 1 % in Musa paradisiaca to 76 % in </w:t>
       </w:r>
       <w:proofErr w:type="spellStart"/>
@@ -8504,6 +8501,7 @@
           <w:noProof/>
           <w:lang w:val="en-GB"/>
         </w:rPr>
+        <w:lastRenderedPageBreak/>
         <w:t xml:space="preserve">According to Bretagnolle 2016 most FA found in seeds are the saturated palmitic (16:0, PA) and stearic (18:0, SA) acids and the unsaturated oleic acid (18:1n-9, OLA), linoleic acid (18:2n-6, LA) and a-linolenic acid (18:3n3, ALA). </w:t>
       </w:r>
       <w:r>
@@ -8681,7 +8679,6 @@
         <w:rPr>
           <w:lang w:val="en-GB"/>
         </w:rPr>
-        <w:lastRenderedPageBreak/>
         <w:t>Acknowledgements</w:t>
       </w:r>
     </w:p>
@@ -8747,8 +8744,8 @@
     </w:p>
     <w:sectPr>
       <w:footerReference w:type="default" r:id="rId18"/>
-      <w:pgSz w:w="12240" w:h="15840"/>
-      <w:pgMar w:top="1440" w:right="1440" w:bottom="1440" w:left="1440" w:header="720" w:footer="720" w:gutter="0"/>
+      <w:pgSz w:w="11906" w:h="16838" w:code="9"/>
+      <w:pgMar w:top="1417" w:right="1701" w:bottom="1417" w:left="1701" w:header="720" w:footer="720" w:gutter="0"/>
       <w:lnNumType w:countBy="1" w:restart="continuous"/>
       <w:cols w:space="720"/>
       <w:docGrid w:linePitch="360"/>

</xml_diff>

<commit_message>
more details in methods added
</commit_message>
<xml_diff>
--- a/doc/Oil_longevity ms v0.docx
+++ b/doc/Oil_longevity ms v0.docx
@@ -38,19 +38,11 @@
           <w:lang w:val="es-ES"/>
         </w:rPr>
       </w:pPr>
-      <w:proofErr w:type="spellStart"/>
       <w:r>
         <w:rPr>
           <w:lang w:val="es-ES"/>
         </w:rPr>
-        <w:t>Authors</w:t>
-      </w:r>
-      <w:proofErr w:type="spellEnd"/>
-      <w:r>
-        <w:rPr>
-          <w:lang w:val="es-ES"/>
-        </w:rPr>
-        <w:t xml:space="preserve">: </w:t>
+        <w:t xml:space="preserve">Authors: </w:t>
       </w:r>
       <w:r>
         <w:rPr>
@@ -199,43 +191,7 @@
           <w:color w:val="000000"/>
           <w:lang w:val="es-ES" w:eastAsia="ca-ES"/>
         </w:rPr>
-        <w:t>Oviedo-CSIC-</w:t>
-      </w:r>
-      <w:proofErr w:type="spellStart"/>
-      <w:r>
-        <w:rPr>
-          <w:rFonts w:eastAsia="Times New Roman" w:cstheme="minorHAnsi"/>
-          <w:color w:val="000000"/>
-          <w:lang w:val="es-ES" w:eastAsia="ca-ES"/>
-        </w:rPr>
-        <w:t>Princ</w:t>
-      </w:r>
-      <w:proofErr w:type="spellEnd"/>
-      <w:r>
-        <w:rPr>
-          <w:rFonts w:eastAsia="Times New Roman" w:cstheme="minorHAnsi"/>
-          <w:color w:val="000000"/>
-          <w:lang w:val="es-ES" w:eastAsia="ca-ES"/>
-        </w:rPr>
-        <w:t xml:space="preserve">. Asturias), 33600 Mieres, </w:t>
-      </w:r>
-      <w:proofErr w:type="spellStart"/>
-      <w:r>
-        <w:rPr>
-          <w:rFonts w:eastAsia="Times New Roman" w:cstheme="minorHAnsi"/>
-          <w:color w:val="000000"/>
-          <w:lang w:val="es-ES" w:eastAsia="ca-ES"/>
-        </w:rPr>
-        <w:t>Spain</w:t>
-      </w:r>
-      <w:proofErr w:type="spellEnd"/>
-      <w:r>
-        <w:rPr>
-          <w:rFonts w:eastAsia="Times New Roman" w:cstheme="minorHAnsi"/>
-          <w:color w:val="000000"/>
-          <w:lang w:val="es-ES" w:eastAsia="ca-ES"/>
-        </w:rPr>
-        <w:t xml:space="preserve">. </w:t>
+        <w:t xml:space="preserve">Oviedo-CSIC-Princ. Asturias), 33600 Mieres, Spain. </w:t>
       </w:r>
     </w:p>
     <w:p>
@@ -252,137 +208,23 @@
         </w:rPr>
         <w:t xml:space="preserve">2- </w:t>
       </w:r>
-      <w:proofErr w:type="spellStart"/>
       <w:r>
         <w:rPr>
           <w:lang w:val="es-ES"/>
         </w:rPr>
-        <w:t>Dipartimento</w:t>
-      </w:r>
-      <w:proofErr w:type="spellEnd"/>
+        <w:t xml:space="preserve">Dipartimento di Scienze della Terra e dell’Ambiente, University of Pavia, </w:t>
+      </w:r>
       <w:r>
         <w:rPr>
           <w:lang w:val="es-ES"/>
         </w:rPr>
-        <w:t xml:space="preserve"> di </w:t>
-      </w:r>
-      <w:proofErr w:type="spellStart"/>
+        <w:t xml:space="preserve">27100 Pavia, </w:t>
+      </w:r>
       <w:r>
         <w:rPr>
           <w:lang w:val="es-ES"/>
         </w:rPr>
-        <w:t>Scienze</w:t>
-      </w:r>
-      <w:proofErr w:type="spellEnd"/>
-      <w:r>
-        <w:rPr>
-          <w:lang w:val="es-ES"/>
-        </w:rPr>
-        <w:t xml:space="preserve"> </w:t>
-      </w:r>
-      <w:proofErr w:type="spellStart"/>
-      <w:r>
-        <w:rPr>
-          <w:lang w:val="es-ES"/>
-        </w:rPr>
-        <w:t>della</w:t>
-      </w:r>
-      <w:proofErr w:type="spellEnd"/>
-      <w:r>
-        <w:rPr>
-          <w:lang w:val="es-ES"/>
-        </w:rPr>
-        <w:t xml:space="preserve"> Terra e </w:t>
-      </w:r>
-      <w:proofErr w:type="spellStart"/>
-      <w:r>
-        <w:rPr>
-          <w:lang w:val="es-ES"/>
-        </w:rPr>
-        <w:t>dell’Ambiente</w:t>
-      </w:r>
-      <w:proofErr w:type="spellEnd"/>
-      <w:r>
-        <w:rPr>
-          <w:lang w:val="es-ES"/>
-        </w:rPr>
-        <w:t xml:space="preserve">, </w:t>
-      </w:r>
-      <w:proofErr w:type="spellStart"/>
-      <w:r>
-        <w:rPr>
-          <w:lang w:val="es-ES"/>
-        </w:rPr>
-        <w:t>University</w:t>
-      </w:r>
-      <w:proofErr w:type="spellEnd"/>
-      <w:r>
-        <w:rPr>
-          <w:lang w:val="es-ES"/>
-        </w:rPr>
-        <w:t xml:space="preserve"> </w:t>
-      </w:r>
-      <w:proofErr w:type="spellStart"/>
-      <w:r>
-        <w:rPr>
-          <w:lang w:val="es-ES"/>
-        </w:rPr>
-        <w:t>of</w:t>
-      </w:r>
-      <w:proofErr w:type="spellEnd"/>
-      <w:r>
-        <w:rPr>
-          <w:lang w:val="es-ES"/>
-        </w:rPr>
-        <w:t xml:space="preserve"> </w:t>
-      </w:r>
-      <w:proofErr w:type="spellStart"/>
-      <w:r>
-        <w:rPr>
-          <w:lang w:val="es-ES"/>
-        </w:rPr>
-        <w:t>Pavia</w:t>
-      </w:r>
-      <w:proofErr w:type="spellEnd"/>
-      <w:r>
-        <w:rPr>
-          <w:lang w:val="es-ES"/>
-        </w:rPr>
-        <w:t xml:space="preserve">, </w:t>
-      </w:r>
-      <w:r>
-        <w:rPr>
-          <w:lang w:val="es-ES"/>
-        </w:rPr>
-        <w:t xml:space="preserve">27100 </w:t>
-      </w:r>
-      <w:proofErr w:type="spellStart"/>
-      <w:r>
-        <w:rPr>
-          <w:lang w:val="es-ES"/>
-        </w:rPr>
-        <w:t>Pavia</w:t>
-      </w:r>
-      <w:proofErr w:type="spellEnd"/>
-      <w:r>
-        <w:rPr>
-          <w:lang w:val="es-ES"/>
-        </w:rPr>
-        <w:t xml:space="preserve">, </w:t>
-      </w:r>
-      <w:proofErr w:type="spellStart"/>
-      <w:r>
-        <w:rPr>
-          <w:lang w:val="es-ES"/>
-        </w:rPr>
-        <w:t>Italy</w:t>
-      </w:r>
-      <w:proofErr w:type="spellEnd"/>
-      <w:r>
-        <w:rPr>
-          <w:lang w:val="es-ES"/>
-        </w:rPr>
-        <w:t>.</w:t>
+        <w:t>Italy.</w:t>
       </w:r>
       <w:r>
         <w:rPr>
@@ -574,21 +416,7 @@
         <w:rPr>
           <w:lang w:val="en-GB"/>
         </w:rPr>
-        <w:t xml:space="preserve">reserves influence dormancy, </w:t>
-      </w:r>
-      <w:proofErr w:type="gramStart"/>
-      <w:r>
-        <w:rPr>
-          <w:lang w:val="en-GB"/>
-        </w:rPr>
-        <w:t>viability</w:t>
-      </w:r>
-      <w:proofErr w:type="gramEnd"/>
-      <w:r>
-        <w:rPr>
-          <w:lang w:val="en-GB"/>
-        </w:rPr>
-        <w:t xml:space="preserve"> and germination potential</w:t>
+        <w:t>reserves influence dormancy, viability and germination potential</w:t>
       </w:r>
       <w:r>
         <w:rPr>
@@ -696,21 +524,7 @@
         <w:rPr>
           <w:lang w:val="en-GB"/>
         </w:rPr>
-        <w:t xml:space="preserve"> (</w:t>
-      </w:r>
-      <w:proofErr w:type="spellStart"/>
-      <w:r>
-        <w:rPr>
-          <w:lang w:val="en-GB"/>
-        </w:rPr>
-        <w:t>Bretagnolle</w:t>
-      </w:r>
-      <w:proofErr w:type="spellEnd"/>
-      <w:r>
-        <w:rPr>
-          <w:lang w:val="en-GB"/>
-        </w:rPr>
-        <w:t xml:space="preserve"> et al 2016), but most plants rely on oil</w:t>
+        <w:t xml:space="preserve"> (Bretagnolle et al 2016), but most plants rely on oil</w:t>
       </w:r>
       <w:r>
         <w:rPr>
@@ -771,7 +585,6 @@
         <w:t>(</w:t>
       </w:r>
       <w:commentRangeStart w:id="2"/>
-      <w:proofErr w:type="spellStart"/>
       <w:r>
         <w:rPr>
           <w:rFonts w:ascii="Calibri" w:hAnsi="Calibri" w:cs="Calibri"/>
@@ -780,18 +593,7 @@
           <w:szCs w:val="20"/>
           <w:lang w:val="en-GB"/>
         </w:rPr>
-        <w:t>Gardarin</w:t>
-      </w:r>
-      <w:proofErr w:type="spellEnd"/>
-      <w:r>
-        <w:rPr>
-          <w:rFonts w:ascii="Calibri" w:hAnsi="Calibri" w:cs="Calibri"/>
-          <w:kern w:val="0"/>
-          <w:sz w:val="20"/>
-          <w:szCs w:val="20"/>
-          <w:lang w:val="en-GB"/>
-        </w:rPr>
-        <w:t xml:space="preserve"> et al., 2011</w:t>
+        <w:t>Gardarin et al., 2011</w:t>
       </w:r>
       <w:commentRangeEnd w:id="2"/>
       <w:r>
@@ -922,21 +724,7 @@
         <w:rPr>
           <w:lang w:val="en-GB"/>
         </w:rPr>
-        <w:t xml:space="preserve">Baud &amp; </w:t>
-      </w:r>
-      <w:proofErr w:type="spellStart"/>
-      <w:r>
-        <w:rPr>
-          <w:lang w:val="en-GB"/>
-        </w:rPr>
-        <w:t>Lepiniec</w:t>
-      </w:r>
-      <w:proofErr w:type="spellEnd"/>
-      <w:r>
-        <w:rPr>
-          <w:lang w:val="en-GB"/>
-        </w:rPr>
-        <w:t>, 2010</w:t>
+        <w:t>Baud &amp; Lepiniec, 2010</w:t>
       </w:r>
       <w:commentRangeEnd w:id="6"/>
       <w:r>
@@ -972,19 +760,11 @@
         <w:t xml:space="preserve">; </w:t>
       </w:r>
       <w:commentRangeStart w:id="8"/>
-      <w:proofErr w:type="spellStart"/>
-      <w:r>
-        <w:rPr>
-          <w:lang w:val="en-GB"/>
-        </w:rPr>
-        <w:t>Theodoulou</w:t>
-      </w:r>
-      <w:proofErr w:type="spellEnd"/>
-      <w:r>
-        <w:rPr>
-          <w:lang w:val="en-GB"/>
-        </w:rPr>
-        <w:t xml:space="preserve"> &amp; Eastmond, 2012</w:t>
+      <w:r>
+        <w:rPr>
+          <w:lang w:val="en-GB"/>
+        </w:rPr>
+        <w:t>Theodoulou &amp; Eastmond, 2012</w:t>
       </w:r>
       <w:commentRangeEnd w:id="8"/>
       <w:r>
@@ -1125,21 +905,7 @@
         <w:rPr>
           <w:lang w:val="en-GB"/>
         </w:rPr>
-        <w:t xml:space="preserve"> (</w:t>
-      </w:r>
-      <w:proofErr w:type="spellStart"/>
-      <w:r>
-        <w:rPr>
-          <w:lang w:val="en-GB"/>
-        </w:rPr>
-        <w:t>Bretagnolle</w:t>
-      </w:r>
-      <w:proofErr w:type="spellEnd"/>
-      <w:r>
-        <w:rPr>
-          <w:lang w:val="en-GB"/>
-        </w:rPr>
-        <w:t xml:space="preserve"> 2016) it is also h</w:t>
+        <w:t xml:space="preserve"> (Bretagnolle 2016) it is also h</w:t>
       </w:r>
       <w:r>
         <w:rPr>
@@ -1202,19 +968,11 @@
         <w:t xml:space="preserve">Linder, 2000; </w:t>
       </w:r>
       <w:commentRangeStart w:id="10"/>
-      <w:proofErr w:type="spellStart"/>
-      <w:r>
-        <w:rPr>
-          <w:lang w:val="en-GB"/>
-        </w:rPr>
-        <w:t>Ghebretinsae</w:t>
-      </w:r>
-      <w:proofErr w:type="spellEnd"/>
-      <w:r>
-        <w:rPr>
-          <w:lang w:val="en-GB"/>
-        </w:rPr>
-        <w:t xml:space="preserve"> et al., 2008</w:t>
+      <w:r>
+        <w:rPr>
+          <w:lang w:val="en-GB"/>
+        </w:rPr>
+        <w:t>Ghebretinsae et al., 2008</w:t>
       </w:r>
       <w:commentRangeEnd w:id="10"/>
       <w:r>
@@ -1326,21 +1084,7 @@
         <w:rPr>
           <w:lang w:val="en-GB"/>
         </w:rPr>
-        <w:t xml:space="preserve">. Moreover, the storage of unsaturated FAs and particularly PUFAs necessitates the storage of antioxidant molecules to prevent damage to FAs. Hence, the oily seeds should maximise SFA storage instead of UFA (Linder, 2000). Hence, a maximal storage strategy would be oriented towards the synthesis of oily seeds with only saturated FAs. However, the relative abundance of unsaturated to saturated FAs highly varies in angiosperms and many species synthesise a very low </w:t>
-      </w:r>
-      <w:proofErr w:type="gramStart"/>
-      <w:r>
-        <w:rPr>
-          <w:lang w:val="en-GB"/>
-        </w:rPr>
-        <w:t>amount</w:t>
-      </w:r>
-      <w:proofErr w:type="gramEnd"/>
-      <w:r>
-        <w:rPr>
-          <w:lang w:val="en-GB"/>
-        </w:rPr>
-        <w:t xml:space="preserve"> of saturated FAs (Linder, 2000; Voelker &amp; Kinney, 2001).</w:t>
+        <w:t>. Moreover, the storage of unsaturated FAs and particularly PUFAs necessitates the storage of antioxidant molecules to prevent damage to FAs. Hence, the oily seeds should maximise SFA storage instead of UFA (Linder, 2000). Hence, a maximal storage strategy would be oriented towards the synthesis of oily seeds with only saturated FAs. However, the relative abundance of unsaturated to saturated FAs highly varies in angiosperms and many species synthesise a very low amount of saturated FAs (Linder, 2000; Voelker &amp; Kinney, 2001).</w:t>
       </w:r>
     </w:p>
     <w:p>
@@ -1440,16 +1184,8 @@
         <w:rPr>
           <w:lang w:val="en-GB"/>
         </w:rPr>
-        <w:t xml:space="preserve">oleic and </w:t>
-      </w:r>
-      <w:proofErr w:type="spellStart"/>
-      <w:r>
-        <w:rPr>
-          <w:lang w:val="en-GB"/>
-        </w:rPr>
-        <w:t>eicosenoic</w:t>
-      </w:r>
-      <w:proofErr w:type="spellEnd"/>
+        <w:t>oleic and eicosenoic</w:t>
+      </w:r>
       <w:r>
         <w:rPr>
           <w:lang w:val="en-GB"/>
@@ -1587,21 +1323,7 @@
         <w:rPr>
           <w:lang w:val="en-GB"/>
         </w:rPr>
-        <w:t xml:space="preserve">Biological </w:t>
-      </w:r>
-      <w:proofErr w:type="spellStart"/>
-      <w:r>
-        <w:rPr>
-          <w:lang w:val="en-GB"/>
-        </w:rPr>
-        <w:t>tradeoffs</w:t>
-      </w:r>
-      <w:proofErr w:type="spellEnd"/>
-      <w:r>
-        <w:rPr>
-          <w:lang w:val="en-GB"/>
-        </w:rPr>
-        <w:t xml:space="preserve"> (</w:t>
+        <w:t>Biological tradeoffs (</w:t>
       </w:r>
       <w:r>
         <w:rPr>
@@ -1705,19 +1427,11 @@
           <w:lang w:val="en-GB"/>
         </w:rPr>
       </w:pPr>
-      <w:proofErr w:type="spellStart"/>
-      <w:r>
-        <w:rPr>
-          <w:lang w:val="en-GB"/>
-        </w:rPr>
-        <w:t>Bretagnolle</w:t>
-      </w:r>
-      <w:proofErr w:type="spellEnd"/>
-      <w:r>
-        <w:rPr>
-          <w:lang w:val="en-GB"/>
-        </w:rPr>
-        <w:t xml:space="preserve"> found</w:t>
+      <w:r>
+        <w:rPr>
+          <w:lang w:val="en-GB"/>
+        </w:rPr>
+        <w:t>Bretagnolle found</w:t>
       </w:r>
       <w:r>
         <w:rPr>
@@ -1736,21 +1450,7 @@
         <w:rPr>
           <w:lang w:val="en-GB"/>
         </w:rPr>
-        <w:t xml:space="preserve">Baud &amp; </w:t>
-      </w:r>
-      <w:proofErr w:type="spellStart"/>
-      <w:r>
-        <w:rPr>
-          <w:lang w:val="en-GB"/>
-        </w:rPr>
-        <w:t>Lepiniec</w:t>
-      </w:r>
-      <w:proofErr w:type="spellEnd"/>
-      <w:r>
-        <w:rPr>
-          <w:lang w:val="en-GB"/>
-        </w:rPr>
-        <w:t>, 2010</w:t>
+        <w:t>Baud &amp; Lepiniec, 2010</w:t>
       </w:r>
       <w:commentRangeEnd w:id="16"/>
       <w:r>
@@ -1786,19 +1486,11 @@
         <w:t xml:space="preserve">; </w:t>
       </w:r>
       <w:commentRangeStart w:id="18"/>
-      <w:proofErr w:type="spellStart"/>
-      <w:r>
-        <w:rPr>
-          <w:lang w:val="en-GB"/>
-        </w:rPr>
-        <w:t>Theodoulou</w:t>
-      </w:r>
-      <w:proofErr w:type="spellEnd"/>
-      <w:r>
-        <w:rPr>
-          <w:lang w:val="en-GB"/>
-        </w:rPr>
-        <w:t xml:space="preserve"> &amp; Eastmond, 2012</w:t>
+      <w:r>
+        <w:rPr>
+          <w:lang w:val="en-GB"/>
+        </w:rPr>
+        <w:t>Theodoulou &amp; Eastmond, 2012</w:t>
       </w:r>
       <w:commentRangeEnd w:id="18"/>
       <w:r>
@@ -1831,23 +1523,7 @@
           <w:highlight w:val="yellow"/>
           <w:lang w:val="en-GB"/>
         </w:rPr>
-        <w:t xml:space="preserve">corroborated in our </w:t>
-      </w:r>
-      <w:proofErr w:type="spellStart"/>
-      <w:r>
-        <w:rPr>
-          <w:highlight w:val="yellow"/>
-          <w:lang w:val="en-GB"/>
-        </w:rPr>
-        <w:t>preliminar</w:t>
-      </w:r>
-      <w:proofErr w:type="spellEnd"/>
-      <w:r>
-        <w:rPr>
-          <w:highlight w:val="yellow"/>
-          <w:lang w:val="en-GB"/>
-        </w:rPr>
-        <w:t xml:space="preserve"> results</w:t>
+        <w:t>corroborated in our preliminar results</w:t>
       </w:r>
       <w:r>
         <w:rPr>
@@ -1875,21 +1551,7 @@
         <w:rPr>
           <w:lang w:val="en-GB"/>
         </w:rPr>
-        <w:t>Such a relationship suggests that as oil synthesis is energetically costly relative to carbohydrates, oil synthesis could be an advantage only for small seeds which can store energy in a smaller volume (</w:t>
-      </w:r>
-      <w:proofErr w:type="spellStart"/>
-      <w:r>
-        <w:rPr>
-          <w:lang w:val="en-GB"/>
-        </w:rPr>
-        <w:t>Bretagnolle</w:t>
-      </w:r>
-      <w:proofErr w:type="spellEnd"/>
-      <w:r>
-        <w:rPr>
-          <w:lang w:val="en-GB"/>
-        </w:rPr>
-        <w:t xml:space="preserve"> 2016).</w:t>
+        <w:t>Such a relationship suggests that as oil synthesis is energetically costly relative to carbohydrates, oil synthesis could be an advantage only for small seeds which can store energy in a smaller volume (Bretagnolle 2016).</w:t>
       </w:r>
     </w:p>
     <w:p>
@@ -2108,19 +1770,11 @@
         <w:t xml:space="preserve">; </w:t>
       </w:r>
       <w:commentRangeStart w:id="25"/>
-      <w:proofErr w:type="spellStart"/>
-      <w:r>
-        <w:rPr>
-          <w:lang w:val="en-GB"/>
-        </w:rPr>
-        <w:t>Kranner</w:t>
-      </w:r>
-      <w:proofErr w:type="spellEnd"/>
-      <w:r>
-        <w:rPr>
-          <w:lang w:val="en-GB"/>
-        </w:rPr>
-        <w:t xml:space="preserve"> et al., 2010</w:t>
+      <w:r>
+        <w:rPr>
+          <w:lang w:val="en-GB"/>
+        </w:rPr>
+        <w:t>Kranner et al., 2010</w:t>
       </w:r>
       <w:commentRangeEnd w:id="25"/>
       <w:r>
@@ -2193,21 +1847,7 @@
         <w:rPr>
           <w:lang w:val="en-GB"/>
         </w:rPr>
-        <w:t xml:space="preserve">) environmental conditions of seed origin or production are weakly associated with seed longevity. On the other hand, </w:t>
-      </w:r>
-      <w:proofErr w:type="gramStart"/>
-      <w:r>
-        <w:rPr>
-          <w:lang w:val="en-GB"/>
-        </w:rPr>
-        <w:t>according</w:t>
-      </w:r>
-      <w:proofErr w:type="gramEnd"/>
-      <w:r>
-        <w:rPr>
-          <w:lang w:val="en-GB"/>
-        </w:rPr>
-        <w:t xml:space="preserve"> Probert et al. (2009) seeds from more stressing environments, as hot and dry, are more tolerant to desiccation and from moist and colder are more susceptible.</w:t>
+        <w:t>) environmental conditions of seed origin or production are weakly associated with seed longevity. On the other hand, according Probert et al. (2009) seeds from more stressing environments, as hot and dry, are more tolerant to desiccation and from moist and colder are more susceptible.</w:t>
       </w:r>
     </w:p>
     <w:p>
@@ -2237,76 +1877,20 @@
         <w:rPr>
           <w:lang w:val="en-GB"/>
         </w:rPr>
-        <w:t>It is believed that lipid peroxidation is the main cause of seed deterioration in dry seeds during storage, which in turn influences longevity (Bewley et al., 2013). Stored lipids within the seeds deteriorate mainly due to (</w:t>
-      </w:r>
-      <w:proofErr w:type="spellStart"/>
-      <w:r>
-        <w:rPr>
-          <w:lang w:val="en-GB"/>
-        </w:rPr>
-        <w:t>i</w:t>
-      </w:r>
-      <w:proofErr w:type="spellEnd"/>
-      <w:r>
-        <w:rPr>
-          <w:lang w:val="en-GB"/>
-        </w:rPr>
-        <w:t xml:space="preserve">) oxidation caused by high temperature and moisture content, (ii) hydrolysis, wherein fat is degraded into fatty acids and (iii) contamination (Abdellah and </w:t>
-      </w:r>
-      <w:proofErr w:type="spellStart"/>
-      <w:r>
-        <w:rPr>
-          <w:lang w:val="en-GB"/>
-        </w:rPr>
-        <w:t>Ishag</w:t>
-      </w:r>
-      <w:proofErr w:type="spellEnd"/>
-      <w:r>
-        <w:rPr>
-          <w:lang w:val="en-GB"/>
-        </w:rPr>
-        <w:t xml:space="preserve">, 2012). </w:t>
-      </w:r>
-      <w:r>
-        <w:rPr>
-          <w:lang w:val="en-GB"/>
-        </w:rPr>
-        <w:t xml:space="preserve">To prevent the deleterious effect of lipid oxidation, many </w:t>
-      </w:r>
-      <w:proofErr w:type="spellStart"/>
-      <w:r>
-        <w:rPr>
-          <w:lang w:val="en-GB"/>
-        </w:rPr>
-        <w:t>lipophylic</w:t>
-      </w:r>
-      <w:proofErr w:type="spellEnd"/>
-      <w:r>
-        <w:rPr>
-          <w:lang w:val="en-GB"/>
-        </w:rPr>
-        <w:t xml:space="preserve"> antioxidants such as tocopherols and carotenoids are also stored in oily seeds, and a positive correlation has been shown between the tocopherol level and the degree of unsaturation in FAs (Kamal-Eldin &amp; Andersson, 1997; Sattler et al., 2004; </w:t>
+        <w:t xml:space="preserve">It is believed that lipid peroxidation is the main cause of seed deterioration in dry seeds during storage, which in turn influences longevity (Bewley et al., 2013). Stored lipids within the seeds deteriorate mainly due to (i) oxidation caused by high temperature and moisture content, (ii) hydrolysis, wherein fat is degraded into fatty acids and (iii) contamination (Abdellah and Ishag, 2012). </w:t>
+      </w:r>
+      <w:r>
+        <w:rPr>
+          <w:lang w:val="en-GB"/>
+        </w:rPr>
+        <w:t xml:space="preserve">To prevent the deleterious effect of lipid oxidation, many lipophylic antioxidants such as tocopherols and carotenoids are also stored in oily seeds, and a positive correlation has been shown between the tocopherol level and the degree of unsaturation in FAs (Kamal-Eldin &amp; Andersson, 1997; Sattler et al., 2004; </w:t>
       </w:r>
       <w:commentRangeStart w:id="29"/>
       <w:r>
         <w:rPr>
           <w:lang w:val="en-GB"/>
         </w:rPr>
-        <w:t xml:space="preserve">Falk &amp; </w:t>
-      </w:r>
-      <w:proofErr w:type="spellStart"/>
-      <w:r>
-        <w:rPr>
-          <w:lang w:val="en-GB"/>
-        </w:rPr>
-        <w:t>Munn_e</w:t>
-      </w:r>
-      <w:proofErr w:type="spellEnd"/>
-      <w:r>
-        <w:rPr>
-          <w:lang w:val="en-GB"/>
-        </w:rPr>
-        <w:t>-Bosch, 2010</w:t>
+        <w:t>Falk &amp; Munn_e-Bosch, 2010</w:t>
       </w:r>
       <w:commentRangeEnd w:id="29"/>
       <w:r>
@@ -2347,19 +1931,11 @@
         </w:rPr>
         <w:t>)</w:t>
       </w:r>
-      <w:proofErr w:type="gramStart"/>
-      <w:r>
-        <w:rPr>
-          <w:lang w:val="en-GB"/>
-        </w:rPr>
-        <w:t>. .</w:t>
-      </w:r>
-      <w:proofErr w:type="gramEnd"/>
-      <w:r>
-        <w:rPr>
-          <w:lang w:val="en-GB"/>
-        </w:rPr>
-        <w:t xml:space="preserve"> Supporting evidence was originally </w:t>
+      <w:r>
+        <w:rPr>
+          <w:lang w:val="en-GB"/>
+        </w:rPr>
+        <w:t xml:space="preserve">. . Supporting evidence was originally </w:t>
       </w:r>
       <w:r>
         <w:rPr>
@@ -2382,19 +1958,11 @@
         </w:rPr>
         <w:commentReference w:id="31"/>
       </w:r>
-      <w:proofErr w:type="gramStart"/>
-      <w:r>
-        <w:rPr>
-          <w:lang w:val="en-GB"/>
-        </w:rPr>
-        <w:t>).Thus</w:t>
-      </w:r>
-      <w:proofErr w:type="gramEnd"/>
-      <w:r>
-        <w:rPr>
-          <w:lang w:val="en-GB"/>
-        </w:rPr>
-        <w:t>,</w:t>
+      <w:r>
+        <w:rPr>
+          <w:lang w:val="en-GB"/>
+        </w:rPr>
+        <w:t>).Thus,</w:t>
       </w:r>
       <w:r>
         <w:rPr>
@@ -2408,19 +1976,11 @@
         </w:rPr>
         <w:t>oily seeds being more sensitive to ageing (Nagel &amp; Borner, 2010).</w:t>
       </w:r>
-      <w:proofErr w:type="spellStart"/>
-      <w:r>
-        <w:rPr>
-          <w:lang w:val="en-GB"/>
-        </w:rPr>
-        <w:t>Concordingly</w:t>
-      </w:r>
-      <w:proofErr w:type="spellEnd"/>
-      <w:r>
-        <w:rPr>
-          <w:lang w:val="en-GB"/>
-        </w:rPr>
-        <w:t>,</w:t>
+      <w:r>
+        <w:rPr>
+          <w:lang w:val="en-GB"/>
+        </w:rPr>
+        <w:t>Concordingly,</w:t>
       </w:r>
       <w:r>
         <w:rPr>
@@ -2642,21 +2202,7 @@
         <w:rPr>
           <w:lang w:val="en-GB"/>
         </w:rPr>
-        <w:t xml:space="preserve"> Oxidations of unsaturated fatty acids are considered to be primary reactions in ageing, contributing to free </w:t>
-      </w:r>
-      <w:proofErr w:type="gramStart"/>
-      <w:r>
-        <w:rPr>
-          <w:lang w:val="en-GB"/>
-        </w:rPr>
-        <w:t>radicals</w:t>
-      </w:r>
-      <w:proofErr w:type="gramEnd"/>
-      <w:r>
-        <w:rPr>
-          <w:lang w:val="en-GB"/>
-        </w:rPr>
-        <w:t xml:space="preserve"> production and subsequent attacks on other macromolecules (</w:t>
+        <w:t xml:space="preserve"> Oxidations of unsaturated fatty acids are considered to be primary reactions in ageing, contributing to free radicals production and subsequent attacks on other macromolecules (</w:t>
       </w:r>
       <w:commentRangeStart w:id="38"/>
       <w:r>
@@ -2691,19 +2237,11 @@
         <w:t xml:space="preserve"> associated with shorter longevity (</w:t>
       </w:r>
       <w:commentRangeStart w:id="39"/>
-      <w:proofErr w:type="spellStart"/>
-      <w:r>
-        <w:rPr>
-          <w:lang w:val="en-GB"/>
-        </w:rPr>
-        <w:t>Ponquett</w:t>
-      </w:r>
-      <w:proofErr w:type="spellEnd"/>
-      <w:r>
-        <w:rPr>
-          <w:lang w:val="en-GB"/>
-        </w:rPr>
-        <w:t xml:space="preserve"> et al 1992</w:t>
+      <w:r>
+        <w:rPr>
+          <w:lang w:val="en-GB"/>
+        </w:rPr>
+        <w:t>Ponquett et al 1992</w:t>
       </w:r>
       <w:commentRangeEnd w:id="39"/>
       <w:r>
@@ -2760,19 +2298,11 @@
         </w:rPr>
         <w:t xml:space="preserve">address and </w:t>
       </w:r>
-      <w:proofErr w:type="spellStart"/>
-      <w:r>
-        <w:rPr>
-          <w:lang w:val="en-GB"/>
-        </w:rPr>
-        <w:t>analyze</w:t>
-      </w:r>
-      <w:proofErr w:type="spellEnd"/>
-      <w:r>
-        <w:rPr>
-          <w:lang w:val="en-GB"/>
-        </w:rPr>
-        <w:t xml:space="preserve"> seed oil content and composition. </w:t>
+      <w:r>
+        <w:rPr>
+          <w:lang w:val="en-GB"/>
+        </w:rPr>
+        <w:t xml:space="preserve">analyze seed oil content and composition. </w:t>
       </w:r>
       <w:r>
         <w:rPr>
@@ -3307,16 +2837,8 @@
         <w:rPr>
           <w:lang w:val="en-GB"/>
         </w:rPr>
-        <w:t xml:space="preserve">1. Higher seed mass will correlate with less oil content and less UFA/SFA </w:t>
-      </w:r>
-      <w:proofErr w:type="gramStart"/>
-      <w:r>
-        <w:rPr>
-          <w:lang w:val="en-GB"/>
-        </w:rPr>
-        <w:t>ratio</w:t>
-      </w:r>
-      <w:proofErr w:type="gramEnd"/>
+        <w:t>1. Higher seed mass will correlate with less oil content and less UFA/SFA ratio</w:t>
+      </w:r>
     </w:p>
     <w:p>
       <w:pPr>
@@ -3335,16 +2857,8 @@
         <w:rPr>
           <w:lang w:val="en-GB"/>
         </w:rPr>
-        <w:t xml:space="preserve">H2.2. Higher oil content and higher UFA/SFA ratio will correlate with less </w:t>
-      </w:r>
-      <w:proofErr w:type="gramStart"/>
-      <w:r>
-        <w:rPr>
-          <w:lang w:val="en-GB"/>
-        </w:rPr>
-        <w:t>longevity</w:t>
-      </w:r>
-      <w:proofErr w:type="gramEnd"/>
+        <w:t>H2.2. Higher oil content and higher UFA/SFA ratio will correlate with less longevity</w:t>
+      </w:r>
     </w:p>
     <w:p>
       <w:pPr>
@@ -3524,16 +3038,8 @@
         <w:rPr>
           <w:lang w:val="en-GB"/>
         </w:rPr>
-        <w:t xml:space="preserve">/SFA </w:t>
-      </w:r>
-      <w:proofErr w:type="gramStart"/>
-      <w:r>
-        <w:rPr>
-          <w:lang w:val="en-GB"/>
-        </w:rPr>
-        <w:t>ratio</w:t>
-      </w:r>
-      <w:proofErr w:type="gramEnd"/>
+        <w:t>/SFA ratio</w:t>
+      </w:r>
     </w:p>
     <w:p>
       <w:pPr>
@@ -3558,16 +3064,8 @@
         <w:rPr>
           <w:lang w:val="en-GB"/>
         </w:rPr>
-        <w:t xml:space="preserve"> (+ warm in summer, + cold in winter) will have higher oil content and higher UFA/SFA </w:t>
-      </w:r>
-      <w:proofErr w:type="gramStart"/>
-      <w:r>
-        <w:rPr>
-          <w:lang w:val="en-GB"/>
-        </w:rPr>
-        <w:t>ratio</w:t>
-      </w:r>
-      <w:proofErr w:type="gramEnd"/>
+        <w:t xml:space="preserve"> (+ warm in summer, + cold in winter) will have higher oil content and higher UFA/SFA ratio</w:t>
+      </w:r>
     </w:p>
     <w:p>
       <w:pPr>
@@ -3587,21 +3085,7 @@
         <w:rPr>
           <w:lang w:val="en-GB"/>
         </w:rPr>
-        <w:t xml:space="preserve">. Seed traits like oil content could be a </w:t>
-      </w:r>
-      <w:proofErr w:type="gramStart"/>
-      <w:r>
-        <w:rPr>
-          <w:lang w:val="en-GB"/>
-        </w:rPr>
-        <w:t>potential predictors</w:t>
-      </w:r>
-      <w:proofErr w:type="gramEnd"/>
-      <w:r>
-        <w:rPr>
-          <w:lang w:val="en-GB"/>
-        </w:rPr>
-        <w:t xml:space="preserve"> for many biological responses. </w:t>
+        <w:t xml:space="preserve">. Seed traits like oil content could be a potential predictors for many biological responses. </w:t>
       </w:r>
     </w:p>
     <w:p>
@@ -3662,21 +3146,7 @@
         <w:rPr>
           <w:lang w:val="es-ES"/>
         </w:rPr>
-        <w:t xml:space="preserve">Gamma </w:t>
-      </w:r>
-      <w:proofErr w:type="spellStart"/>
-      <w:r>
-        <w:rPr>
-          <w:lang w:val="es-ES"/>
-        </w:rPr>
-        <w:t>distribution</w:t>
-      </w:r>
-      <w:proofErr w:type="spellEnd"/>
-      <w:r>
-        <w:rPr>
-          <w:lang w:val="es-ES"/>
-        </w:rPr>
-        <w:t xml:space="preserve"> para datos sin</w:t>
+        <w:t>Gamma distribution para datos sin</w:t>
       </w:r>
       <w:r>
         <w:rPr>
@@ -3698,28 +3168,12 @@
           <w:lang w:val="es-ES"/>
         </w:rPr>
       </w:pPr>
-      <w:proofErr w:type="gramStart"/>
       <w:r>
         <w:rPr>
           <w:lang w:val="es-ES"/>
         </w:rPr>
-        <w:t xml:space="preserve">Añadir </w:t>
-      </w:r>
-      <w:proofErr w:type="spellStart"/>
-      <w:r>
-        <w:rPr>
-          <w:lang w:val="es-ES"/>
-        </w:rPr>
-        <w:t>community</w:t>
-      </w:r>
-      <w:proofErr w:type="spellEnd"/>
-      <w:r>
-        <w:rPr>
-          <w:lang w:val="es-ES"/>
-        </w:rPr>
-        <w:t xml:space="preserve"> como factor fijo?</w:t>
-      </w:r>
-      <w:proofErr w:type="gramEnd"/>
+        <w:t>Añadir community como factor fijo?</w:t>
+      </w:r>
     </w:p>
     <w:p>
       <w:pPr>
@@ -3751,13 +3205,8 @@
         <w:spacing w:line="360" w:lineRule="auto"/>
         <w:jc w:val="both"/>
       </w:pPr>
-      <w:proofErr w:type="spellStart"/>
-      <w:r>
-        <w:t>Árboles</w:t>
-      </w:r>
-      <w:proofErr w:type="spellEnd"/>
-      <w:r>
-        <w:t xml:space="preserve"> de regression (Adri)</w:t>
+      <w:r>
+        <w:t>Árboles de regression (Adri)</w:t>
       </w:r>
     </w:p>
     <w:p>
@@ -3787,16 +3236,8 @@
         <w:rPr>
           <w:lang w:val="en-GB"/>
         </w:rPr>
-        <w:t xml:space="preserve">Study </w:t>
-      </w:r>
-      <w:proofErr w:type="gramStart"/>
-      <w:r>
-        <w:rPr>
-          <w:lang w:val="en-GB"/>
-        </w:rPr>
-        <w:t>system</w:t>
-      </w:r>
-      <w:proofErr w:type="gramEnd"/>
+        <w:t>Study system</w:t>
+      </w:r>
       <w:r>
         <w:rPr>
           <w:lang w:val="en-GB"/>
@@ -3828,19 +3269,7 @@
         <w:rPr>
           <w:lang w:val="en-GB"/>
         </w:rPr>
-        <w:t xml:space="preserve"> grassland communities in both acidic and basic </w:t>
-      </w:r>
-      <w:r>
-        <w:rPr>
-          <w:lang w:val="en-GB"/>
-        </w:rPr>
-        <w:t>bedrocks</w:t>
-      </w:r>
-      <w:r>
-        <w:rPr>
-          <w:lang w:val="en-GB"/>
-        </w:rPr>
-        <w:t xml:space="preserve"> in the Cantabrian mountains (Northwestern Spain)</w:t>
+        <w:t xml:space="preserve"> grassland communities in the Cantabrian mountains (Northwestern Spain)</w:t>
       </w:r>
       <w:r>
         <w:rPr>
@@ -4005,7 +3434,6 @@
         </w:rPr>
         <w:t xml:space="preserve">by </w:t>
       </w:r>
-      <w:proofErr w:type="spellStart"/>
       <w:r>
         <w:rPr>
           <w:rFonts w:cstheme="minorHAnsi"/>
@@ -4015,7 +3443,6 @@
         </w:rPr>
         <w:t>Poaceae</w:t>
       </w:r>
-      <w:proofErr w:type="spellEnd"/>
       <w:r>
         <w:rPr>
           <w:rFonts w:cstheme="minorHAnsi"/>
@@ -4023,7 +3450,6 @@
         </w:rPr>
         <w:t xml:space="preserve"> and </w:t>
       </w:r>
-      <w:proofErr w:type="spellStart"/>
       <w:r>
         <w:rPr>
           <w:rFonts w:cstheme="minorHAnsi"/>
@@ -4033,7 +3459,6 @@
         </w:rPr>
         <w:t>Cyperaceae</w:t>
       </w:r>
-      <w:proofErr w:type="spellEnd"/>
       <w:r>
         <w:rPr>
           <w:rFonts w:cstheme="minorHAnsi"/>
@@ -4053,32 +3478,8 @@
           <w:rFonts w:cstheme="minorHAnsi"/>
           <w:lang w:val="en-GB"/>
         </w:rPr>
-        <w:t xml:space="preserve">, basic grasslands being </w:t>
-      </w:r>
-      <w:r>
-        <w:rPr>
-          <w:rFonts w:cstheme="minorHAnsi"/>
-          <w:lang w:val="en-GB"/>
-        </w:rPr>
-        <w:t xml:space="preserve">more </w:t>
-      </w:r>
-      <w:proofErr w:type="gramStart"/>
-      <w:r>
-        <w:rPr>
-          <w:rFonts w:cstheme="minorHAnsi"/>
-          <w:lang w:val="en-GB"/>
-        </w:rPr>
-        <w:t>species-rich</w:t>
-      </w:r>
-      <w:proofErr w:type="gramEnd"/>
-      <w:r>
-        <w:rPr>
-          <w:rFonts w:cstheme="minorHAnsi"/>
-          <w:lang w:val="en-GB"/>
-        </w:rPr>
         <w:t>. Grazing impact is restricted to wild populations of Cantabrian chamois (</w:t>
       </w:r>
-      <w:proofErr w:type="spellStart"/>
       <w:r>
         <w:rPr>
           <w:rFonts w:cstheme="minorHAnsi"/>
@@ -4086,37 +3487,7 @@
           <w:iCs/>
           <w:lang w:val="en-GB"/>
         </w:rPr>
-        <w:t>Rupricapra</w:t>
-      </w:r>
-      <w:proofErr w:type="spellEnd"/>
-      <w:r>
-        <w:rPr>
-          <w:rFonts w:cstheme="minorHAnsi"/>
-          <w:i/>
-          <w:iCs/>
-          <w:lang w:val="en-GB"/>
-        </w:rPr>
-        <w:t xml:space="preserve"> </w:t>
-      </w:r>
-      <w:proofErr w:type="spellStart"/>
-      <w:r>
-        <w:rPr>
-          <w:rFonts w:cstheme="minorHAnsi"/>
-          <w:i/>
-          <w:iCs/>
-          <w:lang w:val="en-GB"/>
-        </w:rPr>
-        <w:t>pyrenaica</w:t>
-      </w:r>
-      <w:proofErr w:type="spellEnd"/>
-      <w:r>
-        <w:rPr>
-          <w:rFonts w:cstheme="minorHAnsi"/>
-          <w:i/>
-          <w:iCs/>
-          <w:lang w:val="en-GB"/>
-        </w:rPr>
-        <w:t xml:space="preserve"> parva</w:t>
+        <w:t>Rupricapra pyrenaica parva</w:t>
       </w:r>
       <w:r>
         <w:rPr>
@@ -4238,7 +3609,47 @@
           <w:color w:val="000000"/>
           <w:lang w:val="en-GB" w:eastAsia="ca-ES"/>
         </w:rPr>
-        <w:t>Within each bedrock type, we established four sampling sites separated at least 500 m</w:t>
+        <w:t>W</w:t>
+      </w:r>
+      <w:r>
+        <w:rPr>
+          <w:rFonts w:eastAsia="Times New Roman" w:cstheme="minorHAnsi"/>
+          <w:color w:val="000000"/>
+          <w:lang w:val="en-GB" w:eastAsia="ca-ES"/>
+        </w:rPr>
+        <w:t xml:space="preserve">e established </w:t>
+      </w:r>
+      <w:r>
+        <w:rPr>
+          <w:rFonts w:eastAsia="Times New Roman" w:cstheme="minorHAnsi"/>
+          <w:color w:val="000000"/>
+          <w:lang w:val="en-GB" w:eastAsia="ca-ES"/>
+        </w:rPr>
+        <w:t>eight</w:t>
+      </w:r>
+      <w:r>
+        <w:rPr>
+          <w:rFonts w:eastAsia="Times New Roman" w:cstheme="minorHAnsi"/>
+          <w:color w:val="000000"/>
+          <w:lang w:val="en-GB" w:eastAsia="ca-ES"/>
+        </w:rPr>
+        <w:t xml:space="preserve"> sampling sites separated </w:t>
+      </w:r>
+      <w:r>
+        <w:rPr>
+          <w:rFonts w:eastAsia="Times New Roman" w:cstheme="minorHAnsi"/>
+          <w:color w:val="000000"/>
+          <w:lang w:val="en-GB" w:eastAsia="ca-ES"/>
+        </w:rPr>
+        <w:t xml:space="preserve">by </w:t>
+      </w:r>
+      <w:r>
+        <w:rPr>
+          <w:rFonts w:eastAsia="Times New Roman" w:cstheme="minorHAnsi"/>
+          <w:color w:val="000000"/>
+          <w:lang w:val="en-GB" w:eastAsia="ca-ES"/>
+        </w:rPr>
+        <w:t>at least 500 m</w:t>
       </w:r>
       <w:r>
         <w:rPr>
@@ -4348,7 +3759,13 @@
         <w:rPr>
           <w:lang w:val="en-GB"/>
         </w:rPr>
-        <w:t xml:space="preserve">160 </w:t>
+        <w:t>160</w:t>
+      </w:r>
+      <w:r>
+        <w:rPr>
+          <w:lang w:val="en-GB"/>
+        </w:rPr>
+        <w:t xml:space="preserve"> </w:t>
       </w:r>
       <w:r>
         <w:rPr>
@@ -4372,25 +3789,37 @@
         <w:rPr>
           <w:lang w:val="en-GB"/>
         </w:rPr>
-        <w:t>4x20</w:t>
-      </w:r>
-      <w:r>
-        <w:rPr>
-          <w:lang w:val="en-GB"/>
-        </w:rPr>
-        <w:t xml:space="preserve"> in acid and</w:t>
-      </w:r>
-      <w:r>
-        <w:rPr>
-          <w:lang w:val="en-GB"/>
-        </w:rPr>
-        <w:t xml:space="preserve"> 4x20</w:t>
-      </w:r>
-      <w:r>
-        <w:rPr>
-          <w:lang w:val="en-GB"/>
-        </w:rPr>
-        <w:t xml:space="preserve"> in basic bedrock)</w:t>
+        <w:t xml:space="preserve">8 sites </w:t>
+      </w:r>
+      <w:r>
+        <w:rPr>
+          <w:lang w:val="en-GB"/>
+        </w:rPr>
+        <w:t>x</w:t>
+      </w:r>
+      <w:r>
+        <w:rPr>
+          <w:lang w:val="en-GB"/>
+        </w:rPr>
+        <w:t xml:space="preserve"> </w:t>
+      </w:r>
+      <w:r>
+        <w:rPr>
+          <w:lang w:val="en-GB"/>
+        </w:rPr>
+        <w:t>20</w:t>
+      </w:r>
+      <w:r>
+        <w:rPr>
+          <w:lang w:val="en-GB"/>
+        </w:rPr>
+        <w:t xml:space="preserve"> plots</w:t>
+      </w:r>
+      <w:r>
+        <w:rPr>
+          <w:lang w:val="en-GB"/>
+        </w:rPr>
+        <w:t>)</w:t>
       </w:r>
       <w:r>
         <w:rPr>
@@ -4444,13 +3873,56 @@
         <w:rPr>
           <w:lang w:val="en-GB"/>
         </w:rPr>
-        <w:t>species</w:t>
-      </w:r>
-      <w:r>
-        <w:rPr>
-          <w:lang w:val="en-GB"/>
-        </w:rPr>
-        <w:t xml:space="preserve"> (46</w:t>
+        <w:t xml:space="preserve">species. </w:t>
+      </w:r>
+      <w:r>
+        <w:rPr>
+          <w:lang w:val="en-GB"/>
+        </w:rPr>
+        <w:t xml:space="preserve">To calculate species </w:t>
+      </w:r>
+      <w:r>
+        <w:rPr>
+          <w:lang w:val="en-GB"/>
+        </w:rPr>
+        <w:t xml:space="preserve">ecological optimums (following the methodology of picos paper JVA </w:t>
+      </w:r>
+      <w:r>
+        <w:rPr>
+          <w:highlight w:val="yellow"/>
+          <w:lang w:val="en-GB"/>
+        </w:rPr>
+        <w:t>add doi</w:t>
+      </w:r>
+      <w:r>
+        <w:rPr>
+          <w:lang w:val="en-GB"/>
+        </w:rPr>
+        <w:t>), we</w:t>
+      </w:r>
+      <w:r>
+        <w:rPr>
+          <w:lang w:val="en-GB"/>
+        </w:rPr>
+        <w:t xml:space="preserve"> measure microenvironmental gradients</w:t>
+      </w:r>
+      <w:r>
+        <w:rPr>
+          <w:lang w:val="en-GB"/>
+        </w:rPr>
+        <w:t xml:space="preserve"> using an iButton datalogger, </w:t>
+      </w:r>
+      <w:r>
+        <w:rPr>
+          <w:lang w:val="en-GB"/>
+        </w:rPr>
+        <w:t>buried at 5 cm deep, i</w:t>
+      </w:r>
+      <w:r>
+        <w:rPr>
+          <w:lang w:val="en-GB"/>
+        </w:rPr>
+        <w:t>n each vegetation plot</w:t>
       </w:r>
       <w:r>
         <w:rPr>
@@ -4458,379 +3930,209 @@
         </w:rPr>
         <w:t xml:space="preserve"> </w:t>
       </w:r>
-      <w:proofErr w:type="spellStart"/>
-      <w:r>
-        <w:rPr>
-          <w:lang w:val="en-GB"/>
-        </w:rPr>
-        <w:t>sp</w:t>
-      </w:r>
-      <w:proofErr w:type="spellEnd"/>
-      <w:r>
-        <w:rPr>
-          <w:lang w:val="en-GB"/>
-        </w:rPr>
-        <w:t xml:space="preserve"> in acidic and 82</w:t>
+      <w:r>
+        <w:rPr>
+          <w:lang w:val="en-GB"/>
+        </w:rPr>
+        <w:t>(</w:t>
+      </w:r>
+      <w:r>
+        <w:rPr>
+          <w:rFonts w:eastAsiaTheme="majorEastAsia"/>
+          <w:lang w:val="en-GB"/>
+        </w:rPr>
+        <w:t xml:space="preserve">Thermochron, iButton, Newbury, UK; accuracy: +/- 0.5 </w:t>
+      </w:r>
+      <w:r>
+        <w:rPr>
+          <w:lang w:val="en-GB"/>
+        </w:rPr>
+        <w:t>°C</w:t>
+      </w:r>
+      <w:r>
+        <w:rPr>
+          <w:rFonts w:eastAsiaTheme="majorEastAsia"/>
+          <w:lang w:val="en-GB"/>
+        </w:rPr>
+        <w:t xml:space="preserve"> from -10 </w:t>
+      </w:r>
+      <w:r>
+        <w:rPr>
+          <w:lang w:val="en-GB"/>
+        </w:rPr>
+        <w:t>°C</w:t>
+      </w:r>
+      <w:r>
+        <w:rPr>
+          <w:rFonts w:eastAsiaTheme="majorEastAsia"/>
+          <w:lang w:val="en-GB"/>
+        </w:rPr>
+        <w:t xml:space="preserve"> to +65 </w:t>
+      </w:r>
+      <w:r>
+        <w:rPr>
+          <w:lang w:val="en-GB"/>
+        </w:rPr>
+        <w:t>°C</w:t>
+      </w:r>
+      <w:r>
+        <w:rPr>
+          <w:rFonts w:eastAsiaTheme="majorEastAsia"/>
+          <w:lang w:val="en-GB"/>
+        </w:rPr>
+        <w:t xml:space="preserve">, resolution: 0.5 </w:t>
+      </w:r>
+      <w:r>
+        <w:rPr>
+          <w:lang w:val="en-GB"/>
+        </w:rPr>
+        <w:t>°C</w:t>
+      </w:r>
+      <w:r>
+        <w:rPr>
+          <w:rFonts w:eastAsiaTheme="majorEastAsia"/>
+          <w:lang w:val="en-GB"/>
+        </w:rPr>
+        <w:t>, records every four hours</w:t>
+      </w:r>
+      <w:r>
+        <w:rPr>
+          <w:lang w:val="en-GB"/>
+        </w:rPr>
+        <w:t xml:space="preserve">) </w:t>
+      </w:r>
+      <w:r>
+        <w:rPr>
+          <w:lang w:val="en-GB"/>
+        </w:rPr>
+        <w:t>which recorded temperatures across 11 months</w:t>
+      </w:r>
+      <w:r>
+        <w:rPr>
+          <w:lang w:val="en-GB"/>
+        </w:rPr>
+        <w:t xml:space="preserve">. </w:t>
+      </w:r>
+      <w:commentRangeStart w:id="40"/>
+      <w:r>
+        <w:rPr>
+          <w:lang w:val="en-GB"/>
+        </w:rPr>
+        <w:t xml:space="preserve">In basic plots, </w:t>
+      </w:r>
+      <w:r>
+        <w:rPr>
+          <w:lang w:val="en-GB"/>
+        </w:rPr>
+        <w:t xml:space="preserve">the iButtons recording period </w:t>
+      </w:r>
+      <w:r>
+        <w:rPr>
+          <w:lang w:val="en-GB"/>
+        </w:rPr>
+        <w:t>went</w:t>
+      </w:r>
+      <w:r>
+        <w:rPr>
+          <w:lang w:val="en-GB"/>
+        </w:rPr>
+        <w:t xml:space="preserve"> from 1</w:t>
+      </w:r>
+      <w:r>
+        <w:rPr>
+          <w:vertAlign w:val="superscript"/>
+          <w:lang w:val="en-GB"/>
+        </w:rPr>
+        <w:t>st</w:t>
+      </w:r>
+      <w:r>
+        <w:rPr>
+          <w:lang w:val="en-GB"/>
+        </w:rPr>
+        <w:t xml:space="preserve"> October 2018 to 31</w:t>
+      </w:r>
+      <w:r>
+        <w:rPr>
+          <w:vertAlign w:val="superscript"/>
+          <w:lang w:val="en-GB"/>
+        </w:rPr>
+        <w:t>st</w:t>
+      </w:r>
+      <w:r>
+        <w:rPr>
+          <w:lang w:val="en-GB"/>
+        </w:rPr>
+        <w:t xml:space="preserve"> August 2019 (330 days) while i</w:t>
+      </w:r>
+      <w:r>
+        <w:rPr>
+          <w:lang w:val="en-GB"/>
+        </w:rPr>
+        <w:t>n acidic vegetation plots</w:t>
+      </w:r>
+      <w:r>
+        <w:rPr>
+          <w:lang w:val="en-GB"/>
+        </w:rPr>
+        <w:t>,</w:t>
+      </w:r>
+      <w:r>
+        <w:rPr>
+          <w:lang w:val="en-GB"/>
+        </w:rPr>
+        <w:t xml:space="preserve"> the recording period for the iButtons went from 12</w:t>
+      </w:r>
+      <w:r>
+        <w:rPr>
+          <w:vertAlign w:val="superscript"/>
+          <w:lang w:val="en-GB"/>
+        </w:rPr>
+        <w:t>th</w:t>
+      </w:r>
+      <w:r>
+        <w:rPr>
+          <w:lang w:val="en-GB"/>
+        </w:rPr>
+        <w:t xml:space="preserve"> July 2021 to 29</w:t>
+      </w:r>
+      <w:r>
+        <w:rPr>
+          <w:vertAlign w:val="superscript"/>
+          <w:lang w:val="en-GB"/>
+        </w:rPr>
+        <w:t>th</w:t>
+      </w:r>
+      <w:r>
+        <w:rPr>
+          <w:lang w:val="en-GB"/>
+        </w:rPr>
+        <w:t xml:space="preserve"> May 2022 (321 days, </w:t>
+      </w:r>
+      <w:r>
+        <w:rPr>
+          <w:lang w:val="en-GB"/>
+        </w:rPr>
+        <w:t xml:space="preserve">all </w:t>
+      </w:r>
+      <w:r>
+        <w:rPr>
+          <w:lang w:val="en-GB"/>
+        </w:rPr>
+        <w:t>raw data available in GitHub repository).</w:t>
+      </w:r>
+      <w:commentRangeEnd w:id="40"/>
+      <w:r>
+        <w:rPr>
+          <w:rStyle w:val="Refdecomentario"/>
+          <w:lang w:val="en-GB"/>
+        </w:rPr>
+        <w:commentReference w:id="40"/>
       </w:r>
       <w:r>
         <w:rPr>
           <w:lang w:val="en-GB"/>
         </w:rPr>
         <w:t xml:space="preserve"> </w:t>
-      </w:r>
-      <w:proofErr w:type="spellStart"/>
-      <w:r>
-        <w:rPr>
-          <w:lang w:val="en-GB"/>
-        </w:rPr>
-        <w:t>sp</w:t>
-      </w:r>
-      <w:proofErr w:type="spellEnd"/>
-      <w:r>
-        <w:rPr>
-          <w:lang w:val="en-GB"/>
-        </w:rPr>
-        <w:t xml:space="preserve"> in basic)</w:t>
-      </w:r>
-      <w:r>
-        <w:rPr>
-          <w:lang w:val="en-GB"/>
-        </w:rPr>
-        <w:t xml:space="preserve">. </w:t>
-      </w:r>
-      <w:r>
-        <w:rPr>
-          <w:lang w:val="en-GB"/>
-        </w:rPr>
-        <w:t xml:space="preserve">To calculate species </w:t>
-      </w:r>
-      <w:r>
-        <w:rPr>
-          <w:lang w:val="en-GB"/>
-        </w:rPr>
-        <w:t xml:space="preserve">ecological optimums (following the methodology of </w:t>
-      </w:r>
-      <w:proofErr w:type="spellStart"/>
-      <w:r>
-        <w:rPr>
-          <w:lang w:val="en-GB"/>
-        </w:rPr>
-        <w:t>picos</w:t>
-      </w:r>
-      <w:proofErr w:type="spellEnd"/>
-      <w:r>
-        <w:rPr>
-          <w:lang w:val="en-GB"/>
-        </w:rPr>
-        <w:t xml:space="preserve"> paper JVA </w:t>
-      </w:r>
-      <w:r>
-        <w:rPr>
-          <w:highlight w:val="yellow"/>
-          <w:lang w:val="en-GB"/>
-        </w:rPr>
-        <w:t xml:space="preserve">add </w:t>
-      </w:r>
-      <w:proofErr w:type="spellStart"/>
-      <w:r>
-        <w:rPr>
-          <w:highlight w:val="yellow"/>
-          <w:lang w:val="en-GB"/>
-        </w:rPr>
-        <w:t>doi</w:t>
-      </w:r>
-      <w:proofErr w:type="spellEnd"/>
-      <w:r>
-        <w:rPr>
-          <w:lang w:val="en-GB"/>
-        </w:rPr>
-        <w:t>), we</w:t>
-      </w:r>
-      <w:r>
-        <w:rPr>
-          <w:lang w:val="en-GB"/>
-        </w:rPr>
-        <w:t xml:space="preserve"> measure microenvironmental gradients</w:t>
-      </w:r>
-      <w:r>
-        <w:rPr>
-          <w:lang w:val="en-GB"/>
-        </w:rPr>
-        <w:t xml:space="preserve"> using an </w:t>
-      </w:r>
-      <w:proofErr w:type="spellStart"/>
-      <w:r>
-        <w:rPr>
-          <w:lang w:val="en-GB"/>
-        </w:rPr>
-        <w:t>iButton</w:t>
-      </w:r>
-      <w:proofErr w:type="spellEnd"/>
-      <w:r>
-        <w:rPr>
-          <w:lang w:val="en-GB"/>
-        </w:rPr>
-        <w:t xml:space="preserve"> datalogger, </w:t>
-      </w:r>
-      <w:r>
-        <w:rPr>
-          <w:lang w:val="en-GB"/>
-        </w:rPr>
-        <w:t>buried at 5 cm deep, i</w:t>
-      </w:r>
-      <w:r>
-        <w:rPr>
-          <w:lang w:val="en-GB"/>
-        </w:rPr>
-        <w:t>n each vegetation plot</w:t>
-      </w:r>
-      <w:r>
-        <w:rPr>
-          <w:lang w:val="en-GB"/>
-        </w:rPr>
-        <w:t xml:space="preserve"> </w:t>
-      </w:r>
-      <w:r>
-        <w:rPr>
-          <w:lang w:val="en-GB"/>
-        </w:rPr>
-        <w:t>(</w:t>
-      </w:r>
-      <w:proofErr w:type="spellStart"/>
-      <w:r>
-        <w:rPr>
-          <w:rFonts w:eastAsiaTheme="majorEastAsia"/>
-          <w:lang w:val="en-GB"/>
-        </w:rPr>
-        <w:t>Thermochron</w:t>
-      </w:r>
-      <w:proofErr w:type="spellEnd"/>
-      <w:r>
-        <w:rPr>
-          <w:rFonts w:eastAsiaTheme="majorEastAsia"/>
-          <w:lang w:val="en-GB"/>
-        </w:rPr>
-        <w:t xml:space="preserve">, </w:t>
-      </w:r>
-      <w:proofErr w:type="spellStart"/>
-      <w:r>
-        <w:rPr>
-          <w:rFonts w:eastAsiaTheme="majorEastAsia"/>
-          <w:lang w:val="en-GB"/>
-        </w:rPr>
-        <w:t>iButton</w:t>
-      </w:r>
-      <w:proofErr w:type="spellEnd"/>
-      <w:r>
-        <w:rPr>
-          <w:rFonts w:eastAsiaTheme="majorEastAsia"/>
-          <w:lang w:val="en-GB"/>
-        </w:rPr>
-        <w:t xml:space="preserve">, Newbury, UK; accuracy: +/- 0.5 </w:t>
-      </w:r>
-      <w:r>
-        <w:rPr>
-          <w:lang w:val="en-GB"/>
-        </w:rPr>
-        <w:t>°C</w:t>
-      </w:r>
-      <w:r>
-        <w:rPr>
-          <w:rFonts w:eastAsiaTheme="majorEastAsia"/>
-          <w:lang w:val="en-GB"/>
-        </w:rPr>
-        <w:t xml:space="preserve"> from -10 </w:t>
-      </w:r>
-      <w:r>
-        <w:rPr>
-          <w:lang w:val="en-GB"/>
-        </w:rPr>
-        <w:t>°C</w:t>
-      </w:r>
-      <w:r>
-        <w:rPr>
-          <w:rFonts w:eastAsiaTheme="majorEastAsia"/>
-          <w:lang w:val="en-GB"/>
-        </w:rPr>
-        <w:t xml:space="preserve"> to +65 </w:t>
-      </w:r>
-      <w:r>
-        <w:rPr>
-          <w:lang w:val="en-GB"/>
-        </w:rPr>
-        <w:t>°C</w:t>
-      </w:r>
-      <w:r>
-        <w:rPr>
-          <w:rFonts w:eastAsiaTheme="majorEastAsia"/>
-          <w:lang w:val="en-GB"/>
-        </w:rPr>
-        <w:t xml:space="preserve">, resolution: 0.5 </w:t>
-      </w:r>
-      <w:r>
-        <w:rPr>
-          <w:lang w:val="en-GB"/>
-        </w:rPr>
-        <w:t>°C</w:t>
-      </w:r>
-      <w:r>
-        <w:rPr>
-          <w:rFonts w:eastAsiaTheme="majorEastAsia"/>
-          <w:lang w:val="en-GB"/>
-        </w:rPr>
-        <w:t>, records every four hours</w:t>
-      </w:r>
-      <w:r>
-        <w:rPr>
-          <w:lang w:val="en-GB"/>
-        </w:rPr>
-        <w:t xml:space="preserve">) </w:t>
-      </w:r>
-      <w:r>
-        <w:rPr>
-          <w:lang w:val="en-GB"/>
-        </w:rPr>
-        <w:t>which recorded temperatures across 11 months</w:t>
-      </w:r>
-      <w:r>
-        <w:rPr>
-          <w:lang w:val="en-GB"/>
-        </w:rPr>
-        <w:t xml:space="preserve">. </w:t>
-      </w:r>
-      <w:r>
-        <w:rPr>
-          <w:lang w:val="en-GB"/>
-        </w:rPr>
-        <w:t xml:space="preserve">In basic plots, </w:t>
-      </w:r>
-      <w:r>
-        <w:rPr>
-          <w:lang w:val="en-GB"/>
-        </w:rPr>
-        <w:t xml:space="preserve">the </w:t>
-      </w:r>
-      <w:proofErr w:type="spellStart"/>
-      <w:r>
-        <w:rPr>
-          <w:lang w:val="en-GB"/>
-        </w:rPr>
-        <w:t>iButtons</w:t>
-      </w:r>
-      <w:proofErr w:type="spellEnd"/>
-      <w:r>
-        <w:rPr>
-          <w:lang w:val="en-GB"/>
-        </w:rPr>
-        <w:t xml:space="preserve"> recording period </w:t>
-      </w:r>
-      <w:r>
-        <w:rPr>
-          <w:lang w:val="en-GB"/>
-        </w:rPr>
-        <w:t>went</w:t>
-      </w:r>
-      <w:r>
-        <w:rPr>
-          <w:lang w:val="en-GB"/>
-        </w:rPr>
-        <w:t xml:space="preserve"> from 1</w:t>
-      </w:r>
-      <w:r>
-        <w:rPr>
-          <w:vertAlign w:val="superscript"/>
-          <w:lang w:val="en-GB"/>
-        </w:rPr>
-        <w:t>st</w:t>
-      </w:r>
-      <w:r>
-        <w:rPr>
-          <w:lang w:val="en-GB"/>
-        </w:rPr>
-        <w:t xml:space="preserve"> October 2018 to 31</w:t>
-      </w:r>
-      <w:r>
-        <w:rPr>
-          <w:vertAlign w:val="superscript"/>
-          <w:lang w:val="en-GB"/>
-        </w:rPr>
-        <w:t>st</w:t>
-      </w:r>
-      <w:r>
-        <w:rPr>
-          <w:lang w:val="en-GB"/>
-        </w:rPr>
-        <w:t xml:space="preserve"> August 2019 (330 days) while i</w:t>
-      </w:r>
-      <w:r>
-        <w:rPr>
-          <w:lang w:val="en-GB"/>
-        </w:rPr>
-        <w:t>n acidic vegetation plots</w:t>
-      </w:r>
-      <w:r>
-        <w:rPr>
-          <w:lang w:val="en-GB"/>
-        </w:rPr>
-        <w:t>,</w:t>
-      </w:r>
-      <w:r>
-        <w:rPr>
-          <w:lang w:val="en-GB"/>
-        </w:rPr>
-        <w:t xml:space="preserve"> the recording period for the </w:t>
-      </w:r>
-      <w:proofErr w:type="spellStart"/>
-      <w:r>
-        <w:rPr>
-          <w:lang w:val="en-GB"/>
-        </w:rPr>
-        <w:t>iButtons</w:t>
-      </w:r>
-      <w:proofErr w:type="spellEnd"/>
-      <w:r>
-        <w:rPr>
-          <w:lang w:val="en-GB"/>
-        </w:rPr>
-        <w:t xml:space="preserve"> went from 12</w:t>
-      </w:r>
-      <w:r>
-        <w:rPr>
-          <w:vertAlign w:val="superscript"/>
-          <w:lang w:val="en-GB"/>
-        </w:rPr>
-        <w:t>th</w:t>
-      </w:r>
-      <w:r>
-        <w:rPr>
-          <w:lang w:val="en-GB"/>
-        </w:rPr>
-        <w:t xml:space="preserve"> July 2021 to 29</w:t>
-      </w:r>
-      <w:r>
-        <w:rPr>
-          <w:vertAlign w:val="superscript"/>
-          <w:lang w:val="en-GB"/>
-        </w:rPr>
-        <w:t>th</w:t>
-      </w:r>
-      <w:r>
-        <w:rPr>
-          <w:lang w:val="en-GB"/>
-        </w:rPr>
-        <w:t xml:space="preserve"> May 2022 (321 days, </w:t>
-      </w:r>
-      <w:r>
-        <w:rPr>
-          <w:lang w:val="en-GB"/>
-        </w:rPr>
-        <w:t xml:space="preserve">all </w:t>
-      </w:r>
-      <w:r>
-        <w:rPr>
-          <w:lang w:val="en-GB"/>
-        </w:rPr>
-        <w:t xml:space="preserve">raw data available in GitHub repository). </w:t>
       </w:r>
     </w:p>
     <w:p>
@@ -4912,35 +4214,7 @@
         <w:rPr>
           <w:lang w:val="en-GB"/>
         </w:rPr>
-        <w:t>We identified plant specialists as those that are significantly associated with the target vegetation type, using the Indicator Values (</w:t>
-      </w:r>
-      <w:proofErr w:type="spellStart"/>
-      <w:r>
-        <w:rPr>
-          <w:lang w:val="en-GB"/>
-        </w:rPr>
-        <w:t>IndVal</w:t>
-      </w:r>
-      <w:proofErr w:type="spellEnd"/>
-      <w:r>
-        <w:rPr>
-          <w:lang w:val="en-GB"/>
-        </w:rPr>
-        <w:t xml:space="preserve">) in the </w:t>
-      </w:r>
-      <w:proofErr w:type="spellStart"/>
-      <w:r>
-        <w:rPr>
-          <w:lang w:val="en-GB"/>
-        </w:rPr>
-        <w:t>indicspecies</w:t>
-      </w:r>
-      <w:proofErr w:type="spellEnd"/>
-      <w:r>
-        <w:rPr>
-          <w:lang w:val="en-GB"/>
-        </w:rPr>
-        <w:t xml:space="preserve"> R package</w:t>
+        <w:t>We identified plant specialists as those that are significantly associated with the target vegetation type, using the Indicator Values (IndVal) in the indicspecies R package</w:t>
       </w:r>
       <w:r>
         <w:rPr>
@@ -4989,22 +4263,34 @@
         <w:rPr>
           <w:lang w:val="en-GB"/>
         </w:rPr>
-        <w:t xml:space="preserve"> based on 12,000 vegetation plots of grasslands stored in the SIVIM database for the Cantabrian Mixed Forests ecoregion. From the preliminary list of indicator species for the studied vegetation, we removed species with median values of elevation below 1800 m, most of them characteristic of subalpine or nitrophilous habitats. We finally identified </w:t>
-      </w:r>
-      <w:commentRangeStart w:id="40"/>
+        <w:t xml:space="preserve"> based on 12,000 vegetation plots of grasslands stored in the SIVIM database for the Cantabrian Mixed Forests ecoregion</w:t>
+      </w:r>
+      <w:r>
+        <w:rPr>
+          <w:lang w:val="en-GB"/>
+        </w:rPr>
+        <w:t xml:space="preserve"> (paper classification)</w:t>
+      </w:r>
+      <w:r>
+        <w:rPr>
+          <w:lang w:val="en-GB"/>
+        </w:rPr>
+        <w:t xml:space="preserve">. From the preliminary list of indicator species for the studied vegetation, we removed species with median values of elevation below 1800 m, most of them characteristic of subalpine or nitrophilous habitats. We finally identified </w:t>
+      </w:r>
+      <w:commentRangeStart w:id="41"/>
       <w:r>
         <w:rPr>
           <w:lang w:val="en-GB"/>
         </w:rPr>
         <w:t xml:space="preserve">40 plant specialists </w:t>
       </w:r>
-      <w:commentRangeEnd w:id="40"/>
+      <w:commentRangeEnd w:id="41"/>
       <w:r>
         <w:rPr>
           <w:rStyle w:val="Refdecomentario"/>
           <w:lang w:val="en-GB"/>
         </w:rPr>
-        <w:commentReference w:id="40"/>
+        <w:commentReference w:id="41"/>
       </w:r>
       <w:r>
         <w:rPr>
@@ -5025,21 +4311,7 @@
           <w:lang w:val="en-GB"/>
         </w:rPr>
         <w:lastRenderedPageBreak/>
-        <w:t xml:space="preserve">Oil content and </w:t>
-      </w:r>
-      <w:proofErr w:type="gramStart"/>
-      <w:r>
-        <w:rPr>
-          <w:lang w:val="en-GB"/>
-        </w:rPr>
-        <w:t>composition</w:t>
-      </w:r>
-      <w:proofErr w:type="gramEnd"/>
-      <w:r>
-        <w:rPr>
-          <w:lang w:val="en-GB"/>
-        </w:rPr>
-        <w:t xml:space="preserve"> </w:t>
+        <w:t xml:space="preserve">Oil content and composition </w:t>
       </w:r>
     </w:p>
     <w:p>
@@ -5057,7 +4329,19 @@
         <w:rPr>
           <w:lang w:val="en-GB"/>
         </w:rPr>
-        <w:t xml:space="preserve">We preliminary explored within-accession variation in 5 species </w:t>
+        <w:t xml:space="preserve">We preliminary explored within-accession </w:t>
+      </w:r>
+      <w:r>
+        <w:rPr>
+          <w:lang w:val="en-GB"/>
+        </w:rPr>
+        <w:t xml:space="preserve">seed oil content </w:t>
+      </w:r>
+      <w:r>
+        <w:rPr>
+          <w:lang w:val="en-GB"/>
+        </w:rPr>
+        <w:t xml:space="preserve">variation in </w:t>
       </w:r>
       <w:r>
         <w:rPr>
@@ -5069,7 +4353,55 @@
         <w:rPr>
           <w:lang w:val="en-GB"/>
         </w:rPr>
-        <w:t xml:space="preserve"> 3 subsamples per species, however, we could not detect any statistical differences</w:t>
+        <w:t xml:space="preserve"> </w:t>
+      </w:r>
+      <w:r>
+        <w:rPr>
+          <w:lang w:val="en-GB"/>
+        </w:rPr>
+        <w:t xml:space="preserve">5 species </w:t>
+      </w:r>
+      <w:r>
+        <w:rPr>
+          <w:lang w:val="en-GB"/>
+        </w:rPr>
+        <w:t xml:space="preserve">with </w:t>
+      </w:r>
+      <w:r>
+        <w:rPr>
+          <w:lang w:val="en-GB"/>
+        </w:rPr>
+        <w:t xml:space="preserve">3 subsamples </w:t>
+      </w:r>
+      <w:r>
+        <w:rPr>
+          <w:lang w:val="en-GB"/>
+        </w:rPr>
+        <w:t>each</w:t>
+      </w:r>
+      <w:r>
+        <w:rPr>
+          <w:lang w:val="en-GB"/>
+        </w:rPr>
+        <w:t xml:space="preserve">, </w:t>
+      </w:r>
+      <w:r>
+        <w:rPr>
+          <w:lang w:val="en-GB"/>
+        </w:rPr>
+        <w:t>and</w:t>
+      </w:r>
+      <w:r>
+        <w:rPr>
+          <w:lang w:val="en-GB"/>
+        </w:rPr>
+        <w:t xml:space="preserve"> we could not detect any statistical differences</w:t>
+      </w:r>
+      <w:r>
+        <w:rPr>
+          <w:lang w:val="en-GB"/>
+        </w:rPr>
+        <w:t xml:space="preserve"> between subsamples</w:t>
       </w:r>
       <w:r>
         <w:rPr>
@@ -5117,7 +4449,31 @@
         <w:rPr>
           <w:lang w:val="en-GB"/>
         </w:rPr>
-        <w:t xml:space="preserve">investigated, so that within-species variation was not explored. </w:t>
+        <w:t>analysed</w:t>
+      </w:r>
+      <w:r>
+        <w:rPr>
+          <w:lang w:val="en-GB"/>
+        </w:rPr>
+        <w:t xml:space="preserve">, so that within-species </w:t>
+      </w:r>
+      <w:r>
+        <w:rPr>
+          <w:lang w:val="en-GB"/>
+        </w:rPr>
+        <w:t>seed oil</w:t>
+      </w:r>
+      <w:r>
+        <w:rPr>
+          <w:lang w:val="en-GB"/>
+        </w:rPr>
+        <w:t xml:space="preserve"> </w:t>
+      </w:r>
+      <w:r>
+        <w:rPr>
+          <w:lang w:val="en-GB"/>
+        </w:rPr>
+        <w:t xml:space="preserve">variation was not explored. </w:t>
       </w:r>
       <w:r>
         <w:rPr>
@@ -5148,256 +4504,249 @@
           <w:highlight w:val="yellow"/>
           <w:lang w:val="en-GB"/>
         </w:rPr>
-        <w:t>36 species (18 from acid and 18 from basic</w:t>
+        <w:t>36 species</w:t>
+      </w:r>
+      <w:r>
+        <w:rPr>
+          <w:lang w:val="en-GB"/>
+        </w:rPr>
+        <w:t xml:space="preserve"> </w:t>
+      </w:r>
+      <w:r>
+        <w:rPr>
+          <w:lang w:val="en-GB"/>
+        </w:rPr>
+        <w:t>many of</w:t>
+      </w:r>
+      <w:r>
+        <w:rPr>
+          <w:lang w:val="en-GB"/>
+        </w:rPr>
+        <w:t xml:space="preserve"> the data obtained about FAs </w:t>
+      </w:r>
+      <w:r>
+        <w:rPr>
+          <w:lang w:val="en-GB"/>
+        </w:rPr>
+        <w:t xml:space="preserve">content and </w:t>
+      </w:r>
+      <w:r>
+        <w:rPr>
+          <w:lang w:val="en-GB"/>
+        </w:rPr>
+        <w:t>composition of these species were not known</w:t>
+      </w:r>
+      <w:r>
+        <w:rPr>
+          <w:lang w:val="en-GB"/>
+        </w:rPr>
+        <w:t xml:space="preserve"> before</w:t>
+      </w:r>
+      <w:r>
+        <w:rPr>
+          <w:lang w:val="en-GB"/>
+        </w:rPr>
+        <w:t>.</w:t>
+      </w:r>
+      <w:r>
+        <w:rPr>
+          <w:lang w:val="en-GB"/>
+        </w:rPr>
+        <w:t xml:space="preserve"> </w:t>
+      </w:r>
+      <w:r>
+        <w:rPr>
+          <w:lang w:val="en-GB"/>
+        </w:rPr>
+        <w:t xml:space="preserve">We </w:t>
+      </w:r>
+      <w:r>
+        <w:rPr>
+          <w:lang w:val="en-GB"/>
+        </w:rPr>
+        <w:t>sent</w:t>
+      </w:r>
+      <w:r>
+        <w:rPr>
+          <w:lang w:val="en-GB"/>
+        </w:rPr>
+        <w:t xml:space="preserve"> the samples to an external analytical laboratory</w:t>
+      </w:r>
+      <w:r>
+        <w:rPr>
+          <w:lang w:val="en-GB"/>
+        </w:rPr>
+        <w:t xml:space="preserve"> (</w:t>
+      </w:r>
+      <w:r>
+        <w:rPr>
+          <w:lang w:val="en-GB"/>
+        </w:rPr>
+        <w:t>USTA-CSIC)</w:t>
+      </w:r>
+      <w:r>
+        <w:rPr>
+          <w:lang w:val="en-GB"/>
+        </w:rPr>
+        <w:t xml:space="preserve"> where </w:t>
+      </w:r>
+      <w:r>
+        <w:rPr>
+          <w:lang w:val="en-GB"/>
+        </w:rPr>
+        <w:t xml:space="preserve">they used a gas </w:t>
+      </w:r>
+      <w:r>
+        <w:rPr>
+          <w:lang w:val="en-GB"/>
+        </w:rPr>
+        <w:t>chromatographer</w:t>
+      </w:r>
+      <w:r>
+        <w:rPr>
+          <w:lang w:val="en-GB"/>
+        </w:rPr>
+        <w:t xml:space="preserve"> with</w:t>
+      </w:r>
+      <w:r>
+        <w:rPr>
+          <w:lang w:val="en-GB"/>
+        </w:rPr>
+        <w:t xml:space="preserve"> a </w:t>
+      </w:r>
+      <w:r>
+        <w:rPr>
+          <w:lang w:val="en-GB"/>
+        </w:rPr>
+        <w:t>Flame Ionization Detector</w:t>
+      </w:r>
+      <w:r>
+        <w:rPr>
+          <w:lang w:val="en-GB"/>
+        </w:rPr>
+        <w:t xml:space="preserve"> (Agilent 7820A, EZChrom Elite software). </w:t>
+      </w:r>
+      <w:r>
+        <w:rPr>
+          <w:lang w:val="en-GB"/>
+        </w:rPr>
+        <w:t>Samples were</w:t>
+      </w:r>
+      <w:r>
+        <w:rPr>
+          <w:lang w:val="en-GB"/>
+        </w:rPr>
+        <w:t xml:space="preserve"> manually </w:t>
+      </w:r>
+      <w:r>
+        <w:rPr>
+          <w:lang w:val="en-GB"/>
+        </w:rPr>
+        <w:t>ground</w:t>
+      </w:r>
+      <w:r>
+        <w:rPr>
+          <w:lang w:val="en-GB"/>
+        </w:rPr>
+        <w:t xml:space="preserve"> </w:t>
+      </w:r>
+      <w:r>
+        <w:rPr>
+          <w:lang w:val="en-GB"/>
+        </w:rPr>
+        <w:t xml:space="preserve">with liquid nitrogen, then </w:t>
+      </w:r>
+      <w:r>
+        <w:rPr>
+          <w:lang w:val="en-GB"/>
+        </w:rPr>
+        <w:t>fatty acids were transformed</w:t>
+      </w:r>
+      <w:r>
+        <w:rPr>
+          <w:lang w:val="en-GB"/>
+        </w:rPr>
+        <w:t xml:space="preserve"> to</w:t>
+      </w:r>
+      <w:r>
+        <w:rPr>
+          <w:lang w:val="en-GB"/>
+        </w:rPr>
+        <w:t xml:space="preserve"> fatty acid methyl esters</w:t>
+      </w:r>
+      <w:r>
+        <w:rPr>
+          <w:lang w:val="en-GB"/>
+        </w:rPr>
+        <w:t xml:space="preserve"> (FAMEs)</w:t>
+      </w:r>
+      <w:r>
+        <w:rPr>
+          <w:lang w:val="en-GB"/>
+        </w:rPr>
+        <w:t xml:space="preserve"> using a mix of </w:t>
+      </w:r>
+      <w:r>
+        <w:rPr>
+          <w:lang w:val="en-GB"/>
+        </w:rPr>
+        <w:t>sodium methoxide</w:t>
+      </w:r>
+      <w:r>
+        <w:rPr>
+          <w:lang w:val="en-GB"/>
+        </w:rPr>
+        <w:t xml:space="preserve"> 0.5M in </w:t>
+      </w:r>
+      <w:r>
+        <w:rPr>
+          <w:lang w:val="en-GB"/>
+        </w:rPr>
+        <w:t>m</w:t>
+      </w:r>
+      <w:r>
+        <w:rPr>
+          <w:lang w:val="en-GB"/>
+        </w:rPr>
+        <w:t xml:space="preserve">ethanol and </w:t>
+      </w:r>
+      <w:r>
+        <w:rPr>
+          <w:lang w:val="en-GB"/>
+        </w:rPr>
+        <w:t>acetyl chloride</w:t>
+      </w:r>
+      <w:r>
+        <w:rPr>
+          <w:lang w:val="en-GB"/>
+        </w:rPr>
+        <w:t xml:space="preserve"> in methanol (1:10 v/v)</w:t>
+      </w:r>
+      <w:r>
+        <w:rPr>
+          <w:lang w:val="en-GB"/>
+        </w:rPr>
+        <w:t xml:space="preserve"> (</w:t>
       </w:r>
       <w:r>
         <w:rPr>
           <w:highlight w:val="yellow"/>
           <w:lang w:val="en-GB"/>
         </w:rPr>
-        <w:t>)</w:t>
-      </w:r>
-      <w:r>
-        <w:rPr>
-          <w:lang w:val="en-GB"/>
-        </w:rPr>
-        <w:t xml:space="preserve"> </w:t>
-      </w:r>
-      <w:r>
-        <w:rPr>
-          <w:lang w:val="en-GB"/>
-        </w:rPr>
-        <w:t>many of</w:t>
-      </w:r>
-      <w:r>
-        <w:rPr>
-          <w:lang w:val="en-GB"/>
-        </w:rPr>
-        <w:t xml:space="preserve"> the data obtained about FAs </w:t>
-      </w:r>
-      <w:r>
-        <w:rPr>
-          <w:lang w:val="en-GB"/>
-        </w:rPr>
-        <w:t xml:space="preserve">content and </w:t>
-      </w:r>
-      <w:r>
-        <w:rPr>
-          <w:lang w:val="en-GB"/>
-        </w:rPr>
-        <w:t>composition of these species were not known</w:t>
-      </w:r>
-      <w:r>
-        <w:rPr>
-          <w:lang w:val="en-GB"/>
-        </w:rPr>
-        <w:t xml:space="preserve"> before</w:t>
-      </w:r>
-      <w:r>
-        <w:rPr>
-          <w:lang w:val="en-GB"/>
-        </w:rPr>
-        <w:t>.</w:t>
-      </w:r>
-      <w:r>
-        <w:rPr>
-          <w:lang w:val="en-GB"/>
-        </w:rPr>
-        <w:t xml:space="preserve"> </w:t>
-      </w:r>
-      <w:r>
-        <w:rPr>
-          <w:lang w:val="en-GB"/>
-        </w:rPr>
-        <w:t xml:space="preserve">We </w:t>
-      </w:r>
-      <w:r>
-        <w:rPr>
-          <w:lang w:val="en-GB"/>
-        </w:rPr>
-        <w:t>sent</w:t>
-      </w:r>
-      <w:r>
-        <w:rPr>
-          <w:lang w:val="en-GB"/>
-        </w:rPr>
-        <w:t xml:space="preserve"> the samples to an external analytical laboratory</w:t>
-      </w:r>
-      <w:r>
-        <w:rPr>
-          <w:lang w:val="en-GB"/>
-        </w:rPr>
-        <w:t xml:space="preserve"> (</w:t>
-      </w:r>
-      <w:r>
-        <w:rPr>
-          <w:lang w:val="en-GB"/>
-        </w:rPr>
-        <w:t>USTA-CSIC)</w:t>
-      </w:r>
-      <w:r>
-        <w:rPr>
-          <w:lang w:val="en-GB"/>
-        </w:rPr>
-        <w:t xml:space="preserve"> where </w:t>
-      </w:r>
-      <w:r>
-        <w:rPr>
-          <w:lang w:val="en-GB"/>
-        </w:rPr>
-        <w:t xml:space="preserve">they used a gas </w:t>
-      </w:r>
-      <w:r>
-        <w:rPr>
-          <w:lang w:val="en-GB"/>
-        </w:rPr>
-        <w:t>chromatographer</w:t>
-      </w:r>
-      <w:r>
-        <w:rPr>
-          <w:lang w:val="en-GB"/>
-        </w:rPr>
-        <w:t xml:space="preserve"> with</w:t>
-      </w:r>
-      <w:r>
-        <w:rPr>
-          <w:lang w:val="en-GB"/>
-        </w:rPr>
-        <w:t xml:space="preserve"> a </w:t>
-      </w:r>
-      <w:r>
-        <w:rPr>
-          <w:lang w:val="en-GB"/>
-        </w:rPr>
-        <w:t>Flame Ionization Detector</w:t>
-      </w:r>
-      <w:r>
-        <w:rPr>
-          <w:lang w:val="en-GB"/>
-        </w:rPr>
-        <w:t xml:space="preserve"> (Agilent 7820A, </w:t>
-      </w:r>
-      <w:proofErr w:type="spellStart"/>
-      <w:r>
-        <w:rPr>
-          <w:lang w:val="en-GB"/>
-        </w:rPr>
-        <w:t>EZChrom</w:t>
-      </w:r>
-      <w:proofErr w:type="spellEnd"/>
-      <w:r>
-        <w:rPr>
-          <w:lang w:val="en-GB"/>
-        </w:rPr>
-        <w:t xml:space="preserve"> Elite software). </w:t>
-      </w:r>
-      <w:r>
-        <w:rPr>
-          <w:lang w:val="en-GB"/>
-        </w:rPr>
-        <w:t>Samples were</w:t>
-      </w:r>
-      <w:r>
-        <w:rPr>
-          <w:lang w:val="en-GB"/>
-        </w:rPr>
-        <w:t xml:space="preserve"> manually </w:t>
-      </w:r>
-      <w:r>
-        <w:rPr>
-          <w:lang w:val="en-GB"/>
-        </w:rPr>
-        <w:t>ground</w:t>
-      </w:r>
-      <w:r>
-        <w:rPr>
-          <w:lang w:val="en-GB"/>
-        </w:rPr>
-        <w:t xml:space="preserve"> </w:t>
-      </w:r>
-      <w:r>
-        <w:rPr>
-          <w:lang w:val="en-GB"/>
-        </w:rPr>
-        <w:t xml:space="preserve">with liquid nitrogen, then </w:t>
-      </w:r>
-      <w:r>
-        <w:rPr>
-          <w:lang w:val="en-GB"/>
-        </w:rPr>
-        <w:t>fatty acids were transformed</w:t>
-      </w:r>
-      <w:r>
-        <w:rPr>
-          <w:lang w:val="en-GB"/>
-        </w:rPr>
-        <w:t xml:space="preserve"> to</w:t>
-      </w:r>
-      <w:r>
-        <w:rPr>
-          <w:lang w:val="en-GB"/>
-        </w:rPr>
-        <w:t xml:space="preserve"> fatty acid methyl esters</w:t>
-      </w:r>
-      <w:r>
-        <w:rPr>
-          <w:lang w:val="en-GB"/>
-        </w:rPr>
-        <w:t xml:space="preserve"> (FAMEs)</w:t>
-      </w:r>
-      <w:r>
-        <w:rPr>
-          <w:lang w:val="en-GB"/>
-        </w:rPr>
-        <w:t xml:space="preserve"> using a mix of </w:t>
-      </w:r>
-      <w:r>
-        <w:rPr>
-          <w:lang w:val="en-GB"/>
-        </w:rPr>
-        <w:t>sodium methoxide</w:t>
-      </w:r>
-      <w:r>
-        <w:rPr>
-          <w:lang w:val="en-GB"/>
-        </w:rPr>
-        <w:t xml:space="preserve"> 0.5M in </w:t>
-      </w:r>
-      <w:r>
-        <w:rPr>
-          <w:lang w:val="en-GB"/>
-        </w:rPr>
-        <w:t>m</w:t>
-      </w:r>
-      <w:r>
-        <w:rPr>
-          <w:lang w:val="en-GB"/>
-        </w:rPr>
-        <w:t xml:space="preserve">ethanol and </w:t>
-      </w:r>
-      <w:r>
-        <w:rPr>
-          <w:lang w:val="en-GB"/>
-        </w:rPr>
-        <w:t>acetyl chloride</w:t>
-      </w:r>
-      <w:r>
-        <w:rPr>
-          <w:lang w:val="en-GB"/>
-        </w:rPr>
-        <w:t xml:space="preserve"> in methanol (1:10 v/v)</w:t>
-      </w:r>
-      <w:r>
-        <w:rPr>
-          <w:lang w:val="en-GB"/>
-        </w:rPr>
-        <w:t xml:space="preserve"> (table xx in appendix with complete list of Fame’s</w:t>
-      </w:r>
-      <w:r>
-        <w:rPr>
-          <w:lang w:val="en-GB"/>
-        </w:rPr>
-        <w:t xml:space="preserve"> possible to identify).</w:t>
+        <w:t>table xx in appendix with complete list of Fame’s</w:t>
+      </w:r>
+      <w:r>
+        <w:rPr>
+          <w:highlight w:val="yellow"/>
+          <w:lang w:val="en-GB"/>
+        </w:rPr>
+        <w:t xml:space="preserve"> possible to identify</w:t>
+      </w:r>
+      <w:r>
+        <w:rPr>
+          <w:lang w:val="en-GB"/>
+        </w:rPr>
+        <w:t>).</w:t>
       </w:r>
     </w:p>
     <w:p>
@@ -5444,23 +4793,8 @@
         <w:rPr>
           <w:lang w:val="en-GB"/>
         </w:rPr>
-        <w:t xml:space="preserve">weighting 5 replicates of 50 dry seeds per species. </w:t>
-      </w:r>
-      <w:r>
-        <w:rPr>
-          <w:lang w:val="en-GB"/>
-        </w:rPr>
-        <w:t xml:space="preserve"> </w:t>
-      </w:r>
-    </w:p>
-    <w:p>
-      <w:pPr>
-        <w:spacing w:line="360" w:lineRule="auto"/>
-        <w:jc w:val="both"/>
-        <w:rPr>
-          <w:lang w:val="en-GB"/>
-        </w:rPr>
-      </w:pPr>
+        <w:t xml:space="preserve">weighting 5 replicates of 50 dry seeds. </w:t>
+      </w:r>
       <w:r>
         <w:rPr>
           <w:lang w:val="en-GB"/>
@@ -5489,7 +4823,19 @@
         <w:rPr>
           <w:lang w:val="en-GB"/>
         </w:rPr>
-        <w:t xml:space="preserve"> T50 calculated as the time to reach 50% germination from </w:t>
+        <w:t xml:space="preserve"> T50 calculated as the time to reach 50% germination </w:t>
+      </w:r>
+      <w:r>
+        <w:rPr>
+          <w:lang w:val="en-GB"/>
+        </w:rPr>
+        <w:t xml:space="preserve">obtained </w:t>
+      </w:r>
+      <w:r>
+        <w:rPr>
+          <w:lang w:val="en-GB"/>
+        </w:rPr>
+        <w:t xml:space="preserve">from </w:t>
       </w:r>
       <w:r>
         <w:rPr>
@@ -5518,6 +4864,20 @@
       </w:r>
       <w:r>
         <w:rPr>
+          <w:lang w:val="en-GB"/>
+        </w:rPr>
+        <w:t xml:space="preserve">, </w:t>
+      </w:r>
+      <w:r>
+        <w:rPr>
+          <w:color w:val="FF0000"/>
+          <w:lang w:val="en-GB"/>
+        </w:rPr>
+        <w:t>under snow germ trait??</w:t>
+      </w:r>
+      <w:r>
+        <w:rPr>
+          <w:color w:val="FF0000"/>
           <w:lang w:val="en-GB"/>
         </w:rPr>
         <w:t>.</w:t>
@@ -5538,7 +4898,19 @@
         <w:rPr>
           <w:lang w:val="en-GB"/>
         </w:rPr>
-        <w:t xml:space="preserve">Longevity data is available for </w:t>
+        <w:t>Longevity data</w:t>
+      </w:r>
+      <w:r>
+        <w:rPr>
+          <w:lang w:val="en-GB"/>
+        </w:rPr>
+        <w:t xml:space="preserve"> (raw germination scores and p50)</w:t>
+      </w:r>
+      <w:r>
+        <w:rPr>
+          <w:lang w:val="en-GB"/>
+        </w:rPr>
+        <w:t xml:space="preserve"> is available for </w:t>
       </w:r>
       <w:r>
         <w:rPr>
@@ -5744,64 +5116,204 @@
         </w:rPr>
         <w:t xml:space="preserve">. </w:t>
       </w:r>
-      <w:commentRangeStart w:id="41"/>
-      <w:r>
-        <w:rPr>
-          <w:lang w:val="en-GB"/>
-        </w:rPr>
-        <w:t>The initial RH value was 30-35% (</w:t>
-      </w:r>
-      <w:proofErr w:type="spellStart"/>
-      <w:r>
-        <w:rPr>
-          <w:lang w:val="en-GB"/>
-        </w:rPr>
-        <w:t>Hygropalm</w:t>
-      </w:r>
-      <w:proofErr w:type="spellEnd"/>
-      <w:r>
-        <w:rPr>
-          <w:lang w:val="en-GB"/>
-        </w:rPr>
-        <w:t xml:space="preserve"> 3 display unit; </w:t>
-      </w:r>
-      <w:proofErr w:type="spellStart"/>
-      <w:r>
-        <w:rPr>
-          <w:lang w:val="en-GB"/>
-        </w:rPr>
-        <w:t>Rotronic</w:t>
-      </w:r>
-      <w:proofErr w:type="spellEnd"/>
-      <w:r>
-        <w:rPr>
-          <w:lang w:val="en-GB"/>
-        </w:rPr>
-        <w:t xml:space="preserve"> Instrument UK Ltd, </w:t>
-      </w:r>
-      <w:proofErr w:type="spellStart"/>
-      <w:proofErr w:type="gramStart"/>
-      <w:r>
-        <w:rPr>
-          <w:lang w:val="en-GB"/>
-        </w:rPr>
-        <w:t>Crawley,UK</w:t>
-      </w:r>
-      <w:proofErr w:type="spellEnd"/>
-      <w:proofErr w:type="gramEnd"/>
+      <w:commentRangeStart w:id="42"/>
+      <w:r>
+        <w:rPr>
+          <w:lang w:val="en-GB"/>
+        </w:rPr>
+        <w:t>The initial RH value was 30-35% (Hygropalm 3 display unit; Rotronic Instrument UK Ltd, Crawley,UK)</w:t>
+      </w:r>
+      <w:commentRangeEnd w:id="42"/>
+      <w:r>
+        <w:rPr>
+          <w:rStyle w:val="Refdecomentario"/>
+          <w:lang w:val="en-GB"/>
+        </w:rPr>
+        <w:commentReference w:id="42"/>
+      </w:r>
+      <w:r>
+        <w:rPr>
+          <w:lang w:val="en-GB"/>
+        </w:rPr>
+        <w:t xml:space="preserve">. </w:t>
+      </w:r>
+      <w:r>
+        <w:rPr>
+          <w:lang w:val="en-GB"/>
+        </w:rPr>
+        <w:t>Before</w:t>
+      </w:r>
+      <w:r>
+        <w:rPr>
+          <w:lang w:val="en-GB"/>
+        </w:rPr>
+        <w:t xml:space="preserve"> the start of the ageing </w:t>
+      </w:r>
+      <w:r>
+        <w:rPr>
+          <w:lang w:val="en-GB"/>
+        </w:rPr>
+        <w:t xml:space="preserve">protocol species from </w:t>
+      </w:r>
+      <w:r>
+        <w:rPr>
+          <w:lang w:val="en-GB"/>
+        </w:rPr>
+        <w:t xml:space="preserve">the </w:t>
+      </w:r>
+      <w:r>
+        <w:rPr>
+          <w:lang w:val="en-GB"/>
+        </w:rPr>
+        <w:t xml:space="preserve">Cistaceae family were </w:t>
+      </w:r>
+      <w:r>
+        <w:rPr>
+          <w:lang w:val="en-GB"/>
+        </w:rPr>
+        <w:t xml:space="preserve">physically scarified with sandpaper. </w:t>
+      </w:r>
+      <w:r>
+        <w:rPr>
+          <w:lang w:val="en-GB"/>
+        </w:rPr>
+        <w:t>Seed samples (200 seeds per species) were first rehydrated</w:t>
+      </w:r>
+      <w:r>
+        <w:rPr>
+          <w:lang w:val="en-GB"/>
+        </w:rPr>
+        <w:t xml:space="preserve"> to 47% RH at 20ºC for 5 days in a non-saturated LiCl solution</w:t>
+      </w:r>
+      <w:r>
+        <w:rPr>
+          <w:lang w:val="en-GB"/>
+        </w:rPr>
+        <w:t xml:space="preserve"> (Hay et al., 2008) </w:t>
+      </w:r>
+      <w:r>
+        <w:rPr>
+          <w:lang w:val="en-GB"/>
+        </w:rPr>
+        <w:t xml:space="preserve">in crystal petri dishes and kept in </w:t>
+      </w:r>
+      <w:r>
+        <w:rPr>
+          <w:lang w:val="en-GB"/>
+        </w:rPr>
+        <w:t>in a 300 x 300 x 130 mm sealed electric enclosure box (Ensto UK Ltd, Southampton, UK)</w:t>
+      </w:r>
+      <w:r>
+        <w:t xml:space="preserve"> </w:t>
+      </w:r>
+      <w:r>
+        <w:rPr>
+          <w:lang w:val="en-GB"/>
+        </w:rPr>
+        <w:t>before moving the vials into the ageing conditions.</w:t>
+      </w:r>
+      <w:r>
+        <w:rPr>
+          <w:lang w:val="en-GB"/>
+        </w:rPr>
+        <w:t xml:space="preserve"> </w:t>
+      </w:r>
+      <w:r>
+        <w:rPr>
+          <w:lang w:val="en-GB"/>
+        </w:rPr>
+        <w:t xml:space="preserve">The ageing conditions consisted in a temperature of 45°C, a RH of 60% and </w:t>
+      </w:r>
+      <w:r>
+        <w:rPr>
+          <w:lang w:val="en-GB"/>
+        </w:rPr>
+        <w:t>darkness</w:t>
+      </w:r>
+      <w:r>
+        <w:rPr>
+          <w:lang w:val="en-GB"/>
+        </w:rPr>
+        <w:t xml:space="preserve">. A subsample of S 42 seeds </w:t>
+      </w:r>
+      <w:r>
+        <w:rPr>
+          <w:lang w:val="en-GB"/>
+        </w:rPr>
+        <w:t xml:space="preserve">was </w:t>
+      </w:r>
+      <w:r>
+        <w:rPr>
+          <w:lang w:val="en-GB"/>
+        </w:rPr>
+        <w:t>withdrawn after 2, 10, 15 and 30 days and sowed in petri dishes 1% agar with 250 ml/L of GA3 (</w:t>
+      </w:r>
+      <w:r>
+        <w:rPr>
+          <w:highlight w:val="yellow"/>
+          <w:lang w:val="en-GB"/>
+        </w:rPr>
+        <w:t>Kew Royal Botanic Garden Technical Information sheet_13a</w:t>
+      </w:r>
       <w:r>
         <w:rPr>
           <w:lang w:val="en-GB"/>
         </w:rPr>
         <w:t>)</w:t>
       </w:r>
-      <w:commentRangeEnd w:id="41"/>
-      <w:r>
-        <w:rPr>
-          <w:rStyle w:val="Refdecomentario"/>
-          <w:lang w:val="en-GB"/>
-        </w:rPr>
-        <w:commentReference w:id="41"/>
+      <w:r>
+        <w:rPr>
+          <w:lang w:val="en-GB"/>
+        </w:rPr>
+        <w:t>. I</w:t>
+      </w:r>
+      <w:r>
+        <w:rPr>
+          <w:lang w:val="en-GB"/>
+        </w:rPr>
+        <w:t>n some species</w:t>
+      </w:r>
+      <w:r>
+        <w:rPr>
+          <w:lang w:val="en-GB"/>
+        </w:rPr>
+        <w:t>,</w:t>
+      </w:r>
+      <w:r>
+        <w:rPr>
+          <w:lang w:val="en-GB"/>
+        </w:rPr>
+        <w:t xml:space="preserve"> the</w:t>
+      </w:r>
+      <w:r>
+        <w:rPr>
+          <w:lang w:val="en-GB"/>
+        </w:rPr>
+        <w:t xml:space="preserve"> number</w:t>
+      </w:r>
+      <w:r>
+        <w:rPr>
+          <w:lang w:val="en-GB"/>
+        </w:rPr>
+        <w:t xml:space="preserve"> of seeds for subsamples was reduced due to the lack of seeds. </w:t>
+      </w:r>
+      <w:r>
+        <w:rPr>
+          <w:lang w:val="en-GB"/>
+        </w:rPr>
+        <w:t>Germination conditions for most species were set at 22-12ºC alternating temperatures with a 12</w:t>
+      </w:r>
+      <w:r>
+        <w:rPr>
+          <w:lang w:val="en-GB"/>
+        </w:rPr>
+        <w:t>/12 h photoperiod, for those whose germination required colder temperatures a second germination chamber was set at 15/5ºC alternating temperatures with a 12/12h photoperiod</w:t>
+      </w:r>
+      <w:r>
+        <w:rPr>
+          <w:lang w:val="en-GB"/>
+        </w:rPr>
+        <w:t xml:space="preserve"> (see table xx for details)</w:t>
       </w:r>
       <w:r>
         <w:rPr>
@@ -5813,159 +5325,104 @@
         <w:rPr>
           <w:lang w:val="en-GB"/>
         </w:rPr>
-        <w:t>Before</w:t>
-      </w:r>
-      <w:r>
-        <w:rPr>
-          <w:lang w:val="en-GB"/>
-        </w:rPr>
-        <w:t xml:space="preserve"> the start of the ageing </w:t>
-      </w:r>
-      <w:r>
-        <w:rPr>
-          <w:lang w:val="en-GB"/>
-        </w:rPr>
-        <w:t xml:space="preserve">protocol species from </w:t>
-      </w:r>
-      <w:r>
-        <w:rPr>
-          <w:lang w:val="en-GB"/>
-        </w:rPr>
-        <w:t xml:space="preserve">the </w:t>
-      </w:r>
-      <w:proofErr w:type="spellStart"/>
-      <w:r>
-        <w:rPr>
-          <w:lang w:val="en-GB"/>
-        </w:rPr>
-        <w:t>Cistaceae</w:t>
-      </w:r>
-      <w:proofErr w:type="spellEnd"/>
-      <w:r>
-        <w:rPr>
-          <w:lang w:val="en-GB"/>
-        </w:rPr>
-        <w:t xml:space="preserve"> family were </w:t>
-      </w:r>
-      <w:r>
-        <w:rPr>
-          <w:lang w:val="en-GB"/>
-        </w:rPr>
-        <w:t xml:space="preserve">physically scarified with sandpaper. </w:t>
-      </w:r>
-      <w:r>
-        <w:rPr>
-          <w:lang w:val="en-GB"/>
-        </w:rPr>
-        <w:t>Seed samples (200 seeds per species) were first rehydrated</w:t>
-      </w:r>
-      <w:r>
-        <w:rPr>
-          <w:lang w:val="en-GB"/>
-        </w:rPr>
-        <w:t xml:space="preserve"> to 47% RH at 20ºC for 5 days in a non-saturated LiCl solution</w:t>
-      </w:r>
-      <w:r>
-        <w:rPr>
-          <w:lang w:val="en-GB"/>
-        </w:rPr>
-        <w:t xml:space="preserve"> (Hay et al., 2008) </w:t>
-      </w:r>
-      <w:r>
-        <w:rPr>
-          <w:lang w:val="en-GB"/>
-        </w:rPr>
-        <w:t xml:space="preserve">in crystal petri dishes and kept in </w:t>
-      </w:r>
-      <w:r>
-        <w:rPr>
-          <w:lang w:val="en-GB"/>
-        </w:rPr>
-        <w:t>in a 300 x 300 x 130 mm sealed electric enclosure box (</w:t>
-      </w:r>
-      <w:proofErr w:type="spellStart"/>
-      <w:r>
-        <w:rPr>
-          <w:lang w:val="en-GB"/>
-        </w:rPr>
-        <w:t>Ensto</w:t>
-      </w:r>
-      <w:proofErr w:type="spellEnd"/>
-      <w:r>
-        <w:rPr>
-          <w:lang w:val="en-GB"/>
-        </w:rPr>
-        <w:t xml:space="preserve"> UK Ltd, Southampton, UK)</w:t>
-      </w:r>
-      <w:r>
+        <w:t xml:space="preserve">After </w:t>
+      </w:r>
+      <w:r>
+        <w:rPr>
+          <w:lang w:val="en-GB"/>
+        </w:rPr>
+        <w:lastRenderedPageBreak/>
+        <w:t>the sowing, the seeds were checked once a week for one month</w:t>
+      </w:r>
+      <w:r>
+        <w:rPr>
+          <w:lang w:val="en-GB"/>
+        </w:rPr>
+        <w:t>.</w:t>
+      </w:r>
+      <w:r>
+        <w:rPr>
+          <w:lang w:val="en-GB"/>
+        </w:rPr>
         <w:t xml:space="preserve"> </w:t>
       </w:r>
       <w:r>
         <w:rPr>
           <w:lang w:val="en-GB"/>
         </w:rPr>
-        <w:t>before moving the vials into the ageing conditions.</w:t>
-      </w:r>
-      <w:r>
-        <w:rPr>
-          <w:lang w:val="en-GB"/>
-        </w:rPr>
-        <w:t xml:space="preserve"> </w:t>
-      </w:r>
-      <w:r>
-        <w:rPr>
-          <w:lang w:val="en-GB"/>
-        </w:rPr>
-        <w:t xml:space="preserve">The ageing conditions consisted in a temperature of 45°C, a RH of 60% and </w:t>
-      </w:r>
-      <w:r>
-        <w:rPr>
-          <w:lang w:val="en-GB"/>
-        </w:rPr>
-        <w:t>darkness</w:t>
-      </w:r>
-      <w:r>
-        <w:rPr>
-          <w:lang w:val="en-GB"/>
-        </w:rPr>
-        <w:t xml:space="preserve">. A subsample of S 42 seeds </w:t>
-      </w:r>
-      <w:r>
-        <w:rPr>
-          <w:lang w:val="en-GB"/>
-        </w:rPr>
-        <w:t xml:space="preserve">was </w:t>
-      </w:r>
-      <w:r>
-        <w:rPr>
-          <w:lang w:val="en-GB"/>
-        </w:rPr>
-        <w:t>withdrawn after 2, 10, 15 and 30 days and sowed in petri dishes 1% agar with 250 ml/L of GA3 (</w:t>
-      </w:r>
-      <w:r>
-        <w:rPr>
-          <w:highlight w:val="yellow"/>
-          <w:lang w:val="en-GB"/>
-        </w:rPr>
-        <w:t>Kew Royal Botanic Garden Technical Information sheet_13a</w:t>
-      </w:r>
-      <w:r>
-        <w:rPr>
-          <w:lang w:val="en-GB"/>
-        </w:rPr>
-        <w:t>)</w:t>
-      </w:r>
-      <w:r>
-        <w:rPr>
-          <w:lang w:val="en-GB"/>
-        </w:rPr>
-        <w:t>. I</w:t>
-      </w:r>
-      <w:r>
-        <w:rPr>
-          <w:lang w:val="en-GB"/>
-        </w:rPr>
-        <w:t>n some species</w:t>
+        <w:t>G</w:t>
+      </w:r>
+      <w:r>
+        <w:rPr>
+          <w:lang w:val="en-GB"/>
+        </w:rPr>
+        <w:t xml:space="preserve">ermination was scored </w:t>
+      </w:r>
+      <w:r>
+        <w:rPr>
+          <w:lang w:val="en-GB"/>
+        </w:rPr>
+        <w:t>when there was</w:t>
+      </w:r>
+      <w:r>
+        <w:rPr>
+          <w:lang w:val="en-GB"/>
+        </w:rPr>
+        <w:t xml:space="preserve"> a visible root (</w:t>
+      </w:r>
+      <w:r>
+        <w:rPr>
+          <w:lang w:val="en-GB"/>
+        </w:rPr>
+        <w:t>&gt;1.5</w:t>
+      </w:r>
+      <w:r>
+        <w:rPr>
+          <w:lang w:val="en-GB"/>
+        </w:rPr>
+        <w:t xml:space="preserve"> mm)</w:t>
+      </w:r>
+      <w:r>
+        <w:rPr>
+          <w:lang w:val="en-GB"/>
+        </w:rPr>
+        <w:t xml:space="preserve"> and then removed </w:t>
+      </w:r>
+      <w:r>
+        <w:rPr>
+          <w:lang w:val="en-GB"/>
+        </w:rPr>
+        <w:t>from</w:t>
+      </w:r>
+      <w:r>
+        <w:rPr>
+          <w:lang w:val="en-GB"/>
+        </w:rPr>
+        <w:t xml:space="preserve"> the </w:t>
+      </w:r>
+      <w:r>
+        <w:rPr>
+          <w:lang w:val="en-GB"/>
+        </w:rPr>
+        <w:t>Petri dishes. A</w:t>
+      </w:r>
+      <w:r>
+        <w:rPr>
+          <w:lang w:val="en-GB"/>
+        </w:rPr>
+        <w:t xml:space="preserve">fter the end of </w:t>
+      </w:r>
+      <w:r>
+        <w:rPr>
+          <w:lang w:val="en-GB"/>
+        </w:rPr>
+        <w:t>the 28 days</w:t>
+      </w:r>
+      <w:r>
+        <w:rPr>
+          <w:lang w:val="en-GB"/>
+        </w:rPr>
+        <w:t xml:space="preserve"> germination test</w:t>
       </w:r>
       <w:r>
         <w:rPr>
@@ -5977,80 +5434,7 @@
         <w:rPr>
           <w:lang w:val="en-GB"/>
         </w:rPr>
-        <w:t xml:space="preserve"> the</w:t>
-      </w:r>
-      <w:r>
-        <w:rPr>
-          <w:lang w:val="en-GB"/>
-        </w:rPr>
-        <w:t xml:space="preserve"> number</w:t>
-      </w:r>
-      <w:r>
-        <w:rPr>
-          <w:lang w:val="en-GB"/>
-        </w:rPr>
-        <w:t xml:space="preserve"> of seeds for subsamples was reduced due to the lack of seeds. </w:t>
-      </w:r>
-      <w:r>
-        <w:rPr>
-          <w:lang w:val="en-GB"/>
-        </w:rPr>
-        <w:t>Germination conditions for most species were set at 22-12ºC alternating temperatures with a 12</w:t>
-      </w:r>
-      <w:r>
-        <w:rPr>
-          <w:lang w:val="en-GB"/>
-        </w:rPr>
-        <w:t>/12 h photoperiod, for those whose germination required colder temperatures a second germination chamber was set at 15/5ºC alternating temperatures with a 12/12h photoperiod</w:t>
-      </w:r>
-      <w:r>
-        <w:rPr>
-          <w:lang w:val="en-GB"/>
-        </w:rPr>
-        <w:t xml:space="preserve"> (see table xx for details)</w:t>
-      </w:r>
-      <w:r>
-        <w:rPr>
-          <w:lang w:val="en-GB"/>
-        </w:rPr>
-        <w:t xml:space="preserve">. </w:t>
-      </w:r>
-      <w:r>
-        <w:rPr>
-          <w:lang w:val="en-GB"/>
-        </w:rPr>
-        <w:t xml:space="preserve">After the sowing, the seeds were checked </w:t>
-      </w:r>
-      <w:r>
-        <w:rPr>
-          <w:lang w:val="en-GB"/>
-        </w:rPr>
-        <w:lastRenderedPageBreak/>
-        <w:t xml:space="preserve">once a week for one month, in which the germination was scored </w:t>
-      </w:r>
-      <w:r>
-        <w:rPr>
-          <w:lang w:val="en-GB"/>
-        </w:rPr>
-        <w:t xml:space="preserve">by </w:t>
-      </w:r>
-      <w:r>
-        <w:rPr>
-          <w:lang w:val="en-GB"/>
-        </w:rPr>
-        <w:t>removing the seedlings with a visible root (</w:t>
-      </w:r>
-      <w:r>
-        <w:rPr>
-          <w:lang w:val="en-GB"/>
-        </w:rPr>
-        <w:t>&gt;1.5</w:t>
-      </w:r>
-      <w:r>
-        <w:rPr>
-          <w:lang w:val="en-GB"/>
-        </w:rPr>
-        <w:t xml:space="preserve"> mm); after the end of each germination test the ungerminated seeds were cut-tested </w:t>
+        <w:t xml:space="preserve"> the ungerminated seeds were cut-tested </w:t>
       </w:r>
       <w:r>
         <w:rPr>
@@ -6107,23 +5491,7 @@
           <w:rFonts w:cstheme="minorHAnsi"/>
           <w:color w:val="000000"/>
         </w:rPr>
-        <w:t xml:space="preserve"> with white and firm embryos viable, i.e. potentially </w:t>
-      </w:r>
-      <w:proofErr w:type="spellStart"/>
-      <w:r>
-        <w:rPr>
-          <w:rFonts w:cstheme="minorHAnsi"/>
-          <w:color w:val="000000"/>
-        </w:rPr>
-        <w:t>germinable</w:t>
-      </w:r>
-      <w:proofErr w:type="spellEnd"/>
-      <w:r>
-        <w:rPr>
-          <w:rFonts w:cstheme="minorHAnsi"/>
-          <w:color w:val="000000"/>
-        </w:rPr>
-        <w:t xml:space="preserve"> </w:t>
+        <w:t xml:space="preserve"> with white and firm embryos viable, i.e. potentially germinable </w:t>
       </w:r>
       <w:r>
         <w:rPr>
@@ -6240,9 +5608,9 @@
           <w:color w:val="000000"/>
           <w:lang w:eastAsia="ca-ES"/>
         </w:rPr>
-        <w:t xml:space="preserve">seed bank managers based on the following viability equation: </w:t>
-      </w:r>
-      <w:bookmarkStart w:id="42" w:name="_Hlk118296147"/>
+        <w:t xml:space="preserve">seed bank managers based on the viability equation: </w:t>
+      </w:r>
+      <w:bookmarkStart w:id="43" w:name="_Hlk118296147"/>
       <w:r>
         <w:rPr>
           <w:rFonts w:eastAsia="Times New Roman" w:cstheme="minorHAnsi"/>
@@ -6251,7 +5619,7 @@
         </w:rPr>
         <w:t>v</w:t>
       </w:r>
-      <w:bookmarkEnd w:id="42"/>
+      <w:bookmarkEnd w:id="43"/>
       <w:r>
         <w:rPr>
           <w:rFonts w:eastAsia="Times New Roman" w:cstheme="minorHAnsi"/>
@@ -6305,6 +5673,60 @@
       <w:pPr>
         <w:pStyle w:val="Ttulo3"/>
         <w:rPr>
+          <w:rFonts w:eastAsia="Times New Roman"/>
+          <w:lang w:eastAsia="ca-ES"/>
+        </w:rPr>
+      </w:pPr>
+      <w:r>
+        <w:rPr>
+          <w:rFonts w:eastAsia="Times New Roman"/>
+          <w:lang w:eastAsia="ca-ES"/>
+        </w:rPr>
+        <w:t xml:space="preserve">Bioclimatic indices </w:t>
+      </w:r>
+    </w:p>
+    <w:p>
+      <w:pPr>
+        <w:spacing w:line="360" w:lineRule="auto"/>
+        <w:ind w:firstLine="709"/>
+        <w:jc w:val="both"/>
+      </w:pPr>
+      <w:r>
+        <w:t xml:space="preserve">From the environmental data, we calculated a series of bioclimatic indices per plot following </w:t>
+      </w:r>
+      <w:r>
+        <w:rPr>
+          <w:highlight w:val="yellow"/>
+        </w:rPr>
+        <w:t>Jiménez-Alfaro et al. (2024, JVA</w:t>
+      </w:r>
+      <w:r>
+        <w:t xml:space="preserve">). </w:t>
+      </w:r>
+      <w:commentRangeStart w:id="44"/>
+      <w:r>
+        <w:t>We calculated bioclimatic indices based on standard variables used by WorldClim (Fick &amp; Hijmans 2017), together with other variables with a relevant function on alpine topographic gradients. The selected variables were: (1) bio1 = annual mean temperature; (2) bio2 = mean diurnal range, i.e. the mean of the monthly differences between maximum and minimum temperatures; (3) bio7 = temperature annual range; i.e. the difference between the maximum temperature of the warmest month and the minimum temperature of the coldest month; (4) snow = the number of days of snow cover, when temperature is around 0 ºC, calculated for the period in which the maximum temperature was &lt; 0.5 ºC and the minimum temperature was &gt; -0.5 ºC; (5) FDD = freezing degree days, i.e. the sum of daily mean temperatures for days in which the mean temperature was below 0 ºC (Choler 2018); and (6) GDD = growing degree days, i.e. the sum of daily mean temperatures for days in which the soil mean temperature at five cm deep was above 5 ºC (Körner 2021). For FDD, we transformed the values from negative to positive, so higher values represent more freezing.</w:t>
+      </w:r>
+      <w:commentRangeEnd w:id="44"/>
+      <w:r>
+        <w:rPr>
+          <w:rStyle w:val="Refdecomentario"/>
+          <w:rFonts w:ascii="Calibri" w:eastAsia="Calibri" w:hAnsi="Calibri" w:cs="Calibri"/>
+        </w:rPr>
+        <w:commentReference w:id="44"/>
+      </w:r>
+    </w:p>
+    <w:p>
+      <w:pPr>
+        <w:rPr>
+          <w:lang w:eastAsia="ca-ES"/>
+        </w:rPr>
+      </w:pPr>
+    </w:p>
+    <w:p>
+      <w:pPr>
+        <w:pStyle w:val="Ttulo3"/>
+        <w:rPr>
           <w:lang w:val="en-GB"/>
         </w:rPr>
       </w:pPr>
@@ -6345,7 +5767,7 @@
         <w:rPr>
           <w:lang w:val="en-GB"/>
         </w:rPr>
-        <w:t>p50, Ki and slope values.</w:t>
+        <w:t>p50 values.</w:t>
       </w:r>
     </w:p>
     <w:p>
@@ -6358,31 +5780,191 @@
       </w:pPr>
       <w:r>
         <w:rPr>
-          <w:lang w:val="en-GB"/>
-        </w:rPr>
-        <w:t xml:space="preserve">The phylogeny tree was created using </w:t>
-      </w:r>
-      <w:proofErr w:type="spellStart"/>
-      <w:proofErr w:type="gramStart"/>
-      <w:r>
-        <w:rPr>
-          <w:lang w:val="en-GB"/>
-        </w:rPr>
-        <w:t>V.PhyloMaker</w:t>
-      </w:r>
-      <w:proofErr w:type="spellEnd"/>
-      <w:proofErr w:type="gramEnd"/>
-      <w:r>
-        <w:rPr>
-          <w:lang w:val="en-GB"/>
-        </w:rPr>
-        <w:t xml:space="preserve"> R package (Ref), see fig xx)</w:t>
-      </w:r>
-      <w:r>
-        <w:rPr>
-          <w:lang w:val="en-GB"/>
-        </w:rPr>
-        <w:t xml:space="preserve"> </w:t>
+          <w:rFonts w:eastAsia="Times New Roman" w:cstheme="minorHAnsi"/>
+          <w:color w:val="000000"/>
+          <w:lang w:eastAsia="ca-ES"/>
+        </w:rPr>
+        <w:t xml:space="preserve">Phylogeny was included using a reconstructed tree for the </w:t>
+      </w:r>
+      <w:r>
+        <w:rPr>
+          <w:rFonts w:eastAsia="Times New Roman" w:cstheme="minorHAnsi"/>
+          <w:color w:val="000000"/>
+          <w:highlight w:val="yellow"/>
+          <w:lang w:eastAsia="ca-ES"/>
+        </w:rPr>
+        <w:t>54</w:t>
+      </w:r>
+      <w:r>
+        <w:rPr>
+          <w:rFonts w:eastAsia="Times New Roman" w:cstheme="minorHAnsi"/>
+          <w:color w:val="000000"/>
+          <w:lang w:eastAsia="ca-ES"/>
+        </w:rPr>
+        <w:t xml:space="preserve"> species</w:t>
+      </w:r>
+      <w:r>
+        <w:rPr>
+          <w:rFonts w:eastAsia="Times New Roman" w:cstheme="minorHAnsi"/>
+          <w:color w:val="000000"/>
+          <w:lang w:eastAsia="ca-ES"/>
+        </w:rPr>
+        <w:t xml:space="preserve"> (</w:t>
+      </w:r>
+      <w:r>
+        <w:rPr>
+          <w:rFonts w:eastAsia="Times New Roman" w:cstheme="minorHAnsi"/>
+          <w:color w:val="000000"/>
+          <w:lang w:eastAsia="ca-ES"/>
+        </w:rPr>
+        <w:t xml:space="preserve">Supporting information Fig. </w:t>
+      </w:r>
+      <w:r>
+        <w:rPr>
+          <w:rFonts w:eastAsia="Times New Roman" w:cstheme="minorHAnsi"/>
+          <w:b/>
+          <w:bCs/>
+          <w:color w:val="000000"/>
+          <w:lang w:eastAsia="ca-ES"/>
+        </w:rPr>
+        <w:t>S1</w:t>
+      </w:r>
+      <w:r>
+        <w:rPr>
+          <w:rFonts w:eastAsia="Times New Roman" w:cstheme="minorHAnsi"/>
+          <w:color w:val="000000"/>
+          <w:lang w:eastAsia="ca-ES"/>
+        </w:rPr>
+        <w:t>),</w:t>
+      </w:r>
+      <w:r>
+        <w:rPr>
+          <w:rFonts w:eastAsia="Times New Roman" w:cstheme="minorHAnsi"/>
+          <w:color w:val="000000"/>
+          <w:lang w:eastAsia="ca-ES"/>
+        </w:rPr>
+        <w:t xml:space="preserve"> created with V.PHYLOMAKER R package </w:t>
+      </w:r>
+      <w:r>
+        <w:rPr>
+          <w:rFonts w:eastAsia="Times New Roman" w:cstheme="minorHAnsi"/>
+          <w:color w:val="000000"/>
+          <w:lang w:eastAsia="ca-ES"/>
+        </w:rPr>
+        <w:fldChar w:fldCharType="begin" w:fldLock="1"/>
+      </w:r>
+      <w:r>
+        <w:rPr>
+          <w:rFonts w:eastAsia="Times New Roman" w:cstheme="minorHAnsi"/>
+          <w:color w:val="000000"/>
+          <w:lang w:eastAsia="ca-ES"/>
+        </w:rPr>
+        <w:instrText>ADDIN CSL_CITATION {"citationItems":[{"id":"ITEM-1","itemData":{"DOI":"10.1111/ecog.04434","ISBN":"0000000213","ISSN":"16000587","abstract":"We present V.PhyloMaker, a freely available package for R designed to generate phylogenies for vascular plants. The mega-tree implemented in V.PhyloMaker (i.e. GBOTB.extended.tre), which was derived from two recently published mega-trees and includes 74 533 species and all families of extant vascular plants, is the largest dated phylogeny for vascular plants. V.PhyloMaker can generate phylogenies for very large species lists (the largest species list that we tested included 314 686 species). V.PhyloMaker generates phylogenies at a fast speed, much faster than other phylogeny-generating packages. Our tests of V.PhyloMaker show that generating a phylogeny for 60 000 species requires less than six hours. V.PhyloMaker includes an approach to attach genera or species to their close relatives in a phylogeny. We provide a simple example in this paper to show how to use V.PhyloMaker to generate phylogenies.","author":[{"dropping-particle":"","family":"Jin","given":"Yi","non-dropping-particle":"","parse-names":false,"suffix":""},{"dropping-particle":"","family":"Qian","given":"Hong","non-dropping-particle":"","parse-names":false,"suffix":""}],"container-title":"Ecography","id":"ITEM-1","issue":"8","issued":{"date-parts":[["2019"]]},"page":"1353-1359","title":"V.PhyloMaker: an R package that can generate very large phylogenies for vascular plants","type":"article-journal","volume":"42"},"uris":["http://www.mendeley.com/documents/?uuid=b2d3562c-8a69-42da-a044-0885d559ed82"]}],"mendeley":{"formattedCitation":"(Jin and Qian, 2019)","plainTextFormattedCitation":"(Jin and Qian, 2019)","previouslyFormattedCitation":"(Jin and Qian, 2019)"},"properties":{"noteIndex":0},"schema":"https://github.com/citation-style-language/schema/raw/master/csl-citation.json"}</w:instrText>
+      </w:r>
+      <w:r>
+        <w:rPr>
+          <w:rFonts w:eastAsia="Times New Roman" w:cstheme="minorHAnsi"/>
+          <w:color w:val="000000"/>
+          <w:lang w:eastAsia="ca-ES"/>
+        </w:rPr>
+        <w:fldChar w:fldCharType="separate"/>
+      </w:r>
+      <w:r>
+        <w:rPr>
+          <w:rFonts w:eastAsia="Times New Roman" w:cstheme="minorHAnsi"/>
+          <w:noProof/>
+          <w:color w:val="000000"/>
+          <w:lang w:eastAsia="ca-ES"/>
+        </w:rPr>
+        <w:t>(Jin and Qian, 2019)</w:t>
+      </w:r>
+      <w:r>
+        <w:rPr>
+          <w:rFonts w:eastAsia="Times New Roman" w:cstheme="minorHAnsi"/>
+          <w:color w:val="000000"/>
+          <w:lang w:eastAsia="ca-ES"/>
+        </w:rPr>
+        <w:fldChar w:fldCharType="end"/>
+      </w:r>
+      <w:r>
+        <w:rPr>
+          <w:rFonts w:eastAsia="Times New Roman" w:cstheme="minorHAnsi"/>
+          <w:color w:val="000000"/>
+          <w:lang w:eastAsia="ca-ES"/>
+        </w:rPr>
+        <w:t xml:space="preserve"> using phylosignal and phylobase R packages </w:t>
+      </w:r>
+      <w:r>
+        <w:rPr>
+          <w:rFonts w:eastAsia="Times New Roman" w:cstheme="minorHAnsi"/>
+          <w:color w:val="000000"/>
+          <w:lang w:eastAsia="ca-ES"/>
+        </w:rPr>
+        <w:fldChar w:fldCharType="begin" w:fldLock="1"/>
+      </w:r>
+      <w:r>
+        <w:rPr>
+          <w:rFonts w:eastAsia="Times New Roman" w:cstheme="minorHAnsi"/>
+          <w:color w:val="000000"/>
+          <w:lang w:eastAsia="ca-ES"/>
+        </w:rPr>
+        <w:instrText>ADDIN CSL_CITATION {"citationItems":[{"id":"ITEM-1","itemData":{"DOI":"10.1002/ece3.2051","author":[{"dropping-particle":"","family":"Keck","given":"Francois","non-dropping-particle":"","parse-names":false,"suffix":""},{"dropping-particle":"","family":"Rimet","given":"Frederic","non-dropping-particle":"","parse-names":false,"suffix":""},{"dropping-particle":"","family":"Bouchez","given":"Agnes","non-dropping-particle":"","parse-names":false,"suffix":""},{"dropping-particle":"","family":"Franc","given":"Alain","non-dropping-particle":"","parse-names":false,"suffix":""}],"container-title":"Ecology and Evolution","id":"ITEM-1","issue":"9","issued":{"date-parts":[["2016"]]},"page":"2774-2780","title":"phylosignal: an R package to measure, test, and explore the phylogenetic signal","type":"article-journal","volume":"6"},"uris":["http://www.mendeley.com/documents/?uuid=9a43c0ff-47d9-476a-9a49-11dbad0d6d48"]},{"id":"ITEM-2","itemData":{"author":[{"dropping-particle":"","family":"R Hackathon et al.","given":"","non-dropping-particle":"","parse-names":false,"suffix":""}],"id":"ITEM-2","issued":{"date-parts":[["2020"]]},"number":"R package version 0.8.10","title":"phylobase: Base Package for Phylogenetic Structures and Comparative Data","type":"article"},"uris":["http://www.mendeley.com/documents/?uuid=aee7bdc8-bcfd-4ca8-841f-02357bcd296c"]}],"mendeley":{"formattedCitation":"(Keck &lt;i&gt;et al.&lt;/i&gt;, 2016; R Hackathon et al., 2020)","plainTextFormattedCitation":"(Keck et al., 2016; R Hackathon et al., 2020)","previouslyFormattedCitation":"(Keck &lt;i&gt;et al.&lt;/i&gt;, 2016; R Hackathon et al., 2020)"},"properties":{"noteIndex":0},"schema":"https://github.com/citation-style-language/schema/raw/master/csl-citation.json"}</w:instrText>
+      </w:r>
+      <w:r>
+        <w:rPr>
+          <w:rFonts w:eastAsia="Times New Roman" w:cstheme="minorHAnsi"/>
+          <w:color w:val="000000"/>
+          <w:lang w:eastAsia="ca-ES"/>
+        </w:rPr>
+        <w:fldChar w:fldCharType="separate"/>
+      </w:r>
+      <w:r>
+        <w:rPr>
+          <w:rFonts w:eastAsia="Times New Roman" w:cstheme="minorHAnsi"/>
+          <w:noProof/>
+          <w:color w:val="000000"/>
+          <w:lang w:eastAsia="ca-ES"/>
+        </w:rPr>
+        <w:t xml:space="preserve">(Keck </w:t>
+      </w:r>
+      <w:r>
+        <w:rPr>
+          <w:rFonts w:eastAsia="Times New Roman" w:cstheme="minorHAnsi"/>
+          <w:i/>
+          <w:noProof/>
+          <w:color w:val="000000"/>
+          <w:lang w:eastAsia="ca-ES"/>
+        </w:rPr>
+        <w:t>et al.</w:t>
+      </w:r>
+      <w:r>
+        <w:rPr>
+          <w:rFonts w:eastAsia="Times New Roman" w:cstheme="minorHAnsi"/>
+          <w:noProof/>
+          <w:color w:val="000000"/>
+          <w:lang w:eastAsia="ca-ES"/>
+        </w:rPr>
+        <w:t>, 2016; R Hackathon et al., 2020)</w:t>
+      </w:r>
+      <w:r>
+        <w:rPr>
+          <w:rFonts w:eastAsia="Times New Roman" w:cstheme="minorHAnsi"/>
+          <w:color w:val="000000"/>
+          <w:lang w:eastAsia="ca-ES"/>
+        </w:rPr>
+        <w:fldChar w:fldCharType="end"/>
+      </w:r>
+      <w:r>
+        <w:rPr>
+          <w:lang w:val="en-GB"/>
+        </w:rPr>
+        <w:t xml:space="preserve">Exploratory PCA for FAME’s composition and </w:t>
+      </w:r>
+      <w:r>
+        <w:rPr>
+          <w:lang w:val="en-GB"/>
+        </w:rPr>
+        <w:t>total oil content (in percentage)</w:t>
       </w:r>
     </w:p>
     <w:p>
@@ -6397,13 +5979,26 @@
         <w:rPr>
           <w:lang w:val="en-GB"/>
         </w:rPr>
-        <w:t xml:space="preserve">Exploratory PCA for FAME’s composition and </w:t>
-      </w:r>
-      <w:r>
-        <w:rPr>
-          <w:lang w:val="en-GB"/>
-        </w:rPr>
-        <w:t>total oil content (in percentage)</w:t>
+        <w:lastRenderedPageBreak/>
+        <w:t xml:space="preserve">Our </w:t>
+      </w:r>
+      <w:r>
+        <w:rPr>
+          <w:lang w:val="en-GB"/>
+        </w:rPr>
+        <w:t>two response variables are total oil content (in percentage) and UFA/SFA ratio</w:t>
+      </w:r>
+      <w:r>
+        <w:rPr>
+          <w:lang w:val="en-GB"/>
+        </w:rPr>
+        <w:t xml:space="preserve"> (both log transformed)</w:t>
+      </w:r>
+      <w:r>
+        <w:rPr>
+          <w:lang w:val="en-GB"/>
+        </w:rPr>
+        <w:t xml:space="preserve">. </w:t>
       </w:r>
     </w:p>
     <w:p>
@@ -6418,28 +6013,186 @@
         <w:rPr>
           <w:lang w:val="en-GB"/>
         </w:rPr>
-        <w:t xml:space="preserve">How two response variables are total oil content (in percentage) and UFA/SFA ratio. </w:t>
-      </w:r>
-    </w:p>
-    <w:p>
-      <w:pPr>
+        <w:t>Biological trade-offs: seed mass, longevity</w:t>
+      </w:r>
+      <w:r>
+        <w:rPr>
+          <w:lang w:val="en-GB"/>
+        </w:rPr>
+        <w:t xml:space="preserve"> (p50)</w:t>
+      </w:r>
+      <w:r>
+        <w:rPr>
+          <w:lang w:val="en-GB"/>
+        </w:rPr>
+        <w:t xml:space="preserve">, </w:t>
+      </w:r>
+      <w:r>
+        <w:rPr>
+          <w:lang w:val="en-GB"/>
+        </w:rPr>
+        <w:t>earliness of germination (t50).</w:t>
+      </w:r>
+    </w:p>
+    <w:p>
+      <w:pPr>
+        <w:shd w:val="clear" w:color="auto" w:fill="FFFFFF"/>
         <w:spacing w:line="360" w:lineRule="auto"/>
         <w:jc w:val="both"/>
-        <w:rPr>
-          <w:lang w:val="en-GB"/>
-        </w:rPr>
-      </w:pPr>
-      <w:r>
-        <w:rPr>
-          <w:lang w:val="en-GB"/>
-        </w:rPr>
-        <w:t>Species phylogenetic tree</w:t>
-      </w:r>
-      <w:r>
-        <w:rPr>
-          <w:lang w:val="en-GB"/>
-        </w:rPr>
-        <w:t xml:space="preserve"> (so far)</w:t>
+        <w:textAlignment w:val="baseline"/>
+        <w:rPr>
+          <w:rFonts w:eastAsia="Times New Roman" w:cstheme="minorHAnsi"/>
+          <w:color w:val="000000"/>
+          <w:lang w:eastAsia="ca-ES"/>
+        </w:rPr>
+      </w:pPr>
+      <w:r>
+        <w:rPr>
+          <w:lang w:val="en-GB"/>
+        </w:rPr>
+        <w:t>MCMC-GLMM</w:t>
+      </w:r>
+      <w:r>
+        <w:rPr>
+          <w:lang w:val="en-GB"/>
+        </w:rPr>
+        <w:t xml:space="preserve">: </w:t>
+      </w:r>
+      <w:r>
+        <w:rPr>
+          <w:rFonts w:eastAsia="Times New Roman" w:cstheme="minorHAnsi"/>
+          <w:color w:val="000000"/>
+          <w:lang w:eastAsia="ca-ES"/>
+        </w:rPr>
+        <w:t>We analyzed the data by fitting Markov Chain Monte Carlo generalized linear mixed models (MCMCglmm) with Bayesian estimation using the R package MCMC</w:t>
+      </w:r>
+      <w:r>
+        <w:rPr>
+          <w:rFonts w:eastAsia="Times New Roman" w:cstheme="minorHAnsi"/>
+          <w:color w:val="000000"/>
+          <w:sz w:val="14"/>
+          <w:szCs w:val="14"/>
+          <w:lang w:eastAsia="ca-ES"/>
+        </w:rPr>
+        <w:t>GLMM</w:t>
+      </w:r>
+      <w:r>
+        <w:rPr>
+          <w:rFonts w:eastAsia="Times New Roman" w:cstheme="minorHAnsi"/>
+          <w:color w:val="000000"/>
+          <w:lang w:eastAsia="ca-ES"/>
+        </w:rPr>
+        <w:t xml:space="preserve"> </w:t>
+      </w:r>
+      <w:r>
+        <w:rPr>
+          <w:rFonts w:eastAsia="Times New Roman" w:cstheme="minorHAnsi"/>
+          <w:color w:val="000000"/>
+          <w:lang w:eastAsia="ca-ES"/>
+        </w:rPr>
+        <w:fldChar w:fldCharType="begin" w:fldLock="1"/>
+      </w:r>
+      <w:r>
+        <w:rPr>
+          <w:rFonts w:eastAsia="Times New Roman" w:cstheme="minorHAnsi"/>
+          <w:color w:val="000000"/>
+          <w:lang w:eastAsia="ca-ES"/>
+        </w:rPr>
+        <w:instrText>ADDIN CSL_CITATION {"citationItems":[{"id":"ITEM-1","itemData":{"ISBN":"9781439811870","ISSN":"19390068","PMID":"18291371","abstract":"Generalized linear mixed models provide a flexible framework for modeling a range of data, although with non-Gaussian response variables the likelihood cannot be obtained in closed form. Markov chain Monte Carlo methods solve this problem by sampling from a series of simpler conditional distributions that can be evaluated. The R package MCMCglmm implements such an algorithm for a range of model fitting problems. More than one response variable can be analyzed simultaneously, and these variables are allowed to follow Gaussian, Poisson, multi(bi)nominal, exponential, zero-inflated and censored dis-tributions. A range of variance structures are permitted for the random effects, including interactions with categorical or continuous variables (i.e., random regression), and more complicated variance structures that arise through shared ancestry, either through a pedi-gree or through a phylogeny. Missing values are permitted in the response variable(s) and data can be known up to some level of measurement error as in meta-analysis. All simu-lation is done in C/ C++ using the CSparse library for sparse linear systems.","author":[{"dropping-particle":"","family":"Hadfield","given":"Jarrod D","non-dropping-particle":"","parse-names":false,"suffix":""}],"container-title":"Journal of Statistical Software","id":"ITEM-1","issue":"2","issued":{"date-parts":[["2010"]]},"page":"1-22","title":"MCMCglmm: MCMC Methods for Multi-Response GLMMs in R","type":"article-journal","volume":"33"},"uris":["http://www.mendeley.com/documents/?uuid=41627bcd-fb59-4a4f-8935-c58d22662a04"]}],"mendeley":{"formattedCitation":"(Hadfield, 2010)","plainTextFormattedCitation":"(Hadfield, 2010)","previouslyFormattedCitation":"(Hadfield, 2010)"},"properties":{"noteIndex":0},"schema":"https://github.com/citation-style-language/schema/raw/master/csl-citation.json"}</w:instrText>
+      </w:r>
+      <w:r>
+        <w:rPr>
+          <w:rFonts w:eastAsia="Times New Roman" w:cstheme="minorHAnsi"/>
+          <w:color w:val="000000"/>
+          <w:lang w:eastAsia="ca-ES"/>
+        </w:rPr>
+        <w:fldChar w:fldCharType="separate"/>
+      </w:r>
+      <w:r>
+        <w:rPr>
+          <w:rFonts w:eastAsia="Times New Roman" w:cstheme="minorHAnsi"/>
+          <w:noProof/>
+          <w:color w:val="000000"/>
+          <w:lang w:eastAsia="ca-ES"/>
+        </w:rPr>
+        <w:t>(Hadfield, 2010)</w:t>
+      </w:r>
+      <w:r>
+        <w:rPr>
+          <w:rFonts w:eastAsia="Times New Roman" w:cstheme="minorHAnsi"/>
+          <w:color w:val="000000"/>
+          <w:lang w:eastAsia="ca-ES"/>
+        </w:rPr>
+        <w:fldChar w:fldCharType="end"/>
+      </w:r>
+      <w:r>
+        <w:rPr>
+          <w:rFonts w:eastAsia="Times New Roman" w:cstheme="minorHAnsi"/>
+          <w:color w:val="000000"/>
+          <w:lang w:eastAsia="ca-ES"/>
+        </w:rPr>
+        <w:t xml:space="preserve">. To model germination traits, we used binomial MCMCglmms (family = multinomial2) while for the t50 and EHS traits we scaled the values and used gaussian MCMCglmms (family = gaussian). </w:t>
+      </w:r>
+      <w:r>
+        <w:rPr>
+          <w:rFonts w:eastAsia="Times New Roman" w:cstheme="minorHAnsi"/>
+          <w:color w:val="000000"/>
+          <w:lang w:eastAsia="ca-ES"/>
+        </w:rPr>
+        <w:t xml:space="preserve">In all models we used weakly informative priors, with parameter-expanded priors for the random effects. Each model was run for </w:t>
+      </w:r>
+      <w:r>
+        <w:rPr>
+          <w:rFonts w:eastAsia="Times New Roman" w:cstheme="minorHAnsi"/>
+          <w:color w:val="000000"/>
+          <w:lang w:eastAsia="ca-ES"/>
+        </w:rPr>
+        <w:t>1,000,000</w:t>
+      </w:r>
+      <w:r>
+        <w:rPr>
+          <w:rFonts w:eastAsia="Times New Roman" w:cstheme="minorHAnsi"/>
+          <w:color w:val="000000"/>
+          <w:lang w:eastAsia="ca-ES"/>
+        </w:rPr>
+        <w:t xml:space="preserve"> iterations, with an initial burn of </w:t>
+      </w:r>
+      <w:r>
+        <w:rPr>
+          <w:rFonts w:eastAsia="Times New Roman" w:cstheme="minorHAnsi"/>
+          <w:color w:val="000000"/>
+          <w:lang w:eastAsia="ca-ES"/>
+        </w:rPr>
+        <w:t>100,000</w:t>
+      </w:r>
+      <w:r>
+        <w:rPr>
+          <w:rFonts w:eastAsia="Times New Roman" w:cstheme="minorHAnsi"/>
+          <w:color w:val="000000"/>
+          <w:lang w:eastAsia="ca-ES"/>
+        </w:rPr>
+        <w:t xml:space="preserve"> and a thinning interval of 100. From the resulting posterior distributions, we calculated mean parameter estimates and 95% credible intervals (CI).</w:t>
+      </w:r>
+    </w:p>
+    <w:p>
+      <w:pPr>
+        <w:spacing w:line="360" w:lineRule="auto"/>
+        <w:jc w:val="both"/>
+        <w:rPr>
+          <w:lang w:val="en-GB"/>
+        </w:rPr>
+      </w:pPr>
+      <w:r>
+        <w:rPr>
+          <w:lang w:val="en-GB"/>
+        </w:rPr>
+        <w:t xml:space="preserve">Ecological trade-offs: </w:t>
+      </w:r>
+      <w:r>
+        <w:rPr>
+          <w:lang w:val="en-GB"/>
+        </w:rPr>
+        <w:t>species ecology, GDD, FDD</w:t>
       </w:r>
     </w:p>
     <w:p>
@@ -6738,32 +6491,15 @@
         <w:t>Festuca glacialis</w:t>
       </w:r>
       <w:r>
-        <w:t xml:space="preserve"> (</w:t>
-      </w:r>
-      <w:proofErr w:type="spellStart"/>
-      <w:r>
-        <w:t>Poaceae</w:t>
-      </w:r>
-      <w:proofErr w:type="spellEnd"/>
-      <w:r>
-        <w:t xml:space="preserve">) to 30.1% in </w:t>
+        <w:t xml:space="preserve"> (Poaceae) to 30.1% in </w:t>
       </w:r>
       <w:r>
         <w:rPr>
           <w:i/>
           <w:iCs/>
         </w:rPr>
-        <w:t xml:space="preserve">Saxifraga </w:t>
-      </w:r>
-      <w:proofErr w:type="spellStart"/>
-      <w:r>
-        <w:rPr>
-          <w:i/>
-          <w:iCs/>
-        </w:rPr>
-        <w:t>conifera</w:t>
-      </w:r>
-      <w:proofErr w:type="spellEnd"/>
+        <w:t>Saxifraga conifera</w:t>
+      </w:r>
       <w:r>
         <w:t xml:space="preserve"> (Saxifragaceae).</w:t>
       </w:r>
@@ -7383,21 +7119,7 @@
         <w:rPr>
           <w:lang w:val="en-GB"/>
         </w:rPr>
-        <w:t xml:space="preserve">C) Oil content per species in percentage, </w:t>
-      </w:r>
-      <w:proofErr w:type="spellStart"/>
-      <w:r>
-        <w:rPr>
-          <w:lang w:val="en-GB"/>
-        </w:rPr>
-        <w:t>colors</w:t>
-      </w:r>
-      <w:proofErr w:type="spellEnd"/>
-      <w:r>
-        <w:rPr>
-          <w:lang w:val="en-GB"/>
-        </w:rPr>
-        <w:t xml:space="preserve"> representing families as panel A</w:t>
+        <w:t>C) Oil content per species in percentage, colors representing families as panel A</w:t>
       </w:r>
       <w:r>
         <w:rPr>
@@ -7467,19 +7189,11 @@
         </w:rPr>
         <w:t xml:space="preserve"> variation of oil content in small seeds, but it </w:t>
       </w:r>
-      <w:proofErr w:type="gramStart"/>
-      <w:r>
-        <w:rPr>
-          <w:lang w:val="en-GB"/>
-        </w:rPr>
-        <w:t>diminish</w:t>
-      </w:r>
-      <w:proofErr w:type="gramEnd"/>
-      <w:r>
-        <w:rPr>
-          <w:lang w:val="en-GB"/>
-        </w:rPr>
-        <w:t xml:space="preserve"> in large seeds which at the same time have lower oil content. </w:t>
+      <w:r>
+        <w:rPr>
+          <w:lang w:val="en-GB"/>
+        </w:rPr>
+        <w:t xml:space="preserve">diminish in large seeds which at the same time have lower oil content. </w:t>
       </w:r>
     </w:p>
     <w:p>
@@ -7512,21 +7226,7 @@
         <w:rPr>
           <w:lang w:val="en-GB"/>
         </w:rPr>
-        <w:t xml:space="preserve"> Higher seed mass correlate with lower oil content (variables log transform to </w:t>
-      </w:r>
-      <w:proofErr w:type="spellStart"/>
-      <w:r>
-        <w:rPr>
-          <w:lang w:val="en-GB"/>
-        </w:rPr>
-        <w:t>met</w:t>
-      </w:r>
-      <w:proofErr w:type="spellEnd"/>
-      <w:r>
-        <w:rPr>
-          <w:lang w:val="en-GB"/>
-        </w:rPr>
-        <w:t xml:space="preserve"> assumptions</w:t>
+        <w:t xml:space="preserve"> Higher seed mass correlate with lower oil content (variables log transform to met assumptions</w:t>
       </w:r>
       <w:r>
         <w:rPr>
@@ -7547,36 +7247,14 @@
         <w:rPr>
           <w:lang w:val="en-GB"/>
         </w:rPr>
-        <w:t xml:space="preserve">H2.1a Higher seed mass correlate less UFA/SFA ratio (seed mass log transform to </w:t>
-      </w:r>
-      <w:proofErr w:type="spellStart"/>
-      <w:r>
-        <w:rPr>
-          <w:lang w:val="en-GB"/>
-        </w:rPr>
-        <w:t>met</w:t>
-      </w:r>
-      <w:proofErr w:type="spellEnd"/>
-      <w:r>
-        <w:rPr>
-          <w:lang w:val="en-GB"/>
-        </w:rPr>
-        <w:t xml:space="preserve"> assumptions)</w:t>
-      </w:r>
-      <w:r>
-        <w:rPr>
-          <w:lang w:val="en-GB"/>
-        </w:rPr>
-        <w:t xml:space="preserve"> optimize space for more energy </w:t>
-      </w:r>
-      <w:proofErr w:type="gramStart"/>
-      <w:r>
-        <w:rPr>
-          <w:lang w:val="en-GB"/>
-        </w:rPr>
-        <w:t>reserves</w:t>
-      </w:r>
-      <w:proofErr w:type="gramEnd"/>
+        <w:t>H2.1a Higher seed mass correlate less UFA/SFA ratio (seed mass log transform to met assumptions)</w:t>
+      </w:r>
+      <w:r>
+        <w:rPr>
+          <w:lang w:val="en-GB"/>
+        </w:rPr>
+        <w:t xml:space="preserve"> optimize space for more energy reserves</w:t>
+      </w:r>
     </w:p>
     <w:p>
       <w:pPr>
@@ -7785,21 +7463,7 @@
         <w:rPr>
           <w:lang w:val="en-GB"/>
         </w:rPr>
-        <w:t>B) P50: time for viability to drop to 50</w:t>
-      </w:r>
-      <w:proofErr w:type="gramStart"/>
-      <w:r>
-        <w:rPr>
-          <w:lang w:val="en-GB"/>
-        </w:rPr>
-        <w:t>% ,</w:t>
-      </w:r>
-      <w:proofErr w:type="gramEnd"/>
-      <w:r>
-        <w:rPr>
-          <w:lang w:val="en-GB"/>
-        </w:rPr>
-        <w:t xml:space="preserve"> based on probit analysis (GENSTAT software) and raw germination curves</w:t>
+        <w:t>B) P50: time for viability to drop to 50% , based on probit analysis (GENSTAT software) and raw germination curves</w:t>
       </w:r>
       <w:r>
         <w:rPr>
@@ -7840,33 +7504,11 @@
           <w:lang w:val="en-GB"/>
         </w:rPr>
       </w:pPr>
-      <w:proofErr w:type="gramStart"/>
-      <w:r>
-        <w:rPr>
-          <w:lang w:val="en-GB"/>
-        </w:rPr>
-        <w:t>EXTRA::</w:t>
-      </w:r>
-      <w:proofErr w:type="gramEnd"/>
-      <w:r>
-        <w:rPr>
-          <w:lang w:val="en-GB"/>
-        </w:rPr>
-        <w:t xml:space="preserve"> will ecological preferences modify longevity? AS preliminary results from Giovanni </w:t>
-      </w:r>
-      <w:proofErr w:type="spellStart"/>
-      <w:r>
-        <w:rPr>
-          <w:lang w:val="en-GB"/>
-        </w:rPr>
-        <w:t>tesis</w:t>
-      </w:r>
-      <w:proofErr w:type="spellEnd"/>
-      <w:r>
-        <w:rPr>
-          <w:lang w:val="en-GB"/>
-        </w:rPr>
-        <w:t xml:space="preserve"> and IAVS con</w:t>
+      <w:r>
+        <w:rPr>
+          <w:lang w:val="en-GB"/>
+        </w:rPr>
+        <w:t>EXTRA:: will ecological preferences modify longevity? AS preliminary results from Giovanni tesis and IAVS con</w:t>
       </w:r>
       <w:r>
         <w:rPr>
@@ -8010,16 +7652,8 @@
         <w:rPr>
           <w:lang w:val="en-GB"/>
         </w:rPr>
-        <w:t xml:space="preserve">and higher UFA/SFA </w:t>
-      </w:r>
-      <w:proofErr w:type="gramStart"/>
-      <w:r>
-        <w:rPr>
-          <w:lang w:val="en-GB"/>
-        </w:rPr>
-        <w:t>ratio</w:t>
-      </w:r>
-      <w:proofErr w:type="gramEnd"/>
+        <w:t>and higher UFA/SFA ratio</w:t>
+      </w:r>
     </w:p>
     <w:p>
       <w:pPr>
@@ -8071,21 +7705,7 @@
         <w:rPr>
           <w:lang w:val="en-GB"/>
         </w:rPr>
-        <w:t xml:space="preserve">) will have higher oil </w:t>
-      </w:r>
-      <w:proofErr w:type="gramStart"/>
-      <w:r>
-        <w:rPr>
-          <w:lang w:val="en-GB"/>
-        </w:rPr>
-        <w:t>content</w:t>
-      </w:r>
-      <w:proofErr w:type="gramEnd"/>
-      <w:r>
-        <w:rPr>
-          <w:lang w:val="en-GB"/>
-        </w:rPr>
-        <w:t xml:space="preserve"> </w:t>
+        <w:t xml:space="preserve">) will have higher oil content </w:t>
       </w:r>
     </w:p>
     <w:p>
@@ -8124,16 +7744,8 @@
         <w:rPr>
           <w:lang w:val="en-GB"/>
         </w:rPr>
-        <w:t xml:space="preserve">will have higher UFA/SFA </w:t>
-      </w:r>
-      <w:proofErr w:type="gramStart"/>
-      <w:r>
-        <w:rPr>
-          <w:lang w:val="en-GB"/>
-        </w:rPr>
-        <w:t>ratio</w:t>
-      </w:r>
-      <w:proofErr w:type="gramEnd"/>
+        <w:t>will have higher UFA/SFA ratio</w:t>
+      </w:r>
     </w:p>
     <w:p>
       <w:pPr>
@@ -8284,21 +7896,7 @@
         <w:rPr>
           <w:lang w:val="en-GB"/>
         </w:rPr>
-        <w:t xml:space="preserve">Sanyal 2016 found significant negative correlation between seed oil content and palmitic (C16:0) and linoleic acids (C18:2n6) and positive correlation with oleic (C18:1n9), arachidic (C20:0) and </w:t>
-      </w:r>
-      <w:proofErr w:type="spellStart"/>
-      <w:r>
-        <w:rPr>
-          <w:lang w:val="en-GB"/>
-        </w:rPr>
-        <w:t>eicosenoic</w:t>
-      </w:r>
-      <w:proofErr w:type="spellEnd"/>
-      <w:r>
-        <w:rPr>
-          <w:lang w:val="en-GB"/>
-        </w:rPr>
-        <w:t xml:space="preserve"> (C20:1n9). </w:t>
+        <w:t xml:space="preserve">Sanyal 2016 found significant negative correlation between seed oil content and palmitic (C16:0) and linoleic acids (C18:2n6) and positive correlation with oleic (C18:1n9), arachidic (C20:0) and eicosenoic (C20:1n9). </w:t>
       </w:r>
       <w:r>
         <w:rPr>
@@ -8327,104 +7925,48 @@
         <w:rPr>
           <w:lang w:val="en-GB"/>
         </w:rPr>
-        <w:t xml:space="preserve">The oil content can vary from 1 % in Musa paradisiaca to 76 % in </w:t>
-      </w:r>
-      <w:proofErr w:type="spellStart"/>
-      <w:r>
-        <w:rPr>
-          <w:lang w:val="en-GB"/>
-        </w:rPr>
-        <w:t>Chrysobalanus</w:t>
-      </w:r>
-      <w:proofErr w:type="spellEnd"/>
-      <w:r>
-        <w:rPr>
+        <w:t>The oil content can vary from 1 % in Musa paradisiaca to 76 % in Chrysobalanus icaco [</w:t>
+      </w:r>
+      <w:commentRangeStart w:id="45"/>
+      <w:r>
+        <w:rPr>
+          <w:lang w:val="en-GB"/>
+        </w:rPr>
+        <w:t>9</w:t>
+      </w:r>
+      <w:commentRangeEnd w:id="45"/>
+      <w:r>
+        <w:rPr>
+          <w:lang w:val="en-GB"/>
+        </w:rPr>
+        <w:commentReference w:id="45"/>
+      </w:r>
+      <w:r>
+        <w:rPr>
+          <w:lang w:val="en-GB"/>
+        </w:rPr>
+        <w:t xml:space="preserve">]. Bretagnolle found a huge variation in seed oil content ranging from seeds with virtually no oil (Trifolium pratense L., 0%) to very rich seeds (Papaver rhoeas L., 54%) (Bretagnolle 2016). </w:t>
+      </w:r>
+      <w:r>
+        <w:rPr>
+          <w:highlight w:val="yellow"/>
+          <w:lang w:val="en-GB"/>
+        </w:rPr>
+        <w:t>In our preliminary results oil content varies from 1.3 %</w:t>
+      </w:r>
+      <w:r>
+        <w:rPr>
+          <w:highlight w:val="yellow"/>
           <w:lang w:val="en-GB"/>
         </w:rPr>
         <w:t xml:space="preserve"> </w:t>
       </w:r>
-      <w:proofErr w:type="spellStart"/>
-      <w:r>
-        <w:rPr>
-          <w:lang w:val="en-GB"/>
-        </w:rPr>
-        <w:t>icaco</w:t>
-      </w:r>
-      <w:proofErr w:type="spellEnd"/>
-      <w:r>
-        <w:rPr>
-          <w:lang w:val="en-GB"/>
-        </w:rPr>
-        <w:t xml:space="preserve"> [</w:t>
-      </w:r>
-      <w:commentRangeStart w:id="43"/>
-      <w:r>
-        <w:rPr>
-          <w:lang w:val="en-GB"/>
-        </w:rPr>
-        <w:t>9</w:t>
-      </w:r>
-      <w:commentRangeEnd w:id="43"/>
-      <w:r>
-        <w:rPr>
-          <w:lang w:val="en-GB"/>
-        </w:rPr>
-        <w:commentReference w:id="43"/>
-      </w:r>
-      <w:r>
-        <w:rPr>
-          <w:lang w:val="en-GB"/>
-        </w:rPr>
-        <w:t xml:space="preserve">]. </w:t>
-      </w:r>
-      <w:proofErr w:type="spellStart"/>
-      <w:r>
-        <w:rPr>
-          <w:lang w:val="en-GB"/>
-        </w:rPr>
-        <w:t>Bretagnolle</w:t>
-      </w:r>
-      <w:proofErr w:type="spellEnd"/>
-      <w:r>
-        <w:rPr>
-          <w:lang w:val="en-GB"/>
-        </w:rPr>
-        <w:t xml:space="preserve"> found a huge variation in seed oil content ranging from seeds with virtually no oil (Trifolium pratense L., 0%) to very rich seeds (Papaver </w:t>
-      </w:r>
-      <w:proofErr w:type="spellStart"/>
-      <w:r>
-        <w:rPr>
-          <w:lang w:val="en-GB"/>
-        </w:rPr>
-        <w:t>rhoeas</w:t>
-      </w:r>
-      <w:proofErr w:type="spellEnd"/>
-      <w:r>
-        <w:rPr>
-          <w:lang w:val="en-GB"/>
-        </w:rPr>
-        <w:t xml:space="preserve"> L., 54%) (</w:t>
-      </w:r>
-      <w:proofErr w:type="spellStart"/>
-      <w:r>
-        <w:rPr>
-          <w:lang w:val="en-GB"/>
-        </w:rPr>
-        <w:t>Bretagnolle</w:t>
-      </w:r>
-      <w:proofErr w:type="spellEnd"/>
-      <w:r>
-        <w:rPr>
-          <w:lang w:val="en-GB"/>
-        </w:rPr>
-        <w:t xml:space="preserve"> 2016). </w:t>
-      </w:r>
       <w:r>
         <w:rPr>
           <w:highlight w:val="yellow"/>
           <w:lang w:val="en-GB"/>
         </w:rPr>
-        <w:t>In our preliminary results oil content varies from 1.3 %</w:t>
+        <w:t>(F.</w:t>
       </w:r>
       <w:r>
         <w:rPr>
@@ -8438,46 +7980,7 @@
           <w:highlight w:val="yellow"/>
           <w:lang w:val="en-GB"/>
         </w:rPr>
-        <w:t>(F.</w:t>
-      </w:r>
-      <w:r>
-        <w:rPr>
-          <w:highlight w:val="yellow"/>
-          <w:lang w:val="en-GB"/>
-        </w:rPr>
-        <w:t xml:space="preserve"> </w:t>
-      </w:r>
-      <w:proofErr w:type="gramStart"/>
-      <w:r>
-        <w:rPr>
-          <w:highlight w:val="yellow"/>
-          <w:lang w:val="en-GB"/>
-        </w:rPr>
-        <w:t>glacialis)  to</w:t>
-      </w:r>
-      <w:proofErr w:type="gramEnd"/>
-      <w:r>
-        <w:rPr>
-          <w:highlight w:val="yellow"/>
-          <w:lang w:val="en-GB"/>
-        </w:rPr>
-        <w:t xml:space="preserve"> 30.1% (S. </w:t>
-      </w:r>
-      <w:proofErr w:type="spellStart"/>
-      <w:r>
-        <w:rPr>
-          <w:highlight w:val="yellow"/>
-          <w:lang w:val="en-GB"/>
-        </w:rPr>
-        <w:t>conifera</w:t>
-      </w:r>
-      <w:proofErr w:type="spellEnd"/>
-      <w:r>
-        <w:rPr>
-          <w:highlight w:val="yellow"/>
-          <w:lang w:val="en-GB"/>
-        </w:rPr>
-        <w:t>).</w:t>
+        <w:t>glacialis)  to 30.1% (S. conifera).</w:t>
       </w:r>
       <w:r>
         <w:rPr>
@@ -8521,19 +8024,11 @@
           <w:lang w:val="en-GB"/>
         </w:rPr>
       </w:pPr>
-      <w:proofErr w:type="spellStart"/>
-      <w:r>
-        <w:rPr>
-          <w:lang w:val="en-GB"/>
-        </w:rPr>
-        <w:t>Bretagnolle</w:t>
-      </w:r>
-      <w:proofErr w:type="spellEnd"/>
-      <w:r>
-        <w:rPr>
-          <w:lang w:val="en-GB"/>
-        </w:rPr>
-        <w:t xml:space="preserve"> 2016. the three most common fatty acids were palmitic acid (C16:0, PA), oleic acid (18:1n- 9, OLA) and linoleic acid (18:2n-6, LA). These three FAs represented a mean of 76.5% (SD = 20.5%) of the total FAs in the seeds of the species analysed and can represent more than 90% of the FA synthesized by the seed</w:t>
+      <w:r>
+        <w:rPr>
+          <w:lang w:val="en-GB"/>
+        </w:rPr>
+        <w:t>Bretagnolle 2016. the three most common fatty acids were palmitic acid (C16:0, PA), oleic acid (18:1n- 9, OLA) and linoleic acid (18:2n-6, LA). These three FAs represented a mean of 76.5% (SD = 20.5%) of the total FAs in the seeds of the species analysed and can represent more than 90% of the FA synthesized by the seed</w:t>
       </w:r>
       <w:r>
         <w:rPr>
@@ -8555,21 +8050,7 @@
         <w:rPr>
           <w:lang w:val="en-GB"/>
         </w:rPr>
-        <w:t xml:space="preserve">Two other FAs were found highly represented: the a-linolenic acid (18:3n3, ALA) and the c-linolenic acid (18:3n6, GLA). These five FAs (PA, OLA, LA, ALA and GLA) represented 85.7% of the FAs (SD = 13.1%) among all the species analysed, and for the majority of the species, these five </w:t>
-      </w:r>
-      <w:proofErr w:type="gramStart"/>
-      <w:r>
-        <w:rPr>
-          <w:lang w:val="en-GB"/>
-        </w:rPr>
-        <w:t>FA’s</w:t>
-      </w:r>
-      <w:proofErr w:type="gramEnd"/>
-      <w:r>
-        <w:rPr>
-          <w:lang w:val="en-GB"/>
-        </w:rPr>
-        <w:t xml:space="preserve"> represented more than 70% of the seed oil content. </w:t>
+        <w:t xml:space="preserve">Two other FAs were found highly represented: the a-linolenic acid (18:3n3, ALA) and the c-linolenic acid (18:3n6, GLA). These five FAs (PA, OLA, LA, ALA and GLA) represented 85.7% of the FAs (SD = 13.1%) among all the species analysed, and for the majority of the species, these five FA’s represented more than 70% of the seed oil content. </w:t>
       </w:r>
       <w:r>
         <w:rPr>
@@ -8626,19 +8107,11 @@
           <w:lang w:val="en-GB"/>
         </w:rPr>
       </w:pPr>
-      <w:proofErr w:type="spellStart"/>
-      <w:r>
-        <w:rPr>
-          <w:lang w:val="en-GB"/>
-        </w:rPr>
-        <w:t>Bretagnolle</w:t>
-      </w:r>
-      <w:proofErr w:type="spellEnd"/>
-      <w:r>
-        <w:rPr>
-          <w:lang w:val="en-GB"/>
-        </w:rPr>
-        <w:t xml:space="preserve"> 2016 found a huge variation of oil content exists in small seeds, although such variation strongly decreases towards low oil values in large seeds (</w:t>
+      <w:r>
+        <w:rPr>
+          <w:lang w:val="en-GB"/>
+        </w:rPr>
+        <w:t>Bretagnolle 2016 found a huge variation of oil content exists in small seeds, although such variation strongly decreases towards low oil values in large seeds (</w:t>
       </w:r>
       <w:r>
         <w:rPr>
@@ -9729,7 +9202,7 @@
       </w:r>
     </w:p>
   </w:comment>
-  <w:comment w:id="40" w:author="CLARA ESPINOSA DEL ALBA" w:date="2024-05-13T09:55:00Z" w:initials="CE">
+  <w:comment w:id="40" w:author="CLARA ESPINOSA DEL ALBA" w:date="2024-05-15T16:43:00Z" w:initials="CE">
     <w:p>
       <w:pPr>
         <w:pStyle w:val="Textocomentario"/>
@@ -9741,11 +9214,27 @@
         <w:annotationRef/>
       </w:r>
       <w:r>
+        <w:t>Necessary?</w:t>
+      </w:r>
+    </w:p>
+  </w:comment>
+  <w:comment w:id="41" w:author="CLARA ESPINOSA DEL ALBA" w:date="2024-05-13T09:55:00Z" w:initials="CE">
+    <w:p>
+      <w:pPr>
+        <w:pStyle w:val="Textocomentario"/>
+      </w:pPr>
+      <w:r>
+        <w:rPr>
+          <w:rStyle w:val="Refdecomentario"/>
+        </w:rPr>
+        <w:annotationRef/>
+      </w:r>
+      <w:r>
         <w:t>For both basic and acid or only acid??</w:t>
       </w:r>
     </w:p>
   </w:comment>
-  <w:comment w:id="41" w:author="CLARA ESPINOSA DEL ALBA" w:date="2024-05-13T11:54:00Z" w:initials="CE">
+  <w:comment w:id="42" w:author="CLARA ESPINOSA DEL ALBA" w:date="2024-05-13T11:54:00Z" w:initials="CE">
     <w:p>
       <w:pPr>
         <w:pStyle w:val="Textocomentario"/>
@@ -9761,7 +9250,23 @@
       </w:r>
     </w:p>
   </w:comment>
-  <w:comment w:id="43" w:author="CLARA ESPINOSA DEL ALBA" w:date="2024-02-08T13:33:00Z" w:initials="CE">
+  <w:comment w:id="44" w:author="CLARA ESPINOSA DEL ALBA" w:date="2024-01-30T09:34:00Z" w:initials="CE">
+    <w:p>
+      <w:pPr>
+        <w:pStyle w:val="Textocomentario"/>
+      </w:pPr>
+      <w:r>
+        <w:rPr>
+          <w:rStyle w:val="Refdecomentario"/>
+        </w:rPr>
+        <w:annotationRef/>
+      </w:r>
+      <w:r>
+        <w:t>From JVA 2024 Picos paper</w:t>
+      </w:r>
+    </w:p>
+  </w:comment>
+  <w:comment w:id="45" w:author="CLARA ESPINOSA DEL ALBA" w:date="2024-02-08T13:33:00Z" w:initials="CE">
     <w:p>
       <w:pPr>
         <w:pStyle w:val="Textocomentario"/>
@@ -9825,8 +9330,10 @@
   <w15:commentEx w15:paraId="566A4D9A" w15:done="0"/>
   <w15:commentEx w15:paraId="70500F51" w15:done="0"/>
   <w15:commentEx w15:paraId="166C7DEE" w15:done="0"/>
+  <w15:commentEx w15:paraId="197D14BD" w15:done="0"/>
   <w15:commentEx w15:paraId="10433FE4" w15:done="0"/>
   <w15:commentEx w15:paraId="4BAC7514" w15:done="0"/>
+  <w15:commentEx w15:paraId="7E154416" w15:done="0"/>
   <w15:commentEx w15:paraId="02F63DF3" w15:done="0"/>
 </w15:commentsEx>
 </file>
@@ -9873,8 +9380,10 @@
   <w16cex:commentExtensible w16cex:durableId="5EA38510" w16cex:dateUtc="2024-02-08T15:28:00Z"/>
   <w16cex:commentExtensible w16cex:durableId="2DAA0158" w16cex:dateUtc="2024-02-12T09:55:00Z"/>
   <w16cex:commentExtensible w16cex:durableId="030B524B" w16cex:dateUtc="2024-02-12T09:57:00Z"/>
+  <w16cex:commentExtensible w16cex:durableId="17B96D31" w16cex:dateUtc="2024-05-15T14:43:00Z"/>
   <w16cex:commentExtensible w16cex:durableId="73F91D1C" w16cex:dateUtc="2024-05-13T07:55:00Z"/>
   <w16cex:commentExtensible w16cex:durableId="4DC6A8AB" w16cex:dateUtc="2024-05-13T09:54:00Z"/>
+  <w16cex:commentExtensible w16cex:durableId="592F899A" w16cex:dateUtc="2024-01-30T08:34:00Z"/>
   <w16cex:commentExtensible w16cex:durableId="085175AC" w16cex:dateUtc="2024-02-08T12:33:00Z"/>
 </w16cex:commentsExtensible>
 </file>
@@ -9921,8 +9430,10 @@
   <w16cid:commentId w16cid:paraId="566A4D9A" w16cid:durableId="5EA38510"/>
   <w16cid:commentId w16cid:paraId="70500F51" w16cid:durableId="2DAA0158"/>
   <w16cid:commentId w16cid:paraId="166C7DEE" w16cid:durableId="030B524B"/>
+  <w16cid:commentId w16cid:paraId="197D14BD" w16cid:durableId="17B96D31"/>
   <w16cid:commentId w16cid:paraId="10433FE4" w16cid:durableId="73F91D1C"/>
   <w16cid:commentId w16cid:paraId="4BAC7514" w16cid:durableId="4DC6A8AB"/>
+  <w16cid:commentId w16cid:paraId="7E154416" w16cid:durableId="592F899A"/>
   <w16cid:commentId w16cid:paraId="02F63DF3" w16cid:durableId="085175AC"/>
 </w16cid:commentsIds>
 </file>
@@ -9962,6 +9473,7 @@
         <w:docPartUnique/>
       </w:docPartObj>
     </w:sdtPr>
+    <w:sdtEndPr/>
     <w:sdtContent>
       <w:p>
         <w:pPr>

</xml_diff>